<commit_message>
Projektna dokumentacija + sequence
Dodani sequence dijagrami u projektnu dokumentaciju
</commit_message>
<xml_diff>
--- a/Projektna dokumentacija/Tehnicka dokumentacija.docx
+++ b/Projektna dokumentacija/Tehnicka dokumentacija.docx
@@ -1,6 +1,6 @@
 
 <file path=word/document.xml><?xml version="1.0" encoding="utf-8"?>
-<w:document xmlns:wpc="http://schemas.microsoft.com/office/word/2010/wordprocessingCanvas" xmlns:mc="http://schemas.openxmlformats.org/markup-compatibility/2006" xmlns:o="urn:schemas-microsoft-com:office:office" xmlns:r="http://schemas.openxmlformats.org/officeDocument/2006/relationships" xmlns:m="http://schemas.openxmlformats.org/officeDocument/2006/math" xmlns:v="urn:schemas-microsoft-com:vml" xmlns:wp14="http://schemas.microsoft.com/office/word/2010/wordprocessingDrawing" xmlns:wp="http://schemas.openxmlformats.org/drawingml/2006/wordprocessingDrawing" xmlns:w10="urn:schemas-microsoft-com:office:word" xmlns:w="http://schemas.openxmlformats.org/wordprocessingml/2006/main" xmlns:w14="http://schemas.microsoft.com/office/word/2010/wordml" xmlns:w15="http://schemas.microsoft.com/office/word/2012/wordml" xmlns:wpg="http://schemas.microsoft.com/office/word/2010/wordprocessingGroup" xmlns:wpi="http://schemas.microsoft.com/office/word/2010/wordprocessingInk" xmlns:wne="http://schemas.microsoft.com/office/word/2006/wordml" xmlns:wps="http://schemas.microsoft.com/office/word/2010/wordprocessingShape" mc:Ignorable="w14 w15 wp14">
+<w:document xmlns:wpc="http://schemas.microsoft.com/office/word/2010/wordprocessingCanvas" xmlns:mc="http://schemas.openxmlformats.org/markup-compatibility/2006" xmlns:o="urn:schemas-microsoft-com:office:office" xmlns:r="http://schemas.openxmlformats.org/officeDocument/2006/relationships" xmlns:m="http://schemas.openxmlformats.org/officeDocument/2006/math" xmlns:v="urn:schemas-microsoft-com:vml" xmlns:wp14="http://schemas.microsoft.com/office/word/2010/wordprocessingDrawing" xmlns:wp="http://schemas.openxmlformats.org/drawingml/2006/wordprocessingDrawing" xmlns:w10="urn:schemas-microsoft-com:office:word" xmlns:w="http://schemas.openxmlformats.org/wordprocessingml/2006/main" xmlns:w14="http://schemas.microsoft.com/office/word/2010/wordml" xmlns:wpg="http://schemas.microsoft.com/office/word/2010/wordprocessingGroup" xmlns:wpi="http://schemas.microsoft.com/office/word/2010/wordprocessingInk" xmlns:wne="http://schemas.microsoft.com/office/word/2006/wordml" xmlns:wps="http://schemas.microsoft.com/office/word/2010/wordprocessingShape" mc:Ignorable="w14 wp14">
   <w:body>
     <w:p>
       <w:pPr>
@@ -524,7 +524,7 @@
     <w:p>
       <w:pPr>
         <w:sectPr>
-          <w:footerReference w:type="default" r:id="rId8"/>
+          <w:footerReference w:type="default" r:id="rId9"/>
           <w:pgSz w:w="11906" w:h="16838"/>
           <w:pgMar w:top="1417" w:right="1417" w:bottom="1417" w:left="1417" w:header="708" w:footer="708" w:gutter="0"/>
           <w:cols w:space="708"/>
@@ -593,7 +593,7 @@
       <w:pPr>
         <w:spacing w:after="200" w:line="276" w:lineRule="auto"/>
         <w:sectPr>
-          <w:footerReference w:type="default" r:id="rId9"/>
+          <w:footerReference w:type="default" r:id="rId10"/>
           <w:pgSz w:w="11906" w:h="16838"/>
           <w:pgMar w:top="1417" w:right="1417" w:bottom="1417" w:left="1417" w:header="708" w:footer="708" w:gutter="0"/>
           <w:pgNumType w:fmt="upperRoman" w:start="1"/>
@@ -726,8 +726,8 @@
             <v:path o:extrusionok="f" gradientshapeok="t" o:connecttype="rect"/>
             <o:lock v:ext="edit" aspectratio="t"/>
           </v:shapetype>
-          <v:shape id="_x0000_i1025" type="#_x0000_t75" style="width:453pt;height:280.5pt">
-            <v:imagedata r:id="rId10" o:title="velpro_usecase_desktop"/>
+          <v:shape id="_x0000_i1025" type="#_x0000_t75" style="width:453.5pt;height:280.5pt">
+            <v:imagedata r:id="rId11" o:title="velpro_usecase_desktop"/>
           </v:shape>
         </w:pict>
       </w:r>
@@ -768,8 +768,8 @@
       <w:r>
         <w:lastRenderedPageBreak/>
         <w:pict>
-          <v:shape id="_x0000_i1026" type="#_x0000_t75" style="width:453.75pt;height:300pt">
-            <v:imagedata r:id="rId11" o:title="velpro_usecase_mobilna"/>
+          <v:shape id="_x0000_i1026" type="#_x0000_t75" style="width:453.5pt;height:299.8pt">
+            <v:imagedata r:id="rId12" o:title="velpro_usecase_mobilna"/>
           </v:shape>
         </w:pict>
       </w:r>
@@ -908,6 +908,7 @@
       <w:r>
         <w:rPr>
           <w:noProof/>
+          <w:lang w:val="en-US" w:eastAsia="en-US"/>
         </w:rPr>
         <w:drawing>
           <wp:inline distT="0" distB="0" distL="0" distR="0" wp14:anchorId="39BF5873" wp14:editId="7CB0FBC8">
@@ -922,202 +923,6 @@
                 <pic:pic xmlns:pic="http://schemas.openxmlformats.org/drawingml/2006/picture">
                   <pic:nvPicPr>
                     <pic:cNvPr id="0" name="Picture 2" descr="C:\Users\simec_000\Desktop\activity diagrams\desktop\Pregled stanja na skladištu.jpg"/>
-                    <pic:cNvPicPr>
-                      <a:picLocks noChangeAspect="1" noChangeArrowheads="1"/>
-                    </pic:cNvPicPr>
-                  </pic:nvPicPr>
-                  <pic:blipFill>
-                    <a:blip r:embed="rId12">
-                      <a:extLst>
-                        <a:ext uri="{28A0092B-C50C-407E-A947-70E740481C1C}">
-                          <a14:useLocalDpi xmlns:a14="http://schemas.microsoft.com/office/drawing/2010/main" val="0"/>
-                        </a:ext>
-                      </a:extLst>
-                    </a:blip>
-                    <a:srcRect/>
-                    <a:stretch>
-                      <a:fillRect/>
-                    </a:stretch>
-                  </pic:blipFill>
-                  <pic:spPr bwMode="auto">
-                    <a:xfrm>
-                      <a:off x="0" y="0"/>
-                      <a:ext cx="5753100" cy="2800350"/>
-                    </a:xfrm>
-                    <a:prstGeom prst="rect">
-                      <a:avLst/>
-                    </a:prstGeom>
-                    <a:noFill/>
-                    <a:ln>
-                      <a:noFill/>
-                    </a:ln>
-                  </pic:spPr>
-                </pic:pic>
-              </a:graphicData>
-            </a:graphic>
-          </wp:inline>
-        </w:drawing>
-      </w:r>
-    </w:p>
-    <w:p>
-      <w:r>
-        <w:t>Na dijagramu pod nazivom „Pregled stanja na skladištu“ možete vidjeti kako zaposlenik pritiskom na tipku „Evidencija skladišta“ pokreće jedan proces aplikacije u kojem aplikacija dohvaća određene podatke sa baze podataka. Ukoliko je dohvaćanje uspješno, aplikacija će ispisati podatke koje je dohvatila, u suprotnom će ispisati pogrešku kod dohvaćanja podataka.</w:t>
-      </w:r>
-    </w:p>
-    <w:p>
-      <w:pPr>
-        <w:rPr>
-          <w:sz w:val="28"/>
-          <w:szCs w:val="28"/>
-          <w:u w:val="single"/>
-        </w:rPr>
-      </w:pPr>
-    </w:p>
-    <w:p>
-      <w:pPr>
-        <w:rPr>
-          <w:sz w:val="28"/>
-          <w:szCs w:val="28"/>
-          <w:u w:val="single"/>
-        </w:rPr>
-      </w:pPr>
-    </w:p>
-    <w:p>
-      <w:pPr>
-        <w:rPr>
-          <w:sz w:val="28"/>
-          <w:szCs w:val="28"/>
-          <w:u w:val="single"/>
-        </w:rPr>
-      </w:pPr>
-    </w:p>
-    <w:p>
-      <w:pPr>
-        <w:rPr>
-          <w:sz w:val="28"/>
-          <w:szCs w:val="28"/>
-          <w:u w:val="single"/>
-        </w:rPr>
-      </w:pPr>
-    </w:p>
-    <w:p>
-      <w:pPr>
-        <w:rPr>
-          <w:sz w:val="28"/>
-          <w:szCs w:val="28"/>
-          <w:u w:val="single"/>
-        </w:rPr>
-      </w:pPr>
-    </w:p>
-    <w:p>
-      <w:pPr>
-        <w:rPr>
-          <w:sz w:val="28"/>
-          <w:szCs w:val="28"/>
-          <w:u w:val="single"/>
-        </w:rPr>
-      </w:pPr>
-    </w:p>
-    <w:p>
-      <w:pPr>
-        <w:rPr>
-          <w:sz w:val="28"/>
-          <w:szCs w:val="28"/>
-          <w:u w:val="single"/>
-        </w:rPr>
-      </w:pPr>
-    </w:p>
-    <w:p>
-      <w:pPr>
-        <w:rPr>
-          <w:sz w:val="28"/>
-          <w:szCs w:val="28"/>
-          <w:u w:val="single"/>
-        </w:rPr>
-      </w:pPr>
-    </w:p>
-    <w:p>
-      <w:pPr>
-        <w:rPr>
-          <w:sz w:val="28"/>
-          <w:szCs w:val="28"/>
-          <w:u w:val="single"/>
-        </w:rPr>
-      </w:pPr>
-    </w:p>
-    <w:p>
-      <w:pPr>
-        <w:rPr>
-          <w:sz w:val="28"/>
-          <w:szCs w:val="28"/>
-          <w:u w:val="single"/>
-        </w:rPr>
-      </w:pPr>
-    </w:p>
-    <w:p>
-      <w:pPr>
-        <w:rPr>
-          <w:sz w:val="28"/>
-          <w:szCs w:val="28"/>
-          <w:u w:val="single"/>
-        </w:rPr>
-      </w:pPr>
-    </w:p>
-    <w:p>
-      <w:pPr>
-        <w:rPr>
-          <w:sz w:val="28"/>
-          <w:szCs w:val="28"/>
-          <w:u w:val="single"/>
-        </w:rPr>
-      </w:pPr>
-    </w:p>
-    <w:p>
-      <w:pPr>
-        <w:rPr>
-          <w:b/>
-          <w:sz w:val="28"/>
-          <w:szCs w:val="28"/>
-        </w:rPr>
-      </w:pPr>
-      <w:r>
-        <w:rPr>
-          <w:b/>
-          <w:sz w:val="28"/>
-          <w:szCs w:val="28"/>
-        </w:rPr>
-        <w:t>Pregled aktivnih narudžbi</w:t>
-      </w:r>
-    </w:p>
-    <w:p>
-      <w:pPr>
-        <w:rPr>
-          <w:color w:val="FF0000"/>
-          <w:sz w:val="28"/>
-          <w:szCs w:val="28"/>
-          <w:u w:val="single"/>
-        </w:rPr>
-      </w:pPr>
-      <w:r>
-        <w:rPr>
-          <w:noProof/>
-          <w:color w:val="FF0000"/>
-          <w:sz w:val="28"/>
-          <w:szCs w:val="28"/>
-        </w:rPr>
-        <w:drawing>
-          <wp:inline distT="0" distB="0" distL="0" distR="0" wp14:anchorId="7836EA3E" wp14:editId="6DC535A5">
-            <wp:extent cx="5753100" cy="2800350"/>
-            <wp:effectExtent l="0" t="0" r="0" b="0"/>
-            <wp:docPr id="5" name="Picture 5" descr="C:\Users\simec_000\Desktop\PI projekt\activity diagrams\desktop\Pregled aktivnih narudžbi.jpg"/>
-            <wp:cNvGraphicFramePr>
-              <a:graphicFrameLocks xmlns:a="http://schemas.openxmlformats.org/drawingml/2006/main" noChangeAspect="1"/>
-            </wp:cNvGraphicFramePr>
-            <a:graphic xmlns:a="http://schemas.openxmlformats.org/drawingml/2006/main">
-              <a:graphicData uri="http://schemas.openxmlformats.org/drawingml/2006/picture">
-                <pic:pic xmlns:pic="http://schemas.openxmlformats.org/drawingml/2006/picture">
-                  <pic:nvPicPr>
-                    <pic:cNvPr id="0" name="Picture 2" descr="C:\Users\simec_000\Desktop\PI projekt\activity diagrams\desktop\Pregled aktivnih narudžbi.jpg"/>
                     <pic:cNvPicPr>
                       <a:picLocks noChangeAspect="1" noChangeArrowheads="1"/>
                     </pic:cNvPicPr>
@@ -1157,26 +962,132 @@
     </w:p>
     <w:p>
       <w:r>
-        <w:t>Na dijagramu pod nazivom „Pregled aktivnih narudžbi“ možete vidjeti kako zaposlenik pritiskom na tipku „Pregled aktivnih narudžbi“ pokreće jedan proces aplikacije u kojem aplikacija dohvaća određene podatke sa baze podataka. Ukoliko je dohvaćanje uspješno, aplikacija će ispisati podatke koje je dohvatila, u suprotnom će ispisati pogrešku kod dohvaćanja podataka.</w:t>
-      </w:r>
-    </w:p>
-    <w:p/>
-    <w:p/>
-    <w:p>
-      <w:pPr>
-        <w:rPr>
-          <w:b/>
-          <w:sz w:val="28"/>
-          <w:szCs w:val="28"/>
-        </w:rPr>
-      </w:pPr>
-      <w:r>
-        <w:rPr>
-          <w:b/>
-          <w:sz w:val="28"/>
-          <w:szCs w:val="28"/>
-        </w:rPr>
-        <w:t>Pregled arhive narudžbi</w:t>
+        <w:t>Na dijagramu pod nazivom „Pregled stanja na skladištu“ možete vidjeti kako zaposlenik pritiskom na tipku „Evidencija skladišta“ pokreće jedan proces aplikacije u kojem aplikacija dohvaća određene podatke sa baze podataka. Ukoliko je dohvaćanje uspješno, aplikacija će ispisati podatke koje je dohvatila, u suprotnom će ispisati pogrešku kod dohvaćanja podataka.</w:t>
+      </w:r>
+    </w:p>
+    <w:p>
+      <w:pPr>
+        <w:rPr>
+          <w:sz w:val="28"/>
+          <w:szCs w:val="28"/>
+          <w:u w:val="single"/>
+        </w:rPr>
+      </w:pPr>
+    </w:p>
+    <w:p>
+      <w:pPr>
+        <w:rPr>
+          <w:sz w:val="28"/>
+          <w:szCs w:val="28"/>
+          <w:u w:val="single"/>
+        </w:rPr>
+      </w:pPr>
+    </w:p>
+    <w:p>
+      <w:pPr>
+        <w:rPr>
+          <w:sz w:val="28"/>
+          <w:szCs w:val="28"/>
+          <w:u w:val="single"/>
+        </w:rPr>
+      </w:pPr>
+    </w:p>
+    <w:p>
+      <w:pPr>
+        <w:rPr>
+          <w:sz w:val="28"/>
+          <w:szCs w:val="28"/>
+          <w:u w:val="single"/>
+        </w:rPr>
+      </w:pPr>
+    </w:p>
+    <w:p>
+      <w:pPr>
+        <w:rPr>
+          <w:sz w:val="28"/>
+          <w:szCs w:val="28"/>
+          <w:u w:val="single"/>
+        </w:rPr>
+      </w:pPr>
+    </w:p>
+    <w:p>
+      <w:pPr>
+        <w:rPr>
+          <w:sz w:val="28"/>
+          <w:szCs w:val="28"/>
+          <w:u w:val="single"/>
+        </w:rPr>
+      </w:pPr>
+    </w:p>
+    <w:p>
+      <w:pPr>
+        <w:rPr>
+          <w:sz w:val="28"/>
+          <w:szCs w:val="28"/>
+          <w:u w:val="single"/>
+        </w:rPr>
+      </w:pPr>
+    </w:p>
+    <w:p>
+      <w:pPr>
+        <w:rPr>
+          <w:sz w:val="28"/>
+          <w:szCs w:val="28"/>
+          <w:u w:val="single"/>
+        </w:rPr>
+      </w:pPr>
+    </w:p>
+    <w:p>
+      <w:pPr>
+        <w:rPr>
+          <w:sz w:val="28"/>
+          <w:szCs w:val="28"/>
+          <w:u w:val="single"/>
+        </w:rPr>
+      </w:pPr>
+    </w:p>
+    <w:p>
+      <w:pPr>
+        <w:rPr>
+          <w:sz w:val="28"/>
+          <w:szCs w:val="28"/>
+          <w:u w:val="single"/>
+        </w:rPr>
+      </w:pPr>
+    </w:p>
+    <w:p>
+      <w:pPr>
+        <w:rPr>
+          <w:sz w:val="28"/>
+          <w:szCs w:val="28"/>
+          <w:u w:val="single"/>
+        </w:rPr>
+      </w:pPr>
+    </w:p>
+    <w:p>
+      <w:pPr>
+        <w:rPr>
+          <w:sz w:val="28"/>
+          <w:szCs w:val="28"/>
+          <w:u w:val="single"/>
+        </w:rPr>
+      </w:pPr>
+    </w:p>
+    <w:p>
+      <w:pPr>
+        <w:rPr>
+          <w:b/>
+          <w:sz w:val="28"/>
+          <w:szCs w:val="28"/>
+        </w:rPr>
+      </w:pPr>
+      <w:r>
+        <w:rPr>
+          <w:b/>
+          <w:sz w:val="28"/>
+          <w:szCs w:val="28"/>
+        </w:rPr>
+        <w:t>Pregled aktivnih narudžbi</w:t>
       </w:r>
     </w:p>
     <w:p>
@@ -1194,12 +1105,13 @@
           <w:color w:val="FF0000"/>
           <w:sz w:val="28"/>
           <w:szCs w:val="28"/>
+          <w:lang w:val="en-US" w:eastAsia="en-US"/>
         </w:rPr>
         <w:drawing>
-          <wp:inline distT="0" distB="0" distL="0" distR="0" wp14:anchorId="41A7F526" wp14:editId="63749688">
+          <wp:inline distT="0" distB="0" distL="0" distR="0" wp14:anchorId="7836EA3E" wp14:editId="6DC535A5">
             <wp:extent cx="5753100" cy="2800350"/>
             <wp:effectExtent l="0" t="0" r="0" b="0"/>
-            <wp:docPr id="4" name="Picture 4" descr="C:\Users\simec_000\Desktop\activity diagrams\desktop\Pregled arhive narudžbi.jpg"/>
+            <wp:docPr id="5" name="Picture 5" descr="C:\Users\simec_000\Desktop\PI projekt\activity diagrams\desktop\Pregled aktivnih narudžbi.jpg"/>
             <wp:cNvGraphicFramePr>
               <a:graphicFrameLocks xmlns:a="http://schemas.openxmlformats.org/drawingml/2006/main" noChangeAspect="1"/>
             </wp:cNvGraphicFramePr>
@@ -1207,7 +1119,7 @@
               <a:graphicData uri="http://schemas.openxmlformats.org/drawingml/2006/picture">
                 <pic:pic xmlns:pic="http://schemas.openxmlformats.org/drawingml/2006/picture">
                   <pic:nvPicPr>
-                    <pic:cNvPr id="0" name="Picture 4" descr="C:\Users\simec_000\Desktop\activity diagrams\desktop\Pregled arhive narudžbi.jpg"/>
+                    <pic:cNvPr id="0" name="Picture 2" descr="C:\Users\simec_000\Desktop\PI projekt\activity diagrams\desktop\Pregled aktivnih narudžbi.jpg"/>
                     <pic:cNvPicPr>
                       <a:picLocks noChangeAspect="1" noChangeArrowheads="1"/>
                     </pic:cNvPicPr>
@@ -1247,6 +1159,97 @@
     </w:p>
     <w:p>
       <w:r>
+        <w:t>Na dijagramu pod nazivom „Pregled aktivnih narudžbi“ možete vidjeti kako zaposlenik pritiskom na tipku „Pregled aktivnih narudžbi“ pokreće jedan proces aplikacije u kojem aplikacija dohvaća određene podatke sa baze podataka. Ukoliko je dohvaćanje uspješno, aplikacija će ispisati podatke koje je dohvatila, u suprotnom će ispisati pogrešku kod dohvaćanja podataka.</w:t>
+      </w:r>
+    </w:p>
+    <w:p/>
+    <w:p/>
+    <w:p>
+      <w:pPr>
+        <w:rPr>
+          <w:b/>
+          <w:sz w:val="28"/>
+          <w:szCs w:val="28"/>
+        </w:rPr>
+      </w:pPr>
+      <w:r>
+        <w:rPr>
+          <w:b/>
+          <w:sz w:val="28"/>
+          <w:szCs w:val="28"/>
+        </w:rPr>
+        <w:t>Pregled arhive narudžbi</w:t>
+      </w:r>
+    </w:p>
+    <w:p>
+      <w:pPr>
+        <w:rPr>
+          <w:color w:val="FF0000"/>
+          <w:sz w:val="28"/>
+          <w:szCs w:val="28"/>
+          <w:u w:val="single"/>
+        </w:rPr>
+      </w:pPr>
+      <w:r>
+        <w:rPr>
+          <w:noProof/>
+          <w:color w:val="FF0000"/>
+          <w:sz w:val="28"/>
+          <w:szCs w:val="28"/>
+          <w:lang w:val="en-US" w:eastAsia="en-US"/>
+        </w:rPr>
+        <w:drawing>
+          <wp:inline distT="0" distB="0" distL="0" distR="0" wp14:anchorId="41A7F526" wp14:editId="63749688">
+            <wp:extent cx="5753100" cy="2800350"/>
+            <wp:effectExtent l="0" t="0" r="0" b="0"/>
+            <wp:docPr id="4" name="Picture 4" descr="C:\Users\simec_000\Desktop\activity diagrams\desktop\Pregled arhive narudžbi.jpg"/>
+            <wp:cNvGraphicFramePr>
+              <a:graphicFrameLocks xmlns:a="http://schemas.openxmlformats.org/drawingml/2006/main" noChangeAspect="1"/>
+            </wp:cNvGraphicFramePr>
+            <a:graphic xmlns:a="http://schemas.openxmlformats.org/drawingml/2006/main">
+              <a:graphicData uri="http://schemas.openxmlformats.org/drawingml/2006/picture">
+                <pic:pic xmlns:pic="http://schemas.openxmlformats.org/drawingml/2006/picture">
+                  <pic:nvPicPr>
+                    <pic:cNvPr id="0" name="Picture 4" descr="C:\Users\simec_000\Desktop\activity diagrams\desktop\Pregled arhive narudžbi.jpg"/>
+                    <pic:cNvPicPr>
+                      <a:picLocks noChangeAspect="1" noChangeArrowheads="1"/>
+                    </pic:cNvPicPr>
+                  </pic:nvPicPr>
+                  <pic:blipFill>
+                    <a:blip r:embed="rId15">
+                      <a:extLst>
+                        <a:ext uri="{28A0092B-C50C-407E-A947-70E740481C1C}">
+                          <a14:useLocalDpi xmlns:a14="http://schemas.microsoft.com/office/drawing/2010/main" val="0"/>
+                        </a:ext>
+                      </a:extLst>
+                    </a:blip>
+                    <a:srcRect/>
+                    <a:stretch>
+                      <a:fillRect/>
+                    </a:stretch>
+                  </pic:blipFill>
+                  <pic:spPr bwMode="auto">
+                    <a:xfrm>
+                      <a:off x="0" y="0"/>
+                      <a:ext cx="5753100" cy="2800350"/>
+                    </a:xfrm>
+                    <a:prstGeom prst="rect">
+                      <a:avLst/>
+                    </a:prstGeom>
+                    <a:noFill/>
+                    <a:ln>
+                      <a:noFill/>
+                    </a:ln>
+                  </pic:spPr>
+                </pic:pic>
+              </a:graphicData>
+            </a:graphic>
+          </wp:inline>
+        </w:drawing>
+      </w:r>
+    </w:p>
+    <w:p>
+      <w:r>
         <w:t xml:space="preserve">Na dijagramu pod nazivom „Pregled arhive narudžbi“ možete vidjeti kako zaposlenik pritiskom na tipku „Pregled arhive narudžbi“ pokreće jedan proces aplikacije u kojem aplikacija dohvaća određene podatke sa baze podataka. Ukoliko je dohvaćanje uspješno, </w:t>
       </w:r>
       <w:r>
@@ -1285,6 +1288,7 @@
           <w:noProof/>
           <w:sz w:val="44"/>
           <w:szCs w:val="44"/>
+          <w:lang w:val="en-US" w:eastAsia="en-US"/>
         </w:rPr>
         <w:drawing>
           <wp:inline distT="0" distB="0" distL="0" distR="0" wp14:anchorId="6D7BD741" wp14:editId="42FDB9B8">
@@ -1304,7 +1308,7 @@
                     </pic:cNvPicPr>
                   </pic:nvPicPr>
                   <pic:blipFill>
-                    <a:blip r:embed="rId15">
+                    <a:blip r:embed="rId16">
                       <a:extLst>
                         <a:ext uri="{28A0092B-C50C-407E-A947-70E740481C1C}">
                           <a14:useLocalDpi xmlns:a14="http://schemas.microsoft.com/office/drawing/2010/main" val="0"/>
@@ -1378,6 +1382,7 @@
           <w:color w:val="FF0000"/>
           <w:sz w:val="28"/>
           <w:szCs w:val="28"/>
+          <w:lang w:val="en-US" w:eastAsia="en-US"/>
         </w:rPr>
         <w:drawing>
           <wp:inline distT="0" distB="0" distL="0" distR="0" wp14:anchorId="1ACAB145" wp14:editId="6CFF6D58">
@@ -1392,98 +1397,6 @@
                 <pic:pic xmlns:pic="http://schemas.openxmlformats.org/drawingml/2006/picture">
                   <pic:nvPicPr>
                     <pic:cNvPr id="0" name="Picture 3" descr="C:\Users\simec_000\Desktop\PI projekt\activity diagrams\desktop\Statistike o narudžbama.jpg"/>
-                    <pic:cNvPicPr>
-                      <a:picLocks noChangeAspect="1" noChangeArrowheads="1"/>
-                    </pic:cNvPicPr>
-                  </pic:nvPicPr>
-                  <pic:blipFill>
-                    <a:blip r:embed="rId16">
-                      <a:extLst>
-                        <a:ext uri="{28A0092B-C50C-407E-A947-70E740481C1C}">
-                          <a14:useLocalDpi xmlns:a14="http://schemas.microsoft.com/office/drawing/2010/main" val="0"/>
-                        </a:ext>
-                      </a:extLst>
-                    </a:blip>
-                    <a:srcRect/>
-                    <a:stretch>
-                      <a:fillRect/>
-                    </a:stretch>
-                  </pic:blipFill>
-                  <pic:spPr bwMode="auto">
-                    <a:xfrm>
-                      <a:off x="0" y="0"/>
-                      <a:ext cx="5753100" cy="2800350"/>
-                    </a:xfrm>
-                    <a:prstGeom prst="rect">
-                      <a:avLst/>
-                    </a:prstGeom>
-                    <a:noFill/>
-                    <a:ln>
-                      <a:noFill/>
-                    </a:ln>
-                  </pic:spPr>
-                </pic:pic>
-              </a:graphicData>
-            </a:graphic>
-          </wp:inline>
-        </w:drawing>
-      </w:r>
-    </w:p>
-    <w:p>
-      <w:r>
-        <w:t>Na dijagramu pod nazivom „Statistike o narudžbama“ možete vidjeti kako zaposlenik pritiskom na tipku „Statistika narudžba“ pokreće jedan proces aplikacije u kojem aplikacija dohvaća određene podatke sa baze podataka. Ukoliko je dohvaćanje uspješno, aplikacija će ispisati podatke koje je dohvatila, u suprotnom će ispisati pogrešku kod dohvaćanja podataka.</w:t>
-      </w:r>
-    </w:p>
-    <w:p>
-      <w:pPr>
-        <w:rPr>
-          <w:b/>
-          <w:sz w:val="28"/>
-          <w:szCs w:val="28"/>
-        </w:rPr>
-      </w:pPr>
-      <w:r>
-        <w:br w:type="page"/>
-      </w:r>
-      <w:r>
-        <w:rPr>
-          <w:b/>
-          <w:sz w:val="28"/>
-          <w:szCs w:val="28"/>
-        </w:rPr>
-        <w:lastRenderedPageBreak/>
-        <w:t>Pregled liste želja</w:t>
-      </w:r>
-    </w:p>
-    <w:p>
-      <w:pPr>
-        <w:rPr>
-          <w:color w:val="FF0000"/>
-          <w:sz w:val="28"/>
-          <w:szCs w:val="28"/>
-          <w:u w:val="single"/>
-        </w:rPr>
-      </w:pPr>
-      <w:r>
-        <w:rPr>
-          <w:noProof/>
-          <w:color w:val="FF0000"/>
-          <w:sz w:val="28"/>
-          <w:szCs w:val="28"/>
-        </w:rPr>
-        <w:drawing>
-          <wp:inline distT="0" distB="0" distL="0" distR="0" wp14:anchorId="3A9E1457" wp14:editId="5D7F122A">
-            <wp:extent cx="5753100" cy="2800350"/>
-            <wp:effectExtent l="0" t="0" r="0" b="0"/>
-            <wp:docPr id="7" name="Picture 7" descr="C:\Users\simec_000\Desktop\PI projekt\activity diagrams\desktop\Pregled liste želja.jpg"/>
-            <wp:cNvGraphicFramePr>
-              <a:graphicFrameLocks xmlns:a="http://schemas.openxmlformats.org/drawingml/2006/main" noChangeAspect="1"/>
-            </wp:cNvGraphicFramePr>
-            <a:graphic xmlns:a="http://schemas.openxmlformats.org/drawingml/2006/main">
-              <a:graphicData uri="http://schemas.openxmlformats.org/drawingml/2006/picture">
-                <pic:pic xmlns:pic="http://schemas.openxmlformats.org/drawingml/2006/picture">
-                  <pic:nvPicPr>
-                    <pic:cNvPr id="0" name="Picture 4" descr="C:\Users\simec_000\Desktop\PI projekt\activity diagrams\desktop\Pregled liste želja.jpg"/>
                     <pic:cNvPicPr>
                       <a:picLocks noChangeAspect="1" noChangeArrowheads="1"/>
                     </pic:cNvPicPr>
@@ -1523,26 +1436,28 @@
     </w:p>
     <w:p>
       <w:r>
-        <w:t>Na dijagramu pod nazivom „Pregled liste želja“ možete vidjeti kako zaposlenik pritiskom na tipku „Pregled liste želja“ pokreće jedan proces aplikacije u kojem aplikacija dohvaća određene podatke sa baze podataka. Ukoliko je dohvaćanje uspješno, aplikacija će ispisati podatke koje je dohvatila, u suprotnom će ispisati pogrešku kod dohvaćanja podataka.</w:t>
-      </w:r>
-    </w:p>
-    <w:p/>
-    <w:p/>
-    <w:p>
-      <w:pPr>
-        <w:rPr>
-          <w:b/>
-          <w:sz w:val="28"/>
-          <w:szCs w:val="28"/>
-        </w:rPr>
-      </w:pPr>
-      <w:r>
-        <w:rPr>
-          <w:b/>
-          <w:sz w:val="28"/>
-          <w:szCs w:val="28"/>
-        </w:rPr>
-        <w:t>Dodaj i izbriši zaposlenika</w:t>
+        <w:t>Na dijagramu pod nazivom „Statistike o narudžbama“ možete vidjeti kako zaposlenik pritiskom na tipku „Statistika narudžba“ pokreće jedan proces aplikacije u kojem aplikacija dohvaća određene podatke sa baze podataka. Ukoliko je dohvaćanje uspješno, aplikacija će ispisati podatke koje je dohvatila, u suprotnom će ispisati pogrešku kod dohvaćanja podataka.</w:t>
+      </w:r>
+    </w:p>
+    <w:p>
+      <w:pPr>
+        <w:rPr>
+          <w:b/>
+          <w:sz w:val="28"/>
+          <w:szCs w:val="28"/>
+        </w:rPr>
+      </w:pPr>
+      <w:r>
+        <w:br w:type="page"/>
+      </w:r>
+      <w:r>
+        <w:rPr>
+          <w:b/>
+          <w:sz w:val="28"/>
+          <w:szCs w:val="28"/>
+        </w:rPr>
+        <w:lastRenderedPageBreak/>
+        <w:t>Pregled liste želja</w:t>
       </w:r>
     </w:p>
     <w:p>
@@ -1560,6 +1475,98 @@
           <w:color w:val="FF0000"/>
           <w:sz w:val="28"/>
           <w:szCs w:val="28"/>
+          <w:lang w:val="en-US" w:eastAsia="en-US"/>
+        </w:rPr>
+        <w:drawing>
+          <wp:inline distT="0" distB="0" distL="0" distR="0" wp14:anchorId="3A9E1457" wp14:editId="5D7F122A">
+            <wp:extent cx="5753100" cy="2800350"/>
+            <wp:effectExtent l="0" t="0" r="0" b="0"/>
+            <wp:docPr id="7" name="Picture 7" descr="C:\Users\simec_000\Desktop\PI projekt\activity diagrams\desktop\Pregled liste želja.jpg"/>
+            <wp:cNvGraphicFramePr>
+              <a:graphicFrameLocks xmlns:a="http://schemas.openxmlformats.org/drawingml/2006/main" noChangeAspect="1"/>
+            </wp:cNvGraphicFramePr>
+            <a:graphic xmlns:a="http://schemas.openxmlformats.org/drawingml/2006/main">
+              <a:graphicData uri="http://schemas.openxmlformats.org/drawingml/2006/picture">
+                <pic:pic xmlns:pic="http://schemas.openxmlformats.org/drawingml/2006/picture">
+                  <pic:nvPicPr>
+                    <pic:cNvPr id="0" name="Picture 4" descr="C:\Users\simec_000\Desktop\PI projekt\activity diagrams\desktop\Pregled liste želja.jpg"/>
+                    <pic:cNvPicPr>
+                      <a:picLocks noChangeAspect="1" noChangeArrowheads="1"/>
+                    </pic:cNvPicPr>
+                  </pic:nvPicPr>
+                  <pic:blipFill>
+                    <a:blip r:embed="rId18">
+                      <a:extLst>
+                        <a:ext uri="{28A0092B-C50C-407E-A947-70E740481C1C}">
+                          <a14:useLocalDpi xmlns:a14="http://schemas.microsoft.com/office/drawing/2010/main" val="0"/>
+                        </a:ext>
+                      </a:extLst>
+                    </a:blip>
+                    <a:srcRect/>
+                    <a:stretch>
+                      <a:fillRect/>
+                    </a:stretch>
+                  </pic:blipFill>
+                  <pic:spPr bwMode="auto">
+                    <a:xfrm>
+                      <a:off x="0" y="0"/>
+                      <a:ext cx="5753100" cy="2800350"/>
+                    </a:xfrm>
+                    <a:prstGeom prst="rect">
+                      <a:avLst/>
+                    </a:prstGeom>
+                    <a:noFill/>
+                    <a:ln>
+                      <a:noFill/>
+                    </a:ln>
+                  </pic:spPr>
+                </pic:pic>
+              </a:graphicData>
+            </a:graphic>
+          </wp:inline>
+        </w:drawing>
+      </w:r>
+    </w:p>
+    <w:p>
+      <w:r>
+        <w:t>Na dijagramu pod nazivom „Pregled liste želja“ možete vidjeti kako zaposlenik pritiskom na tipku „Pregled liste želja“ pokreće jedan proces aplikacije u kojem aplikacija dohvaća određene podatke sa baze podataka. Ukoliko je dohvaćanje uspješno, aplikacija će ispisati podatke koje je dohvatila, u suprotnom će ispisati pogrešku kod dohvaćanja podataka.</w:t>
+      </w:r>
+    </w:p>
+    <w:p/>
+    <w:p/>
+    <w:p>
+      <w:pPr>
+        <w:rPr>
+          <w:b/>
+          <w:sz w:val="28"/>
+          <w:szCs w:val="28"/>
+        </w:rPr>
+      </w:pPr>
+      <w:r>
+        <w:rPr>
+          <w:b/>
+          <w:sz w:val="28"/>
+          <w:szCs w:val="28"/>
+        </w:rPr>
+        <w:t>Dodaj i izbriši zaposlenika</w:t>
+      </w:r>
+    </w:p>
+    <w:p>
+      <w:pPr>
+        <w:rPr>
+          <w:color w:val="FF0000"/>
+          <w:sz w:val="28"/>
+          <w:szCs w:val="28"/>
+          <w:u w:val="single"/>
+        </w:rPr>
+      </w:pPr>
+      <w:r>
+        <w:rPr>
+          <w:noProof/>
+          <w:color w:val="FF0000"/>
+          <w:sz w:val="28"/>
+          <w:szCs w:val="28"/>
+          <w:lang w:val="en-US" w:eastAsia="en-US"/>
         </w:rPr>
         <w:drawing>
           <wp:inline distT="0" distB="0" distL="0" distR="0" wp14:anchorId="6EE8B6D0" wp14:editId="70BA366E">
@@ -1579,7 +1586,7 @@
                     </pic:cNvPicPr>
                   </pic:nvPicPr>
                   <pic:blipFill>
-                    <a:blip r:embed="rId18" cstate="print">
+                    <a:blip r:embed="rId19" cstate="print">
                       <a:extLst>
                         <a:ext uri="{28A0092B-C50C-407E-A947-70E740481C1C}">
                           <a14:useLocalDpi xmlns:a14="http://schemas.microsoft.com/office/drawing/2010/main" val="0"/>
@@ -1655,6 +1662,7 @@
           <w:noProof/>
           <w:sz w:val="28"/>
           <w:szCs w:val="28"/>
+          <w:lang w:val="en-US" w:eastAsia="en-US"/>
         </w:rPr>
         <w:drawing>
           <wp:inline distT="0" distB="0" distL="0" distR="0" wp14:anchorId="1B1974EF" wp14:editId="3AA7B1E4">
@@ -1674,7 +1682,7 @@
                     </pic:cNvPicPr>
                   </pic:nvPicPr>
                   <pic:blipFill>
-                    <a:blip r:embed="rId19" cstate="print">
+                    <a:blip r:embed="rId20" cstate="print">
                       <a:extLst>
                         <a:ext uri="{28A0092B-C50C-407E-A947-70E740481C1C}">
                           <a14:useLocalDpi xmlns:a14="http://schemas.microsoft.com/office/drawing/2010/main" val="0"/>
@@ -1882,6 +1890,7 @@
           <w:color w:val="FF0000"/>
           <w:sz w:val="28"/>
           <w:szCs w:val="28"/>
+          <w:lang w:val="en-US" w:eastAsia="en-US"/>
         </w:rPr>
         <w:drawing>
           <wp:inline distT="0" distB="0" distL="0" distR="0" wp14:anchorId="7554FB67" wp14:editId="583D9EEB">
@@ -1901,7 +1910,7 @@
                     </pic:cNvPicPr>
                   </pic:nvPicPr>
                   <pic:blipFill>
-                    <a:blip r:embed="rId20">
+                    <a:blip r:embed="rId21">
                       <a:extLst>
                         <a:ext uri="{28A0092B-C50C-407E-A947-70E740481C1C}">
                           <a14:useLocalDpi xmlns:a14="http://schemas.microsoft.com/office/drawing/2010/main" val="0"/>
@@ -1955,15 +1964,7 @@
           <w:sz w:val="28"/>
           <w:szCs w:val="28"/>
         </w:rPr>
-        <w:t xml:space="preserve"> </w:t>
-      </w:r>
-      <w:r>
-        <w:rPr>
-          <w:b/>
-          <w:sz w:val="28"/>
-          <w:szCs w:val="28"/>
-        </w:rPr>
-        <w:t>Pregled proizvoda</w:t>
+        <w:t xml:space="preserve"> Pregled proizvoda</w:t>
       </w:r>
     </w:p>
     <w:p>
@@ -1981,6 +1982,7 @@
           <w:color w:val="FF0000"/>
           <w:sz w:val="28"/>
           <w:szCs w:val="28"/>
+          <w:lang w:val="en-US" w:eastAsia="en-US"/>
         </w:rPr>
         <w:drawing>
           <wp:inline distT="0" distB="0" distL="0" distR="0" wp14:anchorId="2A06B8EC" wp14:editId="5EF0F20D">
@@ -2000,7 +2002,7 @@
                     </pic:cNvPicPr>
                   </pic:nvPicPr>
                   <pic:blipFill>
-                    <a:blip r:embed="rId21">
+                    <a:blip r:embed="rId22">
                       <a:extLst>
                         <a:ext uri="{28A0092B-C50C-407E-A947-70E740481C1C}">
                           <a14:useLocalDpi xmlns:a14="http://schemas.microsoft.com/office/drawing/2010/main" val="0"/>
@@ -2070,6 +2072,7 @@
           <w:color w:val="FF0000"/>
           <w:sz w:val="28"/>
           <w:szCs w:val="28"/>
+          <w:lang w:val="en-US" w:eastAsia="en-US"/>
         </w:rPr>
         <w:drawing>
           <wp:inline distT="0" distB="0" distL="0" distR="0" wp14:anchorId="5C82BF07" wp14:editId="1EE7555F">
@@ -2089,7 +2092,7 @@
                     </pic:cNvPicPr>
                   </pic:nvPicPr>
                   <pic:blipFill>
-                    <a:blip r:embed="rId22">
+                    <a:blip r:embed="rId23">
                       <a:extLst>
                         <a:ext uri="{28A0092B-C50C-407E-A947-70E740481C1C}">
                           <a14:useLocalDpi xmlns:a14="http://schemas.microsoft.com/office/drawing/2010/main" val="0"/>
@@ -2187,6 +2190,7 @@
           <w:color w:val="FF0000"/>
           <w:sz w:val="28"/>
           <w:szCs w:val="28"/>
+          <w:lang w:val="en-US" w:eastAsia="en-US"/>
         </w:rPr>
         <w:drawing>
           <wp:inline distT="0" distB="0" distL="0" distR="0" wp14:anchorId="2BC2F195" wp14:editId="70BAB353">
@@ -2206,7 +2210,7 @@
                     </pic:cNvPicPr>
                   </pic:nvPicPr>
                   <pic:blipFill>
-                    <a:blip r:embed="rId23" cstate="print">
+                    <a:blip r:embed="rId24" cstate="print">
                       <a:extLst>
                         <a:ext uri="{28A0092B-C50C-407E-A947-70E740481C1C}">
                           <a14:useLocalDpi xmlns:a14="http://schemas.microsoft.com/office/drawing/2010/main" val="0"/>
@@ -2284,6 +2288,7 @@
           <w:noProof/>
           <w:sz w:val="28"/>
           <w:szCs w:val="28"/>
+          <w:lang w:val="en-US" w:eastAsia="en-US"/>
         </w:rPr>
         <w:drawing>
           <wp:inline distT="0" distB="0" distL="0" distR="0" wp14:anchorId="457E5AF5" wp14:editId="1B7440BF">
@@ -2303,7 +2308,7 @@
                     </pic:cNvPicPr>
                   </pic:nvPicPr>
                   <pic:blipFill>
-                    <a:blip r:embed="rId24">
+                    <a:blip r:embed="rId25">
                       <a:extLst>
                         <a:ext uri="{28A0092B-C50C-407E-A947-70E740481C1C}">
                           <a14:useLocalDpi xmlns:a14="http://schemas.microsoft.com/office/drawing/2010/main" val="0"/>
@@ -2438,8 +2443,6 @@
           <w:szCs w:val="40"/>
         </w:rPr>
       </w:pPr>
-      <w:bookmarkStart w:id="0" w:name="_GoBack"/>
-      <w:bookmarkEnd w:id="0"/>
     </w:p>
     <w:p>
       <w:pPr>
@@ -2454,7 +2457,7 @@
       <w:r>
         <w:pict>
           <v:shape id="_x0000_i1027" type="#_x0000_t75" style="width:453.5pt;height:268.65pt">
-            <v:imagedata r:id="rId25" o:title="class_desktop"/>
+            <v:imagedata r:id="rId26" o:title="class_desktop"/>
           </v:shape>
         </w:pict>
       </w:r>
@@ -2488,7 +2491,7 @@
         <w:lastRenderedPageBreak/>
         <w:pict>
           <v:shape id="_x0000_i1028" type="#_x0000_t75" style="width:453.5pt;height:343.9pt">
-            <v:imagedata r:id="rId26" o:title="class_mobilna"/>
+            <v:imagedata r:id="rId27" o:title="class_mobilna"/>
           </v:shape>
         </w:pict>
       </w:r>
@@ -2534,7 +2537,7 @@
       <w:r>
         <w:pict>
           <v:shape id="_x0000_i1029" type="#_x0000_t75" style="width:453.5pt;height:386.85pt">
-            <v:imagedata r:id="rId27" o:title="velpro_era"/>
+            <v:imagedata r:id="rId28" o:title="velpro_era"/>
           </v:shape>
         </w:pict>
       </w:r>
@@ -2574,8 +2577,1169 @@
         <w:t>„Lista_zelja“ nam koristi za pohranu želja od strane kupaca.</w:t>
       </w:r>
     </w:p>
+    <w:p/>
+    <w:p>
+      <w:pPr>
+        <w:spacing w:before="0" w:after="200" w:line="276" w:lineRule="auto"/>
+      </w:pPr>
+      <w:r>
+        <w:br w:type="page"/>
+      </w:r>
+    </w:p>
+    <w:p>
+      <w:pPr>
+        <w:pStyle w:val="Title"/>
+        <w:rPr>
+          <w:rFonts w:ascii="Times New Roman" w:hAnsi="Times New Roman" w:cs="Times New Roman"/>
+        </w:rPr>
+      </w:pPr>
+      <w:r>
+        <w:rPr>
+          <w:rFonts w:ascii="Times New Roman" w:hAnsi="Times New Roman" w:cs="Times New Roman"/>
+        </w:rPr>
+        <w:lastRenderedPageBreak/>
+        <w:t>Sequence dijagrami</w:t>
+      </w:r>
+      <w:r>
+        <w:rPr>
+          <w:rFonts w:ascii="Times New Roman" w:hAnsi="Times New Roman" w:cs="Times New Roman"/>
+        </w:rPr>
+        <w:tab/>
+      </w:r>
+    </w:p>
+    <w:p/>
+    <w:p/>
+    <w:p>
+      <w:pPr>
+        <w:rPr>
+          <w:sz w:val="32"/>
+          <w:szCs w:val="32"/>
+        </w:rPr>
+      </w:pPr>
+      <w:r>
+        <w:rPr>
+          <w:sz w:val="32"/>
+          <w:szCs w:val="32"/>
+        </w:rPr>
+        <w:t>Desktop aplikacija</w:t>
+      </w:r>
+    </w:p>
+    <w:p>
+      <w:pPr>
+        <w:rPr>
+          <w:noProof/>
+          <w:lang w:val="en-US"/>
+        </w:rPr>
+      </w:pPr>
+      <w:r>
+        <w:rPr>
+          <w:noProof/>
+          <w:lang w:val="en-US"/>
+        </w:rPr>
+        <w:drawing>
+          <wp:inline distT="0" distB="0" distL="0" distR="0" wp14:anchorId="1BA05393" wp14:editId="70B3010C">
+            <wp:extent cx="5943600" cy="5605780"/>
+            <wp:effectExtent l="0" t="0" r="0" b="0"/>
+            <wp:docPr id="1" name="Picture 1"/>
+            <wp:cNvGraphicFramePr>
+              <a:graphicFrameLocks xmlns:a="http://schemas.openxmlformats.org/drawingml/2006/main" noChangeAspect="1"/>
+            </wp:cNvGraphicFramePr>
+            <a:graphic xmlns:a="http://schemas.openxmlformats.org/drawingml/2006/main">
+              <a:graphicData uri="http://schemas.openxmlformats.org/drawingml/2006/picture">
+                <pic:pic xmlns:pic="http://schemas.openxmlformats.org/drawingml/2006/picture">
+                  <pic:nvPicPr>
+                    <pic:cNvPr id="0" name="Dodaj i izbriši zaposlenika.jpg"/>
+                    <pic:cNvPicPr/>
+                  </pic:nvPicPr>
+                  <pic:blipFill>
+                    <a:blip r:embed="rId29">
+                      <a:extLst>
+                        <a:ext uri="{28A0092B-C50C-407E-A947-70E740481C1C}">
+                          <a14:useLocalDpi xmlns:a14="http://schemas.microsoft.com/office/drawing/2010/main" val="0"/>
+                        </a:ext>
+                      </a:extLst>
+                    </a:blip>
+                    <a:stretch>
+                      <a:fillRect/>
+                    </a:stretch>
+                  </pic:blipFill>
+                  <pic:spPr>
+                    <a:xfrm>
+                      <a:off x="0" y="0"/>
+                      <a:ext cx="5943600" cy="5605780"/>
+                    </a:xfrm>
+                    <a:prstGeom prst="rect">
+                      <a:avLst/>
+                    </a:prstGeom>
+                  </pic:spPr>
+                </pic:pic>
+              </a:graphicData>
+            </a:graphic>
+          </wp:inline>
+        </w:drawing>
+      </w:r>
+      <w:r>
+        <w:rPr>
+          <w:b/>
+          <w:noProof/>
+          <w:lang w:val="en-US"/>
+        </w:rPr>
+        <w:t>Slika 1: Dodaj i izbriši zaposlenika.</w:t>
+      </w:r>
+      <w:r>
+        <w:rPr>
+          <w:noProof/>
+          <w:lang w:val="en-US"/>
+        </w:rPr>
+        <w:t xml:space="preserve"> </w:t>
+      </w:r>
+    </w:p>
+    <w:p>
+      <w:pPr>
+        <w:rPr>
+          <w:noProof/>
+          <w:lang w:val="en-US"/>
+        </w:rPr>
+      </w:pPr>
+      <w:r>
+        <w:rPr>
+          <w:noProof/>
+          <w:lang w:val="en-US"/>
+        </w:rPr>
+        <w:t>Sequence dijagram “Dodaj i izbriši korisnika” prikazuje aktivnost dodavanja/brisanja korisnika. Prije nego počne akcija dodavanja/brisanja zaposlenik se mora prijaviti kao administrator. Dodavanje i brisanje se vrši SQL upitom nad bazom podataka uz odgovarajuće parametre.</w:t>
+      </w:r>
+    </w:p>
+    <w:p>
+      <w:pPr>
+        <w:rPr>
+          <w:noProof/>
+          <w:lang w:val="en-US"/>
+        </w:rPr>
+      </w:pPr>
+      <w:r>
+        <w:rPr>
+          <w:noProof/>
+          <w:lang w:val="en-US"/>
+        </w:rPr>
+        <w:lastRenderedPageBreak/>
+        <w:drawing>
+          <wp:inline distT="0" distB="0" distL="0" distR="0" wp14:anchorId="1E3C109D" wp14:editId="01561634">
+            <wp:extent cx="5943600" cy="3750945"/>
+            <wp:effectExtent l="0" t="0" r="0" b="1905"/>
+            <wp:docPr id="15" name="Picture 15"/>
+            <wp:cNvGraphicFramePr>
+              <a:graphicFrameLocks xmlns:a="http://schemas.openxmlformats.org/drawingml/2006/main" noChangeAspect="1"/>
+            </wp:cNvGraphicFramePr>
+            <a:graphic xmlns:a="http://schemas.openxmlformats.org/drawingml/2006/main">
+              <a:graphicData uri="http://schemas.openxmlformats.org/drawingml/2006/picture">
+                <pic:pic xmlns:pic="http://schemas.openxmlformats.org/drawingml/2006/picture">
+                  <pic:nvPicPr>
+                    <pic:cNvPr id="0" name="Naručiti od dobavljača.jpg"/>
+                    <pic:cNvPicPr/>
+                  </pic:nvPicPr>
+                  <pic:blipFill>
+                    <a:blip r:embed="rId30">
+                      <a:extLst>
+                        <a:ext uri="{28A0092B-C50C-407E-A947-70E740481C1C}">
+                          <a14:useLocalDpi xmlns:a14="http://schemas.microsoft.com/office/drawing/2010/main" val="0"/>
+                        </a:ext>
+                      </a:extLst>
+                    </a:blip>
+                    <a:stretch>
+                      <a:fillRect/>
+                    </a:stretch>
+                  </pic:blipFill>
+                  <pic:spPr>
+                    <a:xfrm>
+                      <a:off x="0" y="0"/>
+                      <a:ext cx="5943600" cy="3750945"/>
+                    </a:xfrm>
+                    <a:prstGeom prst="rect">
+                      <a:avLst/>
+                    </a:prstGeom>
+                  </pic:spPr>
+                </pic:pic>
+              </a:graphicData>
+            </a:graphic>
+          </wp:inline>
+        </w:drawing>
+      </w:r>
+    </w:p>
+    <w:p>
+      <w:pPr>
+        <w:rPr>
+          <w:b/>
+          <w:noProof/>
+          <w:lang w:val="en-US"/>
+        </w:rPr>
+      </w:pPr>
+      <w:r>
+        <w:rPr>
+          <w:b/>
+          <w:noProof/>
+          <w:lang w:val="en-US"/>
+        </w:rPr>
+        <w:t xml:space="preserve">Slika 2: </w:t>
+      </w:r>
+      <w:r>
+        <w:rPr>
+          <w:b/>
+          <w:noProof/>
+          <w:lang w:val="en-US"/>
+        </w:rPr>
+        <w:t>Naručiti od dobavljača.</w:t>
+      </w:r>
+    </w:p>
+    <w:p>
+      <w:pPr>
+        <w:rPr>
+          <w:noProof/>
+          <w:lang w:val="en-US"/>
+        </w:rPr>
+      </w:pPr>
+      <w:r>
+        <w:rPr>
+          <w:noProof/>
+          <w:lang w:val="en-US"/>
+        </w:rPr>
+        <w:t xml:space="preserve">Dijagram “Naručiti od dobavljača” opisuje postupak koj je potrebno provesti da bi se naručila roba na skladište od dobavljača. Narudžba se popunjava pomoću forme </w:t>
+      </w:r>
+      <w:r>
+        <w:rPr>
+          <w:i/>
+          <w:noProof/>
+          <w:lang w:val="en-US"/>
+        </w:rPr>
+        <w:t>Forma za narudžbu</w:t>
+      </w:r>
+      <w:r>
+        <w:rPr>
+          <w:noProof/>
+          <w:lang w:val="en-US"/>
+        </w:rPr>
+        <w:t xml:space="preserve"> prije slanja narudžbe dobavljaču projerava se ispravnost unešenih podataka.</w:t>
+      </w:r>
+    </w:p>
+    <w:p>
+      <w:pPr>
+        <w:rPr>
+          <w:noProof/>
+          <w:lang w:val="en-US"/>
+        </w:rPr>
+      </w:pPr>
+    </w:p>
+    <w:p>
+      <w:r>
+        <w:rPr>
+          <w:noProof/>
+          <w:lang w:val="en-US"/>
+        </w:rPr>
+        <w:drawing>
+          <wp:inline distT="0" distB="0" distL="0" distR="0" wp14:anchorId="5E9E8116" wp14:editId="01CB0BAE">
+            <wp:extent cx="5943600" cy="3288665"/>
+            <wp:effectExtent l="0" t="0" r="0" b="6985"/>
+            <wp:docPr id="16" name="Picture 16"/>
+            <wp:cNvGraphicFramePr>
+              <a:graphicFrameLocks xmlns:a="http://schemas.openxmlformats.org/drawingml/2006/main" noChangeAspect="1"/>
+            </wp:cNvGraphicFramePr>
+            <a:graphic xmlns:a="http://schemas.openxmlformats.org/drawingml/2006/main">
+              <a:graphicData uri="http://schemas.openxmlformats.org/drawingml/2006/picture">
+                <pic:pic xmlns:pic="http://schemas.openxmlformats.org/drawingml/2006/picture">
+                  <pic:nvPicPr>
+                    <pic:cNvPr id="0" name="Pregled aktivnih narudžbi.jpg"/>
+                    <pic:cNvPicPr/>
+                  </pic:nvPicPr>
+                  <pic:blipFill>
+                    <a:blip r:embed="rId31">
+                      <a:extLst>
+                        <a:ext uri="{28A0092B-C50C-407E-A947-70E740481C1C}">
+                          <a14:useLocalDpi xmlns:a14="http://schemas.microsoft.com/office/drawing/2010/main" val="0"/>
+                        </a:ext>
+                      </a:extLst>
+                    </a:blip>
+                    <a:stretch>
+                      <a:fillRect/>
+                    </a:stretch>
+                  </pic:blipFill>
+                  <pic:spPr>
+                    <a:xfrm>
+                      <a:off x="0" y="0"/>
+                      <a:ext cx="5943600" cy="3288665"/>
+                    </a:xfrm>
+                    <a:prstGeom prst="rect">
+                      <a:avLst/>
+                    </a:prstGeom>
+                  </pic:spPr>
+                </pic:pic>
+              </a:graphicData>
+            </a:graphic>
+          </wp:inline>
+        </w:drawing>
+      </w:r>
+    </w:p>
+    <w:p>
+      <w:pPr>
+        <w:rPr>
+          <w:b/>
+        </w:rPr>
+      </w:pPr>
+      <w:r>
+        <w:rPr>
+          <w:b/>
+        </w:rPr>
+        <w:t>Slika 3: Pregled aktivnih narudžbi</w:t>
+      </w:r>
+    </w:p>
+    <w:p>
+      <w:r>
+        <w:lastRenderedPageBreak/>
+        <w:t>Zaposlenik poduzeća „Velpro d.o.o.“ pomoću aplikacije može dobiti uvid u sve aktivne narudžbe. Svi podaci o svim narudžbama su pohranjene u bazi podaka. Rezultati SQL upita nad bazom podataka prilagođava se zaposleniku radi lakšeg i bržeg snalaženja u sučelju.</w:t>
+      </w:r>
+    </w:p>
+    <w:p/>
+    <w:p/>
+    <w:p>
+      <w:r>
+        <w:rPr>
+          <w:noProof/>
+          <w:lang w:val="en-US"/>
+        </w:rPr>
+        <w:drawing>
+          <wp:inline distT="0" distB="0" distL="0" distR="0" wp14:anchorId="658BB341" wp14:editId="3B68A26D">
+            <wp:extent cx="5943600" cy="3288665"/>
+            <wp:effectExtent l="0" t="0" r="0" b="6985"/>
+            <wp:docPr id="17" name="Picture 17"/>
+            <wp:cNvGraphicFramePr>
+              <a:graphicFrameLocks xmlns:a="http://schemas.openxmlformats.org/drawingml/2006/main" noChangeAspect="1"/>
+            </wp:cNvGraphicFramePr>
+            <a:graphic xmlns:a="http://schemas.openxmlformats.org/drawingml/2006/main">
+              <a:graphicData uri="http://schemas.openxmlformats.org/drawingml/2006/picture">
+                <pic:pic xmlns:pic="http://schemas.openxmlformats.org/drawingml/2006/picture">
+                  <pic:nvPicPr>
+                    <pic:cNvPr id="0" name="Pregled arhive narudžbi.jpg"/>
+                    <pic:cNvPicPr/>
+                  </pic:nvPicPr>
+                  <pic:blipFill>
+                    <a:blip r:embed="rId32">
+                      <a:extLst>
+                        <a:ext uri="{28A0092B-C50C-407E-A947-70E740481C1C}">
+                          <a14:useLocalDpi xmlns:a14="http://schemas.microsoft.com/office/drawing/2010/main" val="0"/>
+                        </a:ext>
+                      </a:extLst>
+                    </a:blip>
+                    <a:stretch>
+                      <a:fillRect/>
+                    </a:stretch>
+                  </pic:blipFill>
+                  <pic:spPr>
+                    <a:xfrm>
+                      <a:off x="0" y="0"/>
+                      <a:ext cx="5943600" cy="3288665"/>
+                    </a:xfrm>
+                    <a:prstGeom prst="rect">
+                      <a:avLst/>
+                    </a:prstGeom>
+                  </pic:spPr>
+                </pic:pic>
+              </a:graphicData>
+            </a:graphic>
+          </wp:inline>
+        </w:drawing>
+      </w:r>
+    </w:p>
+    <w:p>
+      <w:pPr>
+        <w:rPr>
+          <w:b/>
+        </w:rPr>
+      </w:pPr>
+      <w:r>
+        <w:rPr>
+          <w:b/>
+        </w:rPr>
+        <w:t xml:space="preserve">Slika 4: </w:t>
+      </w:r>
+      <w:r>
+        <w:rPr>
+          <w:b/>
+        </w:rPr>
+        <w:t>Pregled</w:t>
+      </w:r>
+      <w:r>
+        <w:rPr>
+          <w:b/>
+        </w:rPr>
+        <w:t xml:space="preserve"> arhive</w:t>
+      </w:r>
+      <w:r>
+        <w:rPr>
+          <w:b/>
+        </w:rPr>
+        <w:t xml:space="preserve"> narudžbi</w:t>
+      </w:r>
+    </w:p>
+    <w:p>
+      <w:r>
+        <w:t>Svoj povijesti narudžbi zaposlenik može pristupiti preko „Pregled arhive narudžbi“.  Ova aktivnost radi na istom principu kao i aktivnost „Pregled aktivnih narudžbi“ uz jednu promijenu, a to je činjenica da je vrijeme bitan dio SQL upita.</w:t>
+      </w:r>
+    </w:p>
+    <w:p/>
+    <w:p/>
+    <w:p/>
+    <w:p/>
+    <w:p>
+      <w:r>
+        <w:rPr>
+          <w:noProof/>
+          <w:lang w:val="en-US"/>
+        </w:rPr>
+        <w:lastRenderedPageBreak/>
+        <w:drawing>
+          <wp:inline distT="0" distB="0" distL="0" distR="0" wp14:anchorId="382C09F6" wp14:editId="0C86FE75">
+            <wp:extent cx="5943600" cy="3288665"/>
+            <wp:effectExtent l="0" t="0" r="0" b="6985"/>
+            <wp:docPr id="18" name="Picture 18"/>
+            <wp:cNvGraphicFramePr>
+              <a:graphicFrameLocks xmlns:a="http://schemas.openxmlformats.org/drawingml/2006/main" noChangeAspect="1"/>
+            </wp:cNvGraphicFramePr>
+            <a:graphic xmlns:a="http://schemas.openxmlformats.org/drawingml/2006/main">
+              <a:graphicData uri="http://schemas.openxmlformats.org/drawingml/2006/picture">
+                <pic:pic xmlns:pic="http://schemas.openxmlformats.org/drawingml/2006/picture">
+                  <pic:nvPicPr>
+                    <pic:cNvPr id="0" name="Pregled liste želja.jpg"/>
+                    <pic:cNvPicPr/>
+                  </pic:nvPicPr>
+                  <pic:blipFill>
+                    <a:blip r:embed="rId33">
+                      <a:extLst>
+                        <a:ext uri="{28A0092B-C50C-407E-A947-70E740481C1C}">
+                          <a14:useLocalDpi xmlns:a14="http://schemas.microsoft.com/office/drawing/2010/main" val="0"/>
+                        </a:ext>
+                      </a:extLst>
+                    </a:blip>
+                    <a:stretch>
+                      <a:fillRect/>
+                    </a:stretch>
+                  </pic:blipFill>
+                  <pic:spPr>
+                    <a:xfrm>
+                      <a:off x="0" y="0"/>
+                      <a:ext cx="5943600" cy="3288665"/>
+                    </a:xfrm>
+                    <a:prstGeom prst="rect">
+                      <a:avLst/>
+                    </a:prstGeom>
+                  </pic:spPr>
+                </pic:pic>
+              </a:graphicData>
+            </a:graphic>
+          </wp:inline>
+        </w:drawing>
+      </w:r>
+    </w:p>
+    <w:p>
+      <w:pPr>
+        <w:rPr>
+          <w:b/>
+        </w:rPr>
+      </w:pPr>
+      <w:r>
+        <w:rPr>
+          <w:b/>
+        </w:rPr>
+        <w:t xml:space="preserve">Slika 5: </w:t>
+      </w:r>
+      <w:r>
+        <w:rPr>
+          <w:b/>
+        </w:rPr>
+        <w:t>Pregled</w:t>
+      </w:r>
+      <w:r>
+        <w:rPr>
+          <w:b/>
+        </w:rPr>
+        <w:t xml:space="preserve"> liste želja</w:t>
+      </w:r>
+      <w:r>
+        <w:rPr>
+          <w:b/>
+        </w:rPr>
+        <w:t>.</w:t>
+      </w:r>
+    </w:p>
+    <w:p>
+      <w:r>
+        <w:t>Zaposlenici mogu pregledati sve liste želja kako bi prema njima donosili odluke o tekućim narudžbama od dobavljača.</w:t>
+      </w:r>
+    </w:p>
+    <w:p/>
+    <w:p/>
+    <w:p/>
+    <w:p>
+      <w:pPr>
+        <w:rPr>
+          <w:b/>
+        </w:rPr>
+      </w:pPr>
+      <w:r>
+        <w:rPr>
+          <w:noProof/>
+          <w:lang w:val="en-US"/>
+        </w:rPr>
+        <w:drawing>
+          <wp:inline distT="0" distB="0" distL="0" distR="0" wp14:anchorId="31DC8B0C" wp14:editId="74CF1C34">
+            <wp:extent cx="5943600" cy="3288665"/>
+            <wp:effectExtent l="0" t="0" r="0" b="6985"/>
+            <wp:docPr id="19" name="Picture 19"/>
+            <wp:cNvGraphicFramePr>
+              <a:graphicFrameLocks xmlns:a="http://schemas.openxmlformats.org/drawingml/2006/main" noChangeAspect="1"/>
+            </wp:cNvGraphicFramePr>
+            <a:graphic xmlns:a="http://schemas.openxmlformats.org/drawingml/2006/main">
+              <a:graphicData uri="http://schemas.openxmlformats.org/drawingml/2006/picture">
+                <pic:pic xmlns:pic="http://schemas.openxmlformats.org/drawingml/2006/picture">
+                  <pic:nvPicPr>
+                    <pic:cNvPr id="0" name="Pregled stanja na skladištu.jpg"/>
+                    <pic:cNvPicPr/>
+                  </pic:nvPicPr>
+                  <pic:blipFill>
+                    <a:blip r:embed="rId34">
+                      <a:extLst>
+                        <a:ext uri="{28A0092B-C50C-407E-A947-70E740481C1C}">
+                          <a14:useLocalDpi xmlns:a14="http://schemas.microsoft.com/office/drawing/2010/main" val="0"/>
+                        </a:ext>
+                      </a:extLst>
+                    </a:blip>
+                    <a:stretch>
+                      <a:fillRect/>
+                    </a:stretch>
+                  </pic:blipFill>
+                  <pic:spPr>
+                    <a:xfrm>
+                      <a:off x="0" y="0"/>
+                      <a:ext cx="5943600" cy="3288665"/>
+                    </a:xfrm>
+                    <a:prstGeom prst="rect">
+                      <a:avLst/>
+                    </a:prstGeom>
+                  </pic:spPr>
+                </pic:pic>
+              </a:graphicData>
+            </a:graphic>
+          </wp:inline>
+        </w:drawing>
+      </w:r>
+      <w:r>
+        <w:rPr>
+          <w:b/>
+        </w:rPr>
+        <w:t xml:space="preserve">Slika 6: </w:t>
+      </w:r>
+      <w:r>
+        <w:rPr>
+          <w:b/>
+        </w:rPr>
+        <w:t>Pregled stanja na skladištu.</w:t>
+      </w:r>
+    </w:p>
+    <w:p>
+      <w:r>
+        <w:t>Uvid u stanje na skladištu, kao jedan od najbitnijih dijelova poduzeća, pruža uvid u cijelokupno stanje robe na skladištu.</w:t>
+      </w:r>
+    </w:p>
+    <w:p/>
+    <w:p/>
+    <w:p/>
+    <w:p/>
+    <w:p/>
+    <w:p>
+      <w:r>
+        <w:rPr>
+          <w:noProof/>
+          <w:lang w:val="en-US"/>
+        </w:rPr>
+        <w:drawing>
+          <wp:inline distT="0" distB="0" distL="0" distR="0" wp14:anchorId="4879F6B8" wp14:editId="09FAC631">
+            <wp:extent cx="5943600" cy="3288665"/>
+            <wp:effectExtent l="0" t="0" r="0" b="6985"/>
+            <wp:docPr id="20" name="Picture 20"/>
+            <wp:cNvGraphicFramePr>
+              <a:graphicFrameLocks xmlns:a="http://schemas.openxmlformats.org/drawingml/2006/main" noChangeAspect="1"/>
+            </wp:cNvGraphicFramePr>
+            <a:graphic xmlns:a="http://schemas.openxmlformats.org/drawingml/2006/main">
+              <a:graphicData uri="http://schemas.openxmlformats.org/drawingml/2006/picture">
+                <pic:pic xmlns:pic="http://schemas.openxmlformats.org/drawingml/2006/picture">
+                  <pic:nvPicPr>
+                    <pic:cNvPr id="0" name="Statistike o narudžbama.jpg"/>
+                    <pic:cNvPicPr/>
+                  </pic:nvPicPr>
+                  <pic:blipFill>
+                    <a:blip r:embed="rId35">
+                      <a:extLst>
+                        <a:ext uri="{28A0092B-C50C-407E-A947-70E740481C1C}">
+                          <a14:useLocalDpi xmlns:a14="http://schemas.microsoft.com/office/drawing/2010/main" val="0"/>
+                        </a:ext>
+                      </a:extLst>
+                    </a:blip>
+                    <a:stretch>
+                      <a:fillRect/>
+                    </a:stretch>
+                  </pic:blipFill>
+                  <pic:spPr>
+                    <a:xfrm>
+                      <a:off x="0" y="0"/>
+                      <a:ext cx="5943600" cy="3288665"/>
+                    </a:xfrm>
+                    <a:prstGeom prst="rect">
+                      <a:avLst/>
+                    </a:prstGeom>
+                  </pic:spPr>
+                </pic:pic>
+              </a:graphicData>
+            </a:graphic>
+          </wp:inline>
+        </w:drawing>
+      </w:r>
+    </w:p>
+    <w:p>
+      <w:r>
+        <w:rPr>
+          <w:b/>
+        </w:rPr>
+        <w:t xml:space="preserve">Slika7: </w:t>
+      </w:r>
+      <w:r>
+        <w:rPr>
+          <w:b/>
+        </w:rPr>
+        <w:t>Statistika narudžbi</w:t>
+      </w:r>
+      <w:r>
+        <w:t>.</w:t>
+      </w:r>
+    </w:p>
+    <w:p>
+      <w:r>
+        <w:t>Statistički pregled narudžbi bazira se na različitim SQL upitima, s obzirom na odabrane kriterije zaposlenik ima uvid u razna statistička izvješća vezana uz narudžbe.</w:t>
+      </w:r>
+    </w:p>
+    <w:p/>
+    <w:p/>
+    <w:p/>
+    <w:p>
+      <w:r>
+        <w:rPr>
+          <w:noProof/>
+          <w:lang w:val="en-US"/>
+        </w:rPr>
+        <w:lastRenderedPageBreak/>
+        <w:drawing>
+          <wp:inline distT="0" distB="0" distL="0" distR="0" wp14:anchorId="7491F501" wp14:editId="1E7111D7">
+            <wp:extent cx="5943600" cy="3374390"/>
+            <wp:effectExtent l="0" t="0" r="0" b="0"/>
+            <wp:docPr id="21" name="Picture 21"/>
+            <wp:cNvGraphicFramePr>
+              <a:graphicFrameLocks xmlns:a="http://schemas.openxmlformats.org/drawingml/2006/main" noChangeAspect="1"/>
+            </wp:cNvGraphicFramePr>
+            <a:graphic xmlns:a="http://schemas.openxmlformats.org/drawingml/2006/main">
+              <a:graphicData uri="http://schemas.openxmlformats.org/drawingml/2006/picture">
+                <pic:pic xmlns:pic="http://schemas.openxmlformats.org/drawingml/2006/picture">
+                  <pic:nvPicPr>
+                    <pic:cNvPr id="0" name="Unesi_izbriši zaposlenika.jpg"/>
+                    <pic:cNvPicPr/>
+                  </pic:nvPicPr>
+                  <pic:blipFill>
+                    <a:blip r:embed="rId36">
+                      <a:extLst>
+                        <a:ext uri="{28A0092B-C50C-407E-A947-70E740481C1C}">
+                          <a14:useLocalDpi xmlns:a14="http://schemas.microsoft.com/office/drawing/2010/main" val="0"/>
+                        </a:ext>
+                      </a:extLst>
+                    </a:blip>
+                    <a:stretch>
+                      <a:fillRect/>
+                    </a:stretch>
+                  </pic:blipFill>
+                  <pic:spPr>
+                    <a:xfrm>
+                      <a:off x="0" y="0"/>
+                      <a:ext cx="5943600" cy="3374390"/>
+                    </a:xfrm>
+                    <a:prstGeom prst="rect">
+                      <a:avLst/>
+                    </a:prstGeom>
+                  </pic:spPr>
+                </pic:pic>
+              </a:graphicData>
+            </a:graphic>
+          </wp:inline>
+        </w:drawing>
+      </w:r>
+    </w:p>
+    <w:p>
+      <w:pPr>
+        <w:rPr>
+          <w:b/>
+        </w:rPr>
+      </w:pPr>
+      <w:r>
+        <w:rPr>
+          <w:b/>
+        </w:rPr>
+        <w:t xml:space="preserve">Slika 8: </w:t>
+      </w:r>
+      <w:r>
+        <w:rPr>
+          <w:b/>
+        </w:rPr>
+        <w:t>Unesi/izbriši korisnika.</w:t>
+      </w:r>
+    </w:p>
+    <w:p>
+      <w:r>
+        <w:t>Glavna aktivnost administratora sustava je briga o krajnjim korisnicima sustava, on ima mogućnost dodavanja ili brisanja korisnika u/iz sustava.</w:t>
+      </w:r>
+    </w:p>
+    <w:p>
+      <w:r>
+        <w:br w:type="page"/>
+      </w:r>
+    </w:p>
+    <w:p>
+      <w:pPr>
+        <w:rPr>
+          <w:sz w:val="32"/>
+          <w:szCs w:val="32"/>
+        </w:rPr>
+      </w:pPr>
+      <w:r>
+        <w:rPr>
+          <w:sz w:val="32"/>
+          <w:szCs w:val="32"/>
+        </w:rPr>
+        <w:lastRenderedPageBreak/>
+        <w:t>Mobilna aplikacija</w:t>
+      </w:r>
+    </w:p>
+    <w:p>
+      <w:pPr>
+        <w:rPr>
+          <w:b/>
+          <w:noProof/>
+          <w:sz w:val="32"/>
+          <w:szCs w:val="32"/>
+          <w:lang w:val="en-US"/>
+        </w:rPr>
+      </w:pPr>
+      <w:r>
+        <w:rPr>
+          <w:noProof/>
+          <w:sz w:val="32"/>
+          <w:szCs w:val="32"/>
+          <w:lang w:val="en-US"/>
+        </w:rPr>
+        <w:drawing>
+          <wp:inline distT="0" distB="0" distL="0" distR="0" wp14:anchorId="72C61CED" wp14:editId="3550964D">
+            <wp:extent cx="5943600" cy="5934075"/>
+            <wp:effectExtent l="0" t="0" r="0" b="9525"/>
+            <wp:docPr id="22" name="Picture 22"/>
+            <wp:cNvGraphicFramePr>
+              <a:graphicFrameLocks xmlns:a="http://schemas.openxmlformats.org/drawingml/2006/main" noChangeAspect="1"/>
+            </wp:cNvGraphicFramePr>
+            <a:graphic xmlns:a="http://schemas.openxmlformats.org/drawingml/2006/main">
+              <a:graphicData uri="http://schemas.openxmlformats.org/drawingml/2006/picture">
+                <pic:pic xmlns:pic="http://schemas.openxmlformats.org/drawingml/2006/picture">
+                  <pic:nvPicPr>
+                    <pic:cNvPr id="0" name="Narudžba proizvoda iz košarice.jpg"/>
+                    <pic:cNvPicPr/>
+                  </pic:nvPicPr>
+                  <pic:blipFill>
+                    <a:blip r:embed="rId37">
+                      <a:extLst>
+                        <a:ext uri="{28A0092B-C50C-407E-A947-70E740481C1C}">
+                          <a14:useLocalDpi xmlns:a14="http://schemas.microsoft.com/office/drawing/2010/main" val="0"/>
+                        </a:ext>
+                      </a:extLst>
+                    </a:blip>
+                    <a:stretch>
+                      <a:fillRect/>
+                    </a:stretch>
+                  </pic:blipFill>
+                  <pic:spPr>
+                    <a:xfrm>
+                      <a:off x="0" y="0"/>
+                      <a:ext cx="5943600" cy="5934075"/>
+                    </a:xfrm>
+                    <a:prstGeom prst="rect">
+                      <a:avLst/>
+                    </a:prstGeom>
+                  </pic:spPr>
+                </pic:pic>
+              </a:graphicData>
+            </a:graphic>
+          </wp:inline>
+        </w:drawing>
+      </w:r>
+      <w:r>
+        <w:rPr>
+          <w:b/>
+        </w:rPr>
+        <w:t xml:space="preserve">  Slika 9: </w:t>
+      </w:r>
+      <w:r>
+        <w:rPr>
+          <w:b/>
+        </w:rPr>
+        <w:t>Narudžba proizvoda iz košarice.</w:t>
+      </w:r>
+      <w:r>
+        <w:rPr>
+          <w:b/>
+          <w:noProof/>
+          <w:sz w:val="32"/>
+          <w:szCs w:val="32"/>
+          <w:lang w:val="en-US"/>
+        </w:rPr>
+        <w:t xml:space="preserve"> </w:t>
+      </w:r>
+    </w:p>
+    <w:p>
+      <w:pPr>
+        <w:rPr>
+          <w:noProof/>
+          <w:lang w:val="en-US"/>
+        </w:rPr>
+      </w:pPr>
+      <w:r>
+        <w:rPr>
+          <w:noProof/>
+          <w:lang w:val="en-US"/>
+        </w:rPr>
+        <w:t>Nakon što je Korisnik popunio košaricu sa svim artiklima koje namijerava kupiti, Korisnik mora odabrati opciju “Narudžba proizvoda iz košarice” kako bi se obavila transakcija.</w:t>
+      </w:r>
+    </w:p>
+    <w:p>
+      <w:pPr>
+        <w:rPr>
+          <w:b/>
+        </w:rPr>
+      </w:pPr>
+      <w:r>
+        <w:rPr>
+          <w:b/>
+          <w:noProof/>
+          <w:sz w:val="32"/>
+          <w:szCs w:val="32"/>
+          <w:lang w:val="en-US"/>
+        </w:rPr>
+        <w:lastRenderedPageBreak/>
+        <w:drawing>
+          <wp:inline distT="0" distB="0" distL="0" distR="0" wp14:anchorId="6FA2D885" wp14:editId="55594A45">
+            <wp:extent cx="5943600" cy="4225925"/>
+            <wp:effectExtent l="0" t="0" r="0" b="3175"/>
+            <wp:docPr id="23" name="Picture 23"/>
+            <wp:cNvGraphicFramePr>
+              <a:graphicFrameLocks xmlns:a="http://schemas.openxmlformats.org/drawingml/2006/main" noChangeAspect="1"/>
+            </wp:cNvGraphicFramePr>
+            <a:graphic xmlns:a="http://schemas.openxmlformats.org/drawingml/2006/main">
+              <a:graphicData uri="http://schemas.openxmlformats.org/drawingml/2006/picture">
+                <pic:pic xmlns:pic="http://schemas.openxmlformats.org/drawingml/2006/picture">
+                  <pic:nvPicPr>
+                    <pic:cNvPr id="0" name="Popuni listu želja.jpg"/>
+                    <pic:cNvPicPr/>
+                  </pic:nvPicPr>
+                  <pic:blipFill>
+                    <a:blip r:embed="rId38">
+                      <a:extLst>
+                        <a:ext uri="{28A0092B-C50C-407E-A947-70E740481C1C}">
+                          <a14:useLocalDpi xmlns:a14="http://schemas.microsoft.com/office/drawing/2010/main" val="0"/>
+                        </a:ext>
+                      </a:extLst>
+                    </a:blip>
+                    <a:stretch>
+                      <a:fillRect/>
+                    </a:stretch>
+                  </pic:blipFill>
+                  <pic:spPr>
+                    <a:xfrm>
+                      <a:off x="0" y="0"/>
+                      <a:ext cx="5943600" cy="4225925"/>
+                    </a:xfrm>
+                    <a:prstGeom prst="rect">
+                      <a:avLst/>
+                    </a:prstGeom>
+                  </pic:spPr>
+                </pic:pic>
+              </a:graphicData>
+            </a:graphic>
+          </wp:inline>
+        </w:drawing>
+      </w:r>
+      <w:r>
+        <w:t xml:space="preserve"> </w:t>
+      </w:r>
+      <w:r>
+        <w:rPr>
+          <w:b/>
+        </w:rPr>
+        <w:t>Slika 10:</w:t>
+      </w:r>
+      <w:r>
+        <w:rPr>
+          <w:b/>
+        </w:rPr>
+        <w:t>Popuni listu želja.</w:t>
+      </w:r>
+    </w:p>
+    <w:p>
+      <w:r>
+        <w:t>Listom želja Korisnik poduzeću daje povratnu informaciju o artiklima koje žele vidjeti u ponudi.</w:t>
+      </w:r>
+    </w:p>
+    <w:p>
+      <w:pPr>
+        <w:rPr>
+          <w:b/>
+        </w:rPr>
+      </w:pPr>
+      <w:r>
+        <w:rPr>
+          <w:b/>
+          <w:noProof/>
+          <w:sz w:val="32"/>
+          <w:szCs w:val="32"/>
+          <w:lang w:val="en-US"/>
+        </w:rPr>
+        <w:lastRenderedPageBreak/>
+        <w:drawing>
+          <wp:inline distT="0" distB="0" distL="0" distR="0" wp14:anchorId="5D831EE4" wp14:editId="0A450B44">
+            <wp:extent cx="5943600" cy="4940935"/>
+            <wp:effectExtent l="0" t="0" r="0" b="0"/>
+            <wp:docPr id="24" name="Picture 24"/>
+            <wp:cNvGraphicFramePr>
+              <a:graphicFrameLocks xmlns:a="http://schemas.openxmlformats.org/drawingml/2006/main" noChangeAspect="1"/>
+            </wp:cNvGraphicFramePr>
+            <a:graphic xmlns:a="http://schemas.openxmlformats.org/drawingml/2006/main">
+              <a:graphicData uri="http://schemas.openxmlformats.org/drawingml/2006/picture">
+                <pic:pic xmlns:pic="http://schemas.openxmlformats.org/drawingml/2006/picture">
+                  <pic:nvPicPr>
+                    <pic:cNvPr id="0" name="Postavljanje proizvoda u košaricu.jpg"/>
+                    <pic:cNvPicPr/>
+                  </pic:nvPicPr>
+                  <pic:blipFill>
+                    <a:blip r:embed="rId39">
+                      <a:extLst>
+                        <a:ext uri="{28A0092B-C50C-407E-A947-70E740481C1C}">
+                          <a14:useLocalDpi xmlns:a14="http://schemas.microsoft.com/office/drawing/2010/main" val="0"/>
+                        </a:ext>
+                      </a:extLst>
+                    </a:blip>
+                    <a:stretch>
+                      <a:fillRect/>
+                    </a:stretch>
+                  </pic:blipFill>
+                  <pic:spPr>
+                    <a:xfrm>
+                      <a:off x="0" y="0"/>
+                      <a:ext cx="5943600" cy="4940935"/>
+                    </a:xfrm>
+                    <a:prstGeom prst="rect">
+                      <a:avLst/>
+                    </a:prstGeom>
+                  </pic:spPr>
+                </pic:pic>
+              </a:graphicData>
+            </a:graphic>
+          </wp:inline>
+        </w:drawing>
+      </w:r>
+      <w:r>
+        <w:t xml:space="preserve"> </w:t>
+      </w:r>
+      <w:r>
+        <w:rPr>
+          <w:b/>
+        </w:rPr>
+        <w:t>Slika 11: Postavljanje proizvoda u košaricu.</w:t>
+      </w:r>
+    </w:p>
+    <w:p>
+      <w:r>
+        <w:t>Dodavanjem artikala u košaricu, Korisnik odabire one artikle koje želi kupiti, stvarna transakcija se obavlja kasnije.</w:t>
+      </w:r>
+    </w:p>
+    <w:p>
+      <w:r>
+        <w:rPr>
+          <w:b/>
+          <w:noProof/>
+          <w:sz w:val="32"/>
+          <w:szCs w:val="32"/>
+          <w:lang w:val="en-US"/>
+        </w:rPr>
+        <w:lastRenderedPageBreak/>
+        <w:drawing>
+          <wp:inline distT="0" distB="0" distL="0" distR="0" wp14:anchorId="15CDDB8A" wp14:editId="156BFA94">
+            <wp:extent cx="5943600" cy="3314065"/>
+            <wp:effectExtent l="0" t="0" r="0" b="635"/>
+            <wp:docPr id="25" name="Picture 25"/>
+            <wp:cNvGraphicFramePr>
+              <a:graphicFrameLocks xmlns:a="http://schemas.openxmlformats.org/drawingml/2006/main" noChangeAspect="1"/>
+            </wp:cNvGraphicFramePr>
+            <a:graphic xmlns:a="http://schemas.openxmlformats.org/drawingml/2006/main">
+              <a:graphicData uri="http://schemas.openxmlformats.org/drawingml/2006/picture">
+                <pic:pic xmlns:pic="http://schemas.openxmlformats.org/drawingml/2006/picture">
+                  <pic:nvPicPr>
+                    <pic:cNvPr id="0" name="Pregled proizvoda.jpg"/>
+                    <pic:cNvPicPr/>
+                  </pic:nvPicPr>
+                  <pic:blipFill>
+                    <a:blip r:embed="rId40">
+                      <a:extLst>
+                        <a:ext uri="{28A0092B-C50C-407E-A947-70E740481C1C}">
+                          <a14:useLocalDpi xmlns:a14="http://schemas.microsoft.com/office/drawing/2010/main" val="0"/>
+                        </a:ext>
+                      </a:extLst>
+                    </a:blip>
+                    <a:stretch>
+                      <a:fillRect/>
+                    </a:stretch>
+                  </pic:blipFill>
+                  <pic:spPr>
+                    <a:xfrm>
+                      <a:off x="0" y="0"/>
+                      <a:ext cx="5943600" cy="3314065"/>
+                    </a:xfrm>
+                    <a:prstGeom prst="rect">
+                      <a:avLst/>
+                    </a:prstGeom>
+                  </pic:spPr>
+                </pic:pic>
+              </a:graphicData>
+            </a:graphic>
+          </wp:inline>
+        </w:drawing>
+      </w:r>
+    </w:p>
+    <w:p>
+      <w:pPr>
+        <w:rPr>
+          <w:b/>
+        </w:rPr>
+      </w:pPr>
+      <w:r>
+        <w:rPr>
+          <w:b/>
+        </w:rPr>
+        <w:t xml:space="preserve">Slika 12: </w:t>
+      </w:r>
+      <w:r>
+        <w:rPr>
+          <w:b/>
+        </w:rPr>
+        <w:t>Pregled proizvoda.</w:t>
+      </w:r>
+    </w:p>
+    <w:p>
+      <w:r>
+        <w:t>„Pregled proizvoda“ prikazuje Korisniku cijelokupnu ponudu poduzeća. Pregled je moguće filtrirati i pretražiti, artikle iz ovog pogleda moguće je dodati u košaricu.</w:t>
+      </w:r>
+    </w:p>
+    <w:p/>
+    <w:p/>
+    <w:p/>
+    <w:p/>
+    <w:p/>
+    <w:p/>
+    <w:p/>
+    <w:p>
+      <w:r>
+        <w:rPr>
+          <w:noProof/>
+          <w:sz w:val="32"/>
+          <w:szCs w:val="32"/>
+          <w:lang w:val="en-US"/>
+        </w:rPr>
+        <w:drawing>
+          <wp:inline distT="0" distB="0" distL="0" distR="0" wp14:anchorId="6A78B124" wp14:editId="3330A6D1">
+            <wp:extent cx="5943600" cy="2814320"/>
+            <wp:effectExtent l="0" t="0" r="0" b="5080"/>
+            <wp:docPr id="26" name="Picture 26"/>
+            <wp:cNvGraphicFramePr>
+              <a:graphicFrameLocks xmlns:a="http://schemas.openxmlformats.org/drawingml/2006/main" noChangeAspect="1"/>
+            </wp:cNvGraphicFramePr>
+            <a:graphic xmlns:a="http://schemas.openxmlformats.org/drawingml/2006/main">
+              <a:graphicData uri="http://schemas.openxmlformats.org/drawingml/2006/picture">
+                <pic:pic xmlns:pic="http://schemas.openxmlformats.org/drawingml/2006/picture">
+                  <pic:nvPicPr>
+                    <pic:cNvPr id="0" name="Provjera košarice.jpg"/>
+                    <pic:cNvPicPr/>
+                  </pic:nvPicPr>
+                  <pic:blipFill>
+                    <a:blip r:embed="rId41">
+                      <a:extLst>
+                        <a:ext uri="{28A0092B-C50C-407E-A947-70E740481C1C}">
+                          <a14:useLocalDpi xmlns:a14="http://schemas.microsoft.com/office/drawing/2010/main" val="0"/>
+                        </a:ext>
+                      </a:extLst>
+                    </a:blip>
+                    <a:stretch>
+                      <a:fillRect/>
+                    </a:stretch>
+                  </pic:blipFill>
+                  <pic:spPr>
+                    <a:xfrm>
+                      <a:off x="0" y="0"/>
+                      <a:ext cx="5943600" cy="2814320"/>
+                    </a:xfrm>
+                    <a:prstGeom prst="rect">
+                      <a:avLst/>
+                    </a:prstGeom>
+                  </pic:spPr>
+                </pic:pic>
+              </a:graphicData>
+            </a:graphic>
+          </wp:inline>
+        </w:drawing>
+      </w:r>
+    </w:p>
+    <w:p>
+      <w:pPr>
+        <w:rPr>
+          <w:b/>
+        </w:rPr>
+      </w:pPr>
+      <w:r>
+        <w:rPr>
+          <w:b/>
+        </w:rPr>
+        <w:lastRenderedPageBreak/>
+        <w:t xml:space="preserve">Slika 12: </w:t>
+      </w:r>
+      <w:r>
+        <w:rPr>
+          <w:b/>
+        </w:rPr>
+        <w:t>Provjera košarice.</w:t>
+      </w:r>
+    </w:p>
+    <w:p>
+      <w:pPr>
+        <w:rPr>
+          <w:sz w:val="32"/>
+          <w:szCs w:val="32"/>
+        </w:rPr>
+      </w:pPr>
+      <w:r>
+        <w:t>Kod provjere košarice Korisnik ima uvid u sve artikle smještene u košaricu,  te može ukloniti pojedine artikle iz nje.</w:t>
+      </w:r>
+    </w:p>
+    <w:p>
+      <w:bookmarkStart w:id="0" w:name="_GoBack"/>
+      <w:bookmarkEnd w:id="0"/>
+    </w:p>
     <w:sectPr>
-      <w:footerReference w:type="default" r:id="rId28"/>
+      <w:footerReference w:type="default" r:id="rId42"/>
       <w:pgSz w:w="11906" w:h="16838"/>
       <w:pgMar w:top="1417" w:right="1417" w:bottom="1417" w:left="1417" w:header="708" w:footer="708" w:gutter="0"/>
       <w:pgNumType w:start="1"/>
@@ -2587,7 +3751,7 @@
 </file>
 
 <file path=word/endnotes.xml><?xml version="1.0" encoding="utf-8"?>
-<w:endnotes xmlns:wpc="http://schemas.microsoft.com/office/word/2010/wordprocessingCanvas" xmlns:mc="http://schemas.openxmlformats.org/markup-compatibility/2006" xmlns:o="urn:schemas-microsoft-com:office:office" xmlns:r="http://schemas.openxmlformats.org/officeDocument/2006/relationships" xmlns:m="http://schemas.openxmlformats.org/officeDocument/2006/math" xmlns:v="urn:schemas-microsoft-com:vml" xmlns:wp14="http://schemas.microsoft.com/office/word/2010/wordprocessingDrawing" xmlns:wp="http://schemas.openxmlformats.org/drawingml/2006/wordprocessingDrawing" xmlns:w10="urn:schemas-microsoft-com:office:word" xmlns:w="http://schemas.openxmlformats.org/wordprocessingml/2006/main" xmlns:w14="http://schemas.microsoft.com/office/word/2010/wordml" xmlns:w15="http://schemas.microsoft.com/office/word/2012/wordml" xmlns:wpg="http://schemas.microsoft.com/office/word/2010/wordprocessingGroup" xmlns:wpi="http://schemas.microsoft.com/office/word/2010/wordprocessingInk" xmlns:wne="http://schemas.microsoft.com/office/word/2006/wordml" xmlns:wps="http://schemas.microsoft.com/office/word/2010/wordprocessingShape" mc:Ignorable="w14 w15 wp14">
+<w:endnotes xmlns:wpc="http://schemas.microsoft.com/office/word/2010/wordprocessingCanvas" xmlns:mc="http://schemas.openxmlformats.org/markup-compatibility/2006" xmlns:o="urn:schemas-microsoft-com:office:office" xmlns:r="http://schemas.openxmlformats.org/officeDocument/2006/relationships" xmlns:m="http://schemas.openxmlformats.org/officeDocument/2006/math" xmlns:v="urn:schemas-microsoft-com:vml" xmlns:wp14="http://schemas.microsoft.com/office/word/2010/wordprocessingDrawing" xmlns:wp="http://schemas.openxmlformats.org/drawingml/2006/wordprocessingDrawing" xmlns:w10="urn:schemas-microsoft-com:office:word" xmlns:w="http://schemas.openxmlformats.org/wordprocessingml/2006/main" xmlns:w14="http://schemas.microsoft.com/office/word/2010/wordml" xmlns:wpg="http://schemas.microsoft.com/office/word/2010/wordprocessingGroup" xmlns:wpi="http://schemas.microsoft.com/office/word/2010/wordprocessingInk" xmlns:wne="http://schemas.microsoft.com/office/word/2006/wordml" xmlns:wps="http://schemas.microsoft.com/office/word/2010/wordprocessingShape" mc:Ignorable="w14 wp14">
   <w:endnote w:type="separator" w:id="-1">
     <w:p>
       <w:pPr>
@@ -2612,7 +3776,7 @@
 </file>
 
 <file path=word/footer1.xml><?xml version="1.0" encoding="utf-8"?>
-<w:ftr xmlns:wpc="http://schemas.microsoft.com/office/word/2010/wordprocessingCanvas" xmlns:mc="http://schemas.openxmlformats.org/markup-compatibility/2006" xmlns:o="urn:schemas-microsoft-com:office:office" xmlns:r="http://schemas.openxmlformats.org/officeDocument/2006/relationships" xmlns:m="http://schemas.openxmlformats.org/officeDocument/2006/math" xmlns:v="urn:schemas-microsoft-com:vml" xmlns:wp14="http://schemas.microsoft.com/office/word/2010/wordprocessingDrawing" xmlns:wp="http://schemas.openxmlformats.org/drawingml/2006/wordprocessingDrawing" xmlns:w10="urn:schemas-microsoft-com:office:word" xmlns:w="http://schemas.openxmlformats.org/wordprocessingml/2006/main" xmlns:w14="http://schemas.microsoft.com/office/word/2010/wordml" xmlns:w15="http://schemas.microsoft.com/office/word/2012/wordml" xmlns:wpg="http://schemas.microsoft.com/office/word/2010/wordprocessingGroup" xmlns:wpi="http://schemas.microsoft.com/office/word/2010/wordprocessingInk" xmlns:wne="http://schemas.microsoft.com/office/word/2006/wordml" xmlns:wps="http://schemas.microsoft.com/office/word/2010/wordprocessingShape" mc:Ignorable="w14 w15 wp14">
+<w:ftr xmlns:wpc="http://schemas.microsoft.com/office/word/2010/wordprocessingCanvas" xmlns:mc="http://schemas.openxmlformats.org/markup-compatibility/2006" xmlns:o="urn:schemas-microsoft-com:office:office" xmlns:r="http://schemas.openxmlformats.org/officeDocument/2006/relationships" xmlns:m="http://schemas.openxmlformats.org/officeDocument/2006/math" xmlns:v="urn:schemas-microsoft-com:vml" xmlns:wp14="http://schemas.microsoft.com/office/word/2010/wordprocessingDrawing" xmlns:wp="http://schemas.openxmlformats.org/drawingml/2006/wordprocessingDrawing" xmlns:w10="urn:schemas-microsoft-com:office:word" xmlns:w="http://schemas.openxmlformats.org/wordprocessingml/2006/main" xmlns:w14="http://schemas.microsoft.com/office/word/2010/wordml" xmlns:wpg="http://schemas.microsoft.com/office/word/2010/wordprocessingGroup" xmlns:wpi="http://schemas.microsoft.com/office/word/2010/wordprocessingInk" xmlns:wne="http://schemas.microsoft.com/office/word/2006/wordml" xmlns:wps="http://schemas.microsoft.com/office/word/2010/wordprocessingShape" mc:Ignorable="w14 wp14">
   <w:p>
     <w:pPr>
       <w:pStyle w:val="Footer"/>
@@ -2628,7 +3792,7 @@
 </file>
 
 <file path=word/footer2.xml><?xml version="1.0" encoding="utf-8"?>
-<w:ftr xmlns:wpc="http://schemas.microsoft.com/office/word/2010/wordprocessingCanvas" xmlns:mc="http://schemas.openxmlformats.org/markup-compatibility/2006" xmlns:o="urn:schemas-microsoft-com:office:office" xmlns:r="http://schemas.openxmlformats.org/officeDocument/2006/relationships" xmlns:m="http://schemas.openxmlformats.org/officeDocument/2006/math" xmlns:v="urn:schemas-microsoft-com:vml" xmlns:wp14="http://schemas.microsoft.com/office/word/2010/wordprocessingDrawing" xmlns:wp="http://schemas.openxmlformats.org/drawingml/2006/wordprocessingDrawing" xmlns:w10="urn:schemas-microsoft-com:office:word" xmlns:w="http://schemas.openxmlformats.org/wordprocessingml/2006/main" xmlns:w14="http://schemas.microsoft.com/office/word/2010/wordml" xmlns:w15="http://schemas.microsoft.com/office/word/2012/wordml" xmlns:wpg="http://schemas.microsoft.com/office/word/2010/wordprocessingGroup" xmlns:wpi="http://schemas.microsoft.com/office/word/2010/wordprocessingInk" xmlns:wne="http://schemas.microsoft.com/office/word/2006/wordml" xmlns:wps="http://schemas.microsoft.com/office/word/2010/wordprocessingShape" mc:Ignorable="w14 w15 wp14">
+<w:ftr xmlns:wpc="http://schemas.microsoft.com/office/word/2010/wordprocessingCanvas" xmlns:mc="http://schemas.openxmlformats.org/markup-compatibility/2006" xmlns:o="urn:schemas-microsoft-com:office:office" xmlns:r="http://schemas.openxmlformats.org/officeDocument/2006/relationships" xmlns:m="http://schemas.openxmlformats.org/officeDocument/2006/math" xmlns:v="urn:schemas-microsoft-com:vml" xmlns:wp14="http://schemas.microsoft.com/office/word/2010/wordprocessingDrawing" xmlns:wp="http://schemas.openxmlformats.org/drawingml/2006/wordprocessingDrawing" xmlns:w10="urn:schemas-microsoft-com:office:word" xmlns:w="http://schemas.openxmlformats.org/wordprocessingml/2006/main" xmlns:w14="http://schemas.microsoft.com/office/word/2010/wordml" xmlns:wpg="http://schemas.microsoft.com/office/word/2010/wordprocessingGroup" xmlns:wpi="http://schemas.microsoft.com/office/word/2010/wordprocessingInk" xmlns:wne="http://schemas.microsoft.com/office/word/2006/wordml" xmlns:wps="http://schemas.microsoft.com/office/word/2010/wordprocessingShape" mc:Ignorable="w14 wp14">
   <w:p>
     <w:pPr>
       <w:pStyle w:val="Footer"/>
@@ -2665,7 +3829,7 @@
 </file>
 
 <file path=word/footer3.xml><?xml version="1.0" encoding="utf-8"?>
-<w:ftr xmlns:wpc="http://schemas.microsoft.com/office/word/2010/wordprocessingCanvas" xmlns:mc="http://schemas.openxmlformats.org/markup-compatibility/2006" xmlns:o="urn:schemas-microsoft-com:office:office" xmlns:r="http://schemas.openxmlformats.org/officeDocument/2006/relationships" xmlns:m="http://schemas.openxmlformats.org/officeDocument/2006/math" xmlns:v="urn:schemas-microsoft-com:vml" xmlns:wp14="http://schemas.microsoft.com/office/word/2010/wordprocessingDrawing" xmlns:wp="http://schemas.openxmlformats.org/drawingml/2006/wordprocessingDrawing" xmlns:w10="urn:schemas-microsoft-com:office:word" xmlns:w="http://schemas.openxmlformats.org/wordprocessingml/2006/main" xmlns:w14="http://schemas.microsoft.com/office/word/2010/wordml" xmlns:w15="http://schemas.microsoft.com/office/word/2012/wordml" xmlns:wpg="http://schemas.microsoft.com/office/word/2010/wordprocessingGroup" xmlns:wpi="http://schemas.microsoft.com/office/word/2010/wordprocessingInk" xmlns:wne="http://schemas.microsoft.com/office/word/2006/wordml" xmlns:wps="http://schemas.microsoft.com/office/word/2010/wordprocessingShape" mc:Ignorable="w14 w15 wp14">
+<w:ftr xmlns:wpc="http://schemas.microsoft.com/office/word/2010/wordprocessingCanvas" xmlns:mc="http://schemas.openxmlformats.org/markup-compatibility/2006" xmlns:o="urn:schemas-microsoft-com:office:office" xmlns:r="http://schemas.openxmlformats.org/officeDocument/2006/relationships" xmlns:m="http://schemas.openxmlformats.org/officeDocument/2006/math" xmlns:v="urn:schemas-microsoft-com:vml" xmlns:wp14="http://schemas.microsoft.com/office/word/2010/wordprocessingDrawing" xmlns:wp="http://schemas.openxmlformats.org/drawingml/2006/wordprocessingDrawing" xmlns:w10="urn:schemas-microsoft-com:office:word" xmlns:w="http://schemas.openxmlformats.org/wordprocessingml/2006/main" xmlns:w14="http://schemas.microsoft.com/office/word/2010/wordml" xmlns:wpg="http://schemas.microsoft.com/office/word/2010/wordprocessingGroup" xmlns:wpi="http://schemas.microsoft.com/office/word/2010/wordprocessingInk" xmlns:wne="http://schemas.microsoft.com/office/word/2006/wordml" xmlns:wps="http://schemas.microsoft.com/office/word/2010/wordprocessingShape" mc:Ignorable="w14 wp14">
   <w:p>
     <w:pPr>
       <w:pStyle w:val="Footer"/>
@@ -2684,7 +3848,7 @@
       <w:rPr>
         <w:noProof/>
       </w:rPr>
-      <w:t>2</w:t>
+      <w:t>17</w:t>
     </w:r>
     <w:r>
       <w:rPr>
@@ -2702,7 +3866,7 @@
 </file>
 
 <file path=word/footnotes.xml><?xml version="1.0" encoding="utf-8"?>
-<w:footnotes xmlns:wpc="http://schemas.microsoft.com/office/word/2010/wordprocessingCanvas" xmlns:mc="http://schemas.openxmlformats.org/markup-compatibility/2006" xmlns:o="urn:schemas-microsoft-com:office:office" xmlns:r="http://schemas.openxmlformats.org/officeDocument/2006/relationships" xmlns:m="http://schemas.openxmlformats.org/officeDocument/2006/math" xmlns:v="urn:schemas-microsoft-com:vml" xmlns:wp14="http://schemas.microsoft.com/office/word/2010/wordprocessingDrawing" xmlns:wp="http://schemas.openxmlformats.org/drawingml/2006/wordprocessingDrawing" xmlns:w10="urn:schemas-microsoft-com:office:word" xmlns:w="http://schemas.openxmlformats.org/wordprocessingml/2006/main" xmlns:w14="http://schemas.microsoft.com/office/word/2010/wordml" xmlns:w15="http://schemas.microsoft.com/office/word/2012/wordml" xmlns:wpg="http://schemas.microsoft.com/office/word/2010/wordprocessingGroup" xmlns:wpi="http://schemas.microsoft.com/office/word/2010/wordprocessingInk" xmlns:wne="http://schemas.microsoft.com/office/word/2006/wordml" xmlns:wps="http://schemas.microsoft.com/office/word/2010/wordprocessingShape" mc:Ignorable="w14 w15 wp14">
+<w:footnotes xmlns:wpc="http://schemas.microsoft.com/office/word/2010/wordprocessingCanvas" xmlns:mc="http://schemas.openxmlformats.org/markup-compatibility/2006" xmlns:o="urn:schemas-microsoft-com:office:office" xmlns:r="http://schemas.openxmlformats.org/officeDocument/2006/relationships" xmlns:m="http://schemas.openxmlformats.org/officeDocument/2006/math" xmlns:v="urn:schemas-microsoft-com:vml" xmlns:wp14="http://schemas.microsoft.com/office/word/2010/wordprocessingDrawing" xmlns:wp="http://schemas.openxmlformats.org/drawingml/2006/wordprocessingDrawing" xmlns:w10="urn:schemas-microsoft-com:office:word" xmlns:w="http://schemas.openxmlformats.org/wordprocessingml/2006/main" xmlns:w14="http://schemas.microsoft.com/office/word/2010/wordml" xmlns:wpg="http://schemas.microsoft.com/office/word/2010/wordprocessingGroup" xmlns:wpi="http://schemas.microsoft.com/office/word/2010/wordprocessingInk" xmlns:wne="http://schemas.microsoft.com/office/word/2006/wordml" xmlns:wps="http://schemas.microsoft.com/office/word/2010/wordprocessingShape" mc:Ignorable="w14 wp14">
   <w:footnote w:type="separator" w:id="-1">
     <w:p>
       <w:pPr>
@@ -2727,7 +3891,7 @@
 </file>
 
 <file path=word/numbering.xml><?xml version="1.0" encoding="utf-8"?>
-<w:numbering xmlns:wpc="http://schemas.microsoft.com/office/word/2010/wordprocessingCanvas" xmlns:mc="http://schemas.openxmlformats.org/markup-compatibility/2006" xmlns:o="urn:schemas-microsoft-com:office:office" xmlns:r="http://schemas.openxmlformats.org/officeDocument/2006/relationships" xmlns:m="http://schemas.openxmlformats.org/officeDocument/2006/math" xmlns:v="urn:schemas-microsoft-com:vml" xmlns:wp14="http://schemas.microsoft.com/office/word/2010/wordprocessingDrawing" xmlns:wp="http://schemas.openxmlformats.org/drawingml/2006/wordprocessingDrawing" xmlns:w10="urn:schemas-microsoft-com:office:word" xmlns:w="http://schemas.openxmlformats.org/wordprocessingml/2006/main" xmlns:w14="http://schemas.microsoft.com/office/word/2010/wordml" xmlns:w15="http://schemas.microsoft.com/office/word/2012/wordml" xmlns:wpg="http://schemas.microsoft.com/office/word/2010/wordprocessingGroup" xmlns:wpi="http://schemas.microsoft.com/office/word/2010/wordprocessingInk" xmlns:wne="http://schemas.microsoft.com/office/word/2006/wordml" xmlns:wps="http://schemas.microsoft.com/office/word/2010/wordprocessingShape" mc:Ignorable="w14 w15 wp14">
+<w:numbering xmlns:wpc="http://schemas.microsoft.com/office/word/2010/wordprocessingCanvas" xmlns:mc="http://schemas.openxmlformats.org/markup-compatibility/2006" xmlns:o="urn:schemas-microsoft-com:office:office" xmlns:r="http://schemas.openxmlformats.org/officeDocument/2006/relationships" xmlns:m="http://schemas.openxmlformats.org/officeDocument/2006/math" xmlns:v="urn:schemas-microsoft-com:vml" xmlns:wp14="http://schemas.microsoft.com/office/word/2010/wordprocessingDrawing" xmlns:wp="http://schemas.openxmlformats.org/drawingml/2006/wordprocessingDrawing" xmlns:w10="urn:schemas-microsoft-com:office:word" xmlns:w="http://schemas.openxmlformats.org/wordprocessingml/2006/main" xmlns:w14="http://schemas.microsoft.com/office/word/2010/wordml" xmlns:wpg="http://schemas.microsoft.com/office/word/2010/wordprocessingGroup" xmlns:wpi="http://schemas.microsoft.com/office/word/2010/wordprocessingInk" xmlns:wne="http://schemas.microsoft.com/office/word/2006/wordml" xmlns:wps="http://schemas.microsoft.com/office/word/2010/wordprocessingShape" mc:Ignorable="w14 wp14">
   <w:abstractNum w:abstractNumId="0">
     <w:nsid w:val="03405880"/>
     <w:multiLevelType w:val="hybridMultilevel"/>
@@ -3183,7 +4347,7 @@
 </file>
 
 <file path=word/styles.xml><?xml version="1.0" encoding="utf-8"?>
-<w:styles xmlns:mc="http://schemas.openxmlformats.org/markup-compatibility/2006" xmlns:r="http://schemas.openxmlformats.org/officeDocument/2006/relationships" xmlns:w="http://schemas.openxmlformats.org/wordprocessingml/2006/main" xmlns:w14="http://schemas.microsoft.com/office/word/2010/wordml" xmlns:w15="http://schemas.microsoft.com/office/word/2012/wordml" mc:Ignorable="w14 w15">
+<w:styles xmlns:mc="http://schemas.openxmlformats.org/markup-compatibility/2006" xmlns:r="http://schemas.openxmlformats.org/officeDocument/2006/relationships" xmlns:w="http://schemas.openxmlformats.org/wordprocessingml/2006/main" xmlns:w14="http://schemas.microsoft.com/office/word/2010/wordml" mc:Ignorable="w14">
   <w:docDefaults>
     <w:rPrDefault>
       <w:rPr>
@@ -3199,378 +4363,144 @@
       </w:pPr>
     </w:pPrDefault>
   </w:docDefaults>
-  <w:latentStyles w:defLockedState="0" w:defUIPriority="99" w:defSemiHidden="0" w:defUnhideWhenUsed="0" w:defQFormat="0" w:count="371">
-    <w:lsdException w:name="Normal" w:uiPriority="0" w:qFormat="1"/>
-    <w:lsdException w:name="heading 1" w:uiPriority="9" w:qFormat="1"/>
-    <w:lsdException w:name="heading 2" w:semiHidden="1" w:uiPriority="9" w:unhideWhenUsed="1" w:qFormat="1"/>
-    <w:lsdException w:name="heading 3" w:semiHidden="1" w:uiPriority="9" w:unhideWhenUsed="1" w:qFormat="1"/>
-    <w:lsdException w:name="heading 4" w:semiHidden="1" w:uiPriority="9" w:unhideWhenUsed="1" w:qFormat="1"/>
-    <w:lsdException w:name="heading 5" w:semiHidden="1" w:uiPriority="9" w:unhideWhenUsed="1" w:qFormat="1"/>
-    <w:lsdException w:name="heading 6" w:semiHidden="1" w:uiPriority="9" w:unhideWhenUsed="1" w:qFormat="1"/>
-    <w:lsdException w:name="heading 7" w:semiHidden="1" w:uiPriority="9" w:unhideWhenUsed="1" w:qFormat="1"/>
-    <w:lsdException w:name="heading 8" w:semiHidden="1" w:uiPriority="9" w:unhideWhenUsed="1" w:qFormat="1"/>
-    <w:lsdException w:name="heading 9" w:semiHidden="1" w:uiPriority="9" w:unhideWhenUsed="1" w:qFormat="1"/>
-    <w:lsdException w:name="index 1" w:semiHidden="1" w:unhideWhenUsed="1"/>
-    <w:lsdException w:name="index 2" w:semiHidden="1" w:unhideWhenUsed="1"/>
-    <w:lsdException w:name="index 3" w:semiHidden="1" w:unhideWhenUsed="1"/>
-    <w:lsdException w:name="index 4" w:semiHidden="1" w:unhideWhenUsed="1"/>
-    <w:lsdException w:name="index 5" w:semiHidden="1" w:unhideWhenUsed="1"/>
-    <w:lsdException w:name="index 6" w:semiHidden="1" w:unhideWhenUsed="1"/>
-    <w:lsdException w:name="index 7" w:semiHidden="1" w:unhideWhenUsed="1"/>
-    <w:lsdException w:name="index 8" w:semiHidden="1" w:unhideWhenUsed="1"/>
-    <w:lsdException w:name="index 9" w:semiHidden="1" w:unhideWhenUsed="1"/>
-    <w:lsdException w:name="toc 1" w:semiHidden="1" w:uiPriority="39" w:unhideWhenUsed="1"/>
-    <w:lsdException w:name="toc 2" w:semiHidden="1" w:uiPriority="39" w:unhideWhenUsed="1"/>
-    <w:lsdException w:name="toc 3" w:semiHidden="1" w:uiPriority="39" w:unhideWhenUsed="1"/>
-    <w:lsdException w:name="toc 4" w:semiHidden="1" w:uiPriority="39" w:unhideWhenUsed="1"/>
-    <w:lsdException w:name="toc 5" w:semiHidden="1" w:uiPriority="39" w:unhideWhenUsed="1"/>
-    <w:lsdException w:name="toc 6" w:semiHidden="1" w:uiPriority="39" w:unhideWhenUsed="1"/>
-    <w:lsdException w:name="toc 7" w:semiHidden="1" w:uiPriority="39" w:unhideWhenUsed="1"/>
-    <w:lsdException w:name="toc 8" w:semiHidden="1" w:uiPriority="39" w:unhideWhenUsed="1"/>
-    <w:lsdException w:name="toc 9" w:semiHidden="1" w:uiPriority="39" w:unhideWhenUsed="1"/>
-    <w:lsdException w:name="Normal Indent" w:semiHidden="1" w:unhideWhenUsed="1"/>
-    <w:lsdException w:name="footnote text" w:semiHidden="1" w:unhideWhenUsed="1"/>
-    <w:lsdException w:name="annotation text" w:semiHidden="1" w:unhideWhenUsed="1"/>
-    <w:lsdException w:name="header" w:semiHidden="1" w:unhideWhenUsed="1"/>
-    <w:lsdException w:name="footer" w:semiHidden="1" w:unhideWhenUsed="1"/>
-    <w:lsdException w:name="index heading" w:semiHidden="1" w:unhideWhenUsed="1"/>
-    <w:lsdException w:name="caption" w:semiHidden="1" w:uiPriority="35" w:unhideWhenUsed="1" w:qFormat="1"/>
-    <w:lsdException w:name="table of figures" w:semiHidden="1" w:unhideWhenUsed="1"/>
-    <w:lsdException w:name="envelope address" w:semiHidden="1" w:unhideWhenUsed="1"/>
-    <w:lsdException w:name="envelope return" w:semiHidden="1" w:unhideWhenUsed="1"/>
-    <w:lsdException w:name="footnote reference" w:semiHidden="1" w:unhideWhenUsed="1"/>
-    <w:lsdException w:name="annotation reference" w:semiHidden="1" w:unhideWhenUsed="1"/>
-    <w:lsdException w:name="line number" w:semiHidden="1" w:unhideWhenUsed="1"/>
-    <w:lsdException w:name="page number" w:semiHidden="1" w:unhideWhenUsed="1"/>
-    <w:lsdException w:name="endnote reference" w:semiHidden="1" w:unhideWhenUsed="1"/>
-    <w:lsdException w:name="endnote text" w:semiHidden="1" w:unhideWhenUsed="1"/>
-    <w:lsdException w:name="table of authorities" w:semiHidden="1" w:unhideWhenUsed="1"/>
-    <w:lsdException w:name="macro" w:semiHidden="1" w:unhideWhenUsed="1"/>
-    <w:lsdException w:name="toa heading" w:semiHidden="1" w:unhideWhenUsed="1"/>
-    <w:lsdException w:name="List" w:semiHidden="1" w:unhideWhenUsed="1"/>
-    <w:lsdException w:name="List Bullet" w:semiHidden="1" w:unhideWhenUsed="1"/>
-    <w:lsdException w:name="List Number" w:semiHidden="1" w:unhideWhenUsed="1"/>
-    <w:lsdException w:name="List 2" w:semiHidden="1" w:unhideWhenUsed="1"/>
-    <w:lsdException w:name="List 3" w:semiHidden="1" w:unhideWhenUsed="1"/>
-    <w:lsdException w:name="List 4" w:semiHidden="1" w:unhideWhenUsed="1"/>
-    <w:lsdException w:name="List 5" w:semiHidden="1" w:unhideWhenUsed="1"/>
-    <w:lsdException w:name="List Bullet 2" w:semiHidden="1" w:unhideWhenUsed="1"/>
-    <w:lsdException w:name="List Bullet 3" w:semiHidden="1" w:unhideWhenUsed="1"/>
-    <w:lsdException w:name="List Bullet 4" w:semiHidden="1" w:unhideWhenUsed="1"/>
-    <w:lsdException w:name="List Bullet 5" w:semiHidden="1" w:unhideWhenUsed="1"/>
-    <w:lsdException w:name="List Number 2" w:semiHidden="1" w:unhideWhenUsed="1"/>
-    <w:lsdException w:name="List Number 3" w:semiHidden="1" w:unhideWhenUsed="1"/>
-    <w:lsdException w:name="List Number 4" w:semiHidden="1" w:unhideWhenUsed="1"/>
-    <w:lsdException w:name="List Number 5" w:semiHidden="1" w:unhideWhenUsed="1"/>
-    <w:lsdException w:name="Title" w:uiPriority="10" w:qFormat="1"/>
-    <w:lsdException w:name="Closing" w:semiHidden="1" w:unhideWhenUsed="1"/>
-    <w:lsdException w:name="Signature" w:semiHidden="1" w:unhideWhenUsed="1"/>
-    <w:lsdException w:name="Default Paragraph Font" w:semiHidden="1" w:uiPriority="1" w:unhideWhenUsed="1"/>
-    <w:lsdException w:name="Body Text" w:semiHidden="1" w:unhideWhenUsed="1"/>
-    <w:lsdException w:name="Body Text Indent" w:semiHidden="1" w:unhideWhenUsed="1"/>
-    <w:lsdException w:name="List Continue" w:semiHidden="1" w:unhideWhenUsed="1"/>
-    <w:lsdException w:name="List Continue 2" w:semiHidden="1" w:unhideWhenUsed="1"/>
-    <w:lsdException w:name="List Continue 3" w:semiHidden="1" w:unhideWhenUsed="1"/>
-    <w:lsdException w:name="List Continue 4" w:semiHidden="1" w:unhideWhenUsed="1"/>
-    <w:lsdException w:name="List Continue 5" w:semiHidden="1" w:unhideWhenUsed="1"/>
-    <w:lsdException w:name="Message Header" w:semiHidden="1" w:unhideWhenUsed="1"/>
-    <w:lsdException w:name="Subtitle" w:uiPriority="11" w:qFormat="1"/>
-    <w:lsdException w:name="Salutation" w:semiHidden="1" w:unhideWhenUsed="1"/>
-    <w:lsdException w:name="Date" w:semiHidden="1" w:unhideWhenUsed="1"/>
-    <w:lsdException w:name="Body Text First Indent" w:semiHidden="1" w:unhideWhenUsed="1"/>
-    <w:lsdException w:name="Body Text First Indent 2" w:semiHidden="1" w:unhideWhenUsed="1"/>
-    <w:lsdException w:name="Note Heading" w:semiHidden="1" w:unhideWhenUsed="1"/>
-    <w:lsdException w:name="Body Text 2" w:semiHidden="1" w:unhideWhenUsed="1"/>
-    <w:lsdException w:name="Body Text 3" w:semiHidden="1" w:unhideWhenUsed="1"/>
-    <w:lsdException w:name="Body Text Indent 2" w:semiHidden="1" w:unhideWhenUsed="1"/>
-    <w:lsdException w:name="Body Text Indent 3" w:semiHidden="1" w:unhideWhenUsed="1"/>
-    <w:lsdException w:name="Block Text" w:semiHidden="1" w:unhideWhenUsed="1"/>
-    <w:lsdException w:name="Hyperlink" w:semiHidden="1" w:unhideWhenUsed="1"/>
-    <w:lsdException w:name="FollowedHyperlink" w:semiHidden="1" w:unhideWhenUsed="1"/>
-    <w:lsdException w:name="Strong" w:uiPriority="22" w:qFormat="1"/>
-    <w:lsdException w:name="Emphasis" w:uiPriority="20" w:qFormat="1"/>
-    <w:lsdException w:name="Document Map" w:semiHidden="1" w:unhideWhenUsed="1"/>
-    <w:lsdException w:name="Plain Text" w:semiHidden="1" w:unhideWhenUsed="1"/>
-    <w:lsdException w:name="E-mail Signature" w:semiHidden="1" w:unhideWhenUsed="1"/>
-    <w:lsdException w:name="HTML Top of Form" w:semiHidden="1" w:unhideWhenUsed="1"/>
-    <w:lsdException w:name="HTML Bottom of Form" w:semiHidden="1" w:unhideWhenUsed="1"/>
-    <w:lsdException w:name="Normal (Web)" w:semiHidden="1" w:unhideWhenUsed="1"/>
-    <w:lsdException w:name="HTML Acronym" w:semiHidden="1" w:unhideWhenUsed="1"/>
-    <w:lsdException w:name="HTML Address" w:semiHidden="1" w:unhideWhenUsed="1"/>
-    <w:lsdException w:name="HTML Cite" w:semiHidden="1" w:unhideWhenUsed="1"/>
-    <w:lsdException w:name="HTML Code" w:semiHidden="1" w:unhideWhenUsed="1"/>
-    <w:lsdException w:name="HTML Definition" w:semiHidden="1" w:unhideWhenUsed="1"/>
-    <w:lsdException w:name="HTML Keyboard" w:semiHidden="1" w:unhideWhenUsed="1"/>
-    <w:lsdException w:name="HTML Preformatted" w:semiHidden="1" w:unhideWhenUsed="1"/>
-    <w:lsdException w:name="HTML Sample" w:semiHidden="1" w:unhideWhenUsed="1"/>
-    <w:lsdException w:name="HTML Typewriter" w:semiHidden="1" w:unhideWhenUsed="1"/>
-    <w:lsdException w:name="HTML Variable" w:semiHidden="1" w:unhideWhenUsed="1"/>
-    <w:lsdException w:name="Normal Table" w:semiHidden="1" w:unhideWhenUsed="1"/>
-    <w:lsdException w:name="annotation subject" w:semiHidden="1" w:unhideWhenUsed="1"/>
-    <w:lsdException w:name="No List" w:semiHidden="1" w:unhideWhenUsed="1"/>
-    <w:lsdException w:name="Outline List 1" w:semiHidden="1" w:unhideWhenUsed="1"/>
-    <w:lsdException w:name="Outline List 2" w:semiHidden="1" w:unhideWhenUsed="1"/>
-    <w:lsdException w:name="Outline List 3" w:semiHidden="1" w:unhideWhenUsed="1"/>
-    <w:lsdException w:name="Table Simple 1" w:semiHidden="1" w:unhideWhenUsed="1"/>
-    <w:lsdException w:name="Table Simple 2" w:semiHidden="1" w:unhideWhenUsed="1"/>
-    <w:lsdException w:name="Table Simple 3" w:semiHidden="1" w:unhideWhenUsed="1"/>
-    <w:lsdException w:name="Table Classic 1" w:semiHidden="1" w:unhideWhenUsed="1"/>
-    <w:lsdException w:name="Table Classic 2" w:semiHidden="1" w:unhideWhenUsed="1"/>
-    <w:lsdException w:name="Table Classic 3" w:semiHidden="1" w:unhideWhenUsed="1"/>
-    <w:lsdException w:name="Table Classic 4" w:semiHidden="1" w:unhideWhenUsed="1"/>
-    <w:lsdException w:name="Table Colorful 1" w:semiHidden="1" w:unhideWhenUsed="1"/>
-    <w:lsdException w:name="Table Colorful 2" w:semiHidden="1" w:unhideWhenUsed="1"/>
-    <w:lsdException w:name="Table Colorful 3" w:semiHidden="1" w:unhideWhenUsed="1"/>
-    <w:lsdException w:name="Table Columns 1" w:semiHidden="1" w:unhideWhenUsed="1"/>
-    <w:lsdException w:name="Table Columns 2" w:semiHidden="1" w:unhideWhenUsed="1"/>
-    <w:lsdException w:name="Table Columns 3" w:semiHidden="1" w:unhideWhenUsed="1"/>
-    <w:lsdException w:name="Table Columns 4" w:semiHidden="1" w:unhideWhenUsed="1"/>
-    <w:lsdException w:name="Table Columns 5" w:semiHidden="1" w:unhideWhenUsed="1"/>
-    <w:lsdException w:name="Table Grid 1" w:semiHidden="1" w:unhideWhenUsed="1"/>
-    <w:lsdException w:name="Table Grid 2" w:semiHidden="1" w:unhideWhenUsed="1"/>
-    <w:lsdException w:name="Table Grid 3" w:semiHidden="1" w:unhideWhenUsed="1"/>
-    <w:lsdException w:name="Table Grid 4" w:semiHidden="1" w:unhideWhenUsed="1"/>
-    <w:lsdException w:name="Table Grid 5" w:semiHidden="1" w:unhideWhenUsed="1"/>
-    <w:lsdException w:name="Table Grid 6" w:semiHidden="1" w:unhideWhenUsed="1"/>
-    <w:lsdException w:name="Table Grid 7" w:semiHidden="1" w:unhideWhenUsed="1"/>
-    <w:lsdException w:name="Table Grid 8" w:semiHidden="1" w:unhideWhenUsed="1"/>
-    <w:lsdException w:name="Table List 1" w:semiHidden="1" w:unhideWhenUsed="1"/>
-    <w:lsdException w:name="Table List 2" w:semiHidden="1" w:unhideWhenUsed="1"/>
-    <w:lsdException w:name="Table List 3" w:semiHidden="1" w:unhideWhenUsed="1"/>
-    <w:lsdException w:name="Table List 4" w:semiHidden="1" w:unhideWhenUsed="1"/>
-    <w:lsdException w:name="Table List 5" w:semiHidden="1" w:unhideWhenUsed="1"/>
-    <w:lsdException w:name="Table List 6" w:semiHidden="1" w:unhideWhenUsed="1"/>
-    <w:lsdException w:name="Table List 7" w:semiHidden="1" w:unhideWhenUsed="1"/>
-    <w:lsdException w:name="Table List 8" w:semiHidden="1" w:unhideWhenUsed="1"/>
-    <w:lsdException w:name="Table 3D effects 1" w:semiHidden="1" w:unhideWhenUsed="1"/>
-    <w:lsdException w:name="Table 3D effects 2" w:semiHidden="1" w:unhideWhenUsed="1"/>
-    <w:lsdException w:name="Table 3D effects 3" w:semiHidden="1" w:unhideWhenUsed="1"/>
-    <w:lsdException w:name="Table Contemporary" w:semiHidden="1" w:unhideWhenUsed="1"/>
-    <w:lsdException w:name="Table Elegant" w:semiHidden="1" w:unhideWhenUsed="1"/>
-    <w:lsdException w:name="Table Professional" w:semiHidden="1" w:unhideWhenUsed="1"/>
-    <w:lsdException w:name="Table Subtle 1" w:semiHidden="1" w:unhideWhenUsed="1"/>
-    <w:lsdException w:name="Table Subtle 2" w:semiHidden="1" w:unhideWhenUsed="1"/>
-    <w:lsdException w:name="Table Web 1" w:semiHidden="1" w:unhideWhenUsed="1"/>
-    <w:lsdException w:name="Table Web 2" w:semiHidden="1" w:unhideWhenUsed="1"/>
-    <w:lsdException w:name="Table Web 3" w:semiHidden="1" w:unhideWhenUsed="1"/>
-    <w:lsdException w:name="Balloon Text" w:semiHidden="1" w:unhideWhenUsed="1"/>
-    <w:lsdException w:name="Table Grid" w:uiPriority="59"/>
-    <w:lsdException w:name="Table Theme" w:semiHidden="1" w:unhideWhenUsed="1"/>
-    <w:lsdException w:name="Placeholder Text" w:semiHidden="1"/>
-    <w:lsdException w:name="No Spacing" w:uiPriority="1" w:qFormat="1"/>
-    <w:lsdException w:name="Light Shading" w:uiPriority="60"/>
-    <w:lsdException w:name="Light List" w:uiPriority="61"/>
-    <w:lsdException w:name="Light Grid" w:uiPriority="62"/>
-    <w:lsdException w:name="Medium Shading 1" w:uiPriority="63"/>
-    <w:lsdException w:name="Medium Shading 2" w:uiPriority="64"/>
-    <w:lsdException w:name="Medium List 1" w:uiPriority="65"/>
-    <w:lsdException w:name="Medium List 2" w:uiPriority="66"/>
-    <w:lsdException w:name="Medium Grid 1" w:uiPriority="67"/>
-    <w:lsdException w:name="Medium Grid 2" w:uiPriority="68"/>
-    <w:lsdException w:name="Medium Grid 3" w:uiPriority="69"/>
-    <w:lsdException w:name="Dark List" w:uiPriority="70"/>
-    <w:lsdException w:name="Colorful Shading" w:uiPriority="71"/>
-    <w:lsdException w:name="Colorful List" w:uiPriority="72"/>
-    <w:lsdException w:name="Colorful Grid" w:uiPriority="73"/>
-    <w:lsdException w:name="Light Shading Accent 1" w:uiPriority="60"/>
-    <w:lsdException w:name="Light List Accent 1" w:uiPriority="61"/>
-    <w:lsdException w:name="Light Grid Accent 1" w:uiPriority="62"/>
-    <w:lsdException w:name="Medium Shading 1 Accent 1" w:uiPriority="63"/>
-    <w:lsdException w:name="Medium Shading 2 Accent 1" w:uiPriority="64"/>
-    <w:lsdException w:name="Medium List 1 Accent 1" w:uiPriority="65"/>
-    <w:lsdException w:name="Revision" w:semiHidden="1"/>
-    <w:lsdException w:name="List Paragraph" w:uiPriority="34" w:qFormat="1"/>
-    <w:lsdException w:name="Quote" w:uiPriority="29" w:qFormat="1"/>
-    <w:lsdException w:name="Intense Quote" w:uiPriority="30" w:qFormat="1"/>
-    <w:lsdException w:name="Medium List 2 Accent 1" w:uiPriority="66"/>
-    <w:lsdException w:name="Medium Grid 1 Accent 1" w:uiPriority="67"/>
-    <w:lsdException w:name="Medium Grid 2 Accent 1" w:uiPriority="68"/>
-    <w:lsdException w:name="Medium Grid 3 Accent 1" w:uiPriority="69"/>
-    <w:lsdException w:name="Dark List Accent 1" w:uiPriority="70"/>
-    <w:lsdException w:name="Colorful Shading Accent 1" w:uiPriority="71"/>
-    <w:lsdException w:name="Colorful List Accent 1" w:uiPriority="72"/>
-    <w:lsdException w:name="Colorful Grid Accent 1" w:uiPriority="73"/>
-    <w:lsdException w:name="Light Shading Accent 2" w:uiPriority="60"/>
-    <w:lsdException w:name="Light List Accent 2" w:uiPriority="61"/>
-    <w:lsdException w:name="Light Grid Accent 2" w:uiPriority="62"/>
-    <w:lsdException w:name="Medium Shading 1 Accent 2" w:uiPriority="63"/>
-    <w:lsdException w:name="Medium Shading 2 Accent 2" w:uiPriority="64"/>
-    <w:lsdException w:name="Medium List 1 Accent 2" w:uiPriority="65"/>
-    <w:lsdException w:name="Medium List 2 Accent 2" w:uiPriority="66"/>
-    <w:lsdException w:name="Medium Grid 1 Accent 2" w:uiPriority="67"/>
-    <w:lsdException w:name="Medium Grid 2 Accent 2" w:uiPriority="68"/>
-    <w:lsdException w:name="Medium Grid 3 Accent 2" w:uiPriority="69"/>
-    <w:lsdException w:name="Dark List Accent 2" w:uiPriority="70"/>
-    <w:lsdException w:name="Colorful Shading Accent 2" w:uiPriority="71"/>
-    <w:lsdException w:name="Colorful List Accent 2" w:uiPriority="72"/>
-    <w:lsdException w:name="Colorful Grid Accent 2" w:uiPriority="73"/>
-    <w:lsdException w:name="Light Shading Accent 3" w:uiPriority="60"/>
-    <w:lsdException w:name="Light List Accent 3" w:uiPriority="61"/>
-    <w:lsdException w:name="Light Grid Accent 3" w:uiPriority="62"/>
-    <w:lsdException w:name="Medium Shading 1 Accent 3" w:uiPriority="63"/>
-    <w:lsdException w:name="Medium Shading 2 Accent 3" w:uiPriority="64"/>
-    <w:lsdException w:name="Medium List 1 Accent 3" w:uiPriority="65"/>
-    <w:lsdException w:name="Medium List 2 Accent 3" w:uiPriority="66"/>
-    <w:lsdException w:name="Medium Grid 1 Accent 3" w:uiPriority="67"/>
-    <w:lsdException w:name="Medium Grid 2 Accent 3" w:uiPriority="68"/>
-    <w:lsdException w:name="Medium Grid 3 Accent 3" w:uiPriority="69"/>
-    <w:lsdException w:name="Dark List Accent 3" w:uiPriority="70"/>
-    <w:lsdException w:name="Colorful Shading Accent 3" w:uiPriority="71"/>
-    <w:lsdException w:name="Colorful List Accent 3" w:uiPriority="72"/>
-    <w:lsdException w:name="Colorful Grid Accent 3" w:uiPriority="73"/>
-    <w:lsdException w:name="Light Shading Accent 4" w:uiPriority="60"/>
-    <w:lsdException w:name="Light List Accent 4" w:uiPriority="61"/>
-    <w:lsdException w:name="Light Grid Accent 4" w:uiPriority="62"/>
-    <w:lsdException w:name="Medium Shading 1 Accent 4" w:uiPriority="63"/>
-    <w:lsdException w:name="Medium Shading 2 Accent 4" w:uiPriority="64"/>
-    <w:lsdException w:name="Medium List 1 Accent 4" w:uiPriority="65"/>
-    <w:lsdException w:name="Medium List 2 Accent 4" w:uiPriority="66"/>
-    <w:lsdException w:name="Medium Grid 1 Accent 4" w:uiPriority="67"/>
-    <w:lsdException w:name="Medium Grid 2 Accent 4" w:uiPriority="68"/>
-    <w:lsdException w:name="Medium Grid 3 Accent 4" w:uiPriority="69"/>
-    <w:lsdException w:name="Dark List Accent 4" w:uiPriority="70"/>
-    <w:lsdException w:name="Colorful Shading Accent 4" w:uiPriority="71"/>
-    <w:lsdException w:name="Colorful List Accent 4" w:uiPriority="72"/>
-    <w:lsdException w:name="Colorful Grid Accent 4" w:uiPriority="73"/>
-    <w:lsdException w:name="Light Shading Accent 5" w:uiPriority="60"/>
-    <w:lsdException w:name="Light List Accent 5" w:uiPriority="61"/>
-    <w:lsdException w:name="Light Grid Accent 5" w:uiPriority="62"/>
-    <w:lsdException w:name="Medium Shading 1 Accent 5" w:uiPriority="63"/>
-    <w:lsdException w:name="Medium Shading 2 Accent 5" w:uiPriority="64"/>
-    <w:lsdException w:name="Medium List 1 Accent 5" w:uiPriority="65"/>
-    <w:lsdException w:name="Medium List 2 Accent 5" w:uiPriority="66"/>
-    <w:lsdException w:name="Medium Grid 1 Accent 5" w:uiPriority="67"/>
-    <w:lsdException w:name="Medium Grid 2 Accent 5" w:uiPriority="68"/>
-    <w:lsdException w:name="Medium Grid 3 Accent 5" w:uiPriority="69"/>
-    <w:lsdException w:name="Dark List Accent 5" w:uiPriority="70"/>
-    <w:lsdException w:name="Colorful Shading Accent 5" w:uiPriority="71"/>
-    <w:lsdException w:name="Colorful List Accent 5" w:uiPriority="72"/>
-    <w:lsdException w:name="Colorful Grid Accent 5" w:uiPriority="73"/>
-    <w:lsdException w:name="Light Shading Accent 6" w:uiPriority="60"/>
-    <w:lsdException w:name="Light List Accent 6" w:uiPriority="61"/>
-    <w:lsdException w:name="Light Grid Accent 6" w:uiPriority="62"/>
-    <w:lsdException w:name="Medium Shading 1 Accent 6" w:uiPriority="63"/>
-    <w:lsdException w:name="Medium Shading 2 Accent 6" w:uiPriority="64"/>
-    <w:lsdException w:name="Medium List 1 Accent 6" w:uiPriority="65"/>
-    <w:lsdException w:name="Medium List 2 Accent 6" w:uiPriority="66"/>
-    <w:lsdException w:name="Medium Grid 1 Accent 6" w:uiPriority="67"/>
-    <w:lsdException w:name="Medium Grid 2 Accent 6" w:uiPriority="68"/>
-    <w:lsdException w:name="Medium Grid 3 Accent 6" w:uiPriority="69"/>
-    <w:lsdException w:name="Dark List Accent 6" w:uiPriority="70"/>
-    <w:lsdException w:name="Colorful Shading Accent 6" w:uiPriority="71"/>
-    <w:lsdException w:name="Colorful List Accent 6" w:uiPriority="72"/>
-    <w:lsdException w:name="Colorful Grid Accent 6" w:uiPriority="73"/>
-    <w:lsdException w:name="Subtle Emphasis" w:uiPriority="19" w:qFormat="1"/>
-    <w:lsdException w:name="Intense Emphasis" w:uiPriority="21" w:qFormat="1"/>
-    <w:lsdException w:name="Subtle Reference" w:uiPriority="31" w:qFormat="1"/>
-    <w:lsdException w:name="Intense Reference" w:uiPriority="32" w:qFormat="1"/>
-    <w:lsdException w:name="Book Title" w:uiPriority="33" w:qFormat="1"/>
-    <w:lsdException w:name="Bibliography" w:semiHidden="1" w:uiPriority="37" w:unhideWhenUsed="1"/>
-    <w:lsdException w:name="TOC Heading" w:semiHidden="1" w:uiPriority="39" w:unhideWhenUsed="1" w:qFormat="1"/>
-    <w:lsdException w:name="Plain Table 1" w:uiPriority="41"/>
-    <w:lsdException w:name="Plain Table 2" w:uiPriority="42"/>
-    <w:lsdException w:name="Plain Table 3" w:uiPriority="43"/>
-    <w:lsdException w:name="Plain Table 4" w:uiPriority="44"/>
-    <w:lsdException w:name="Plain Table 5" w:uiPriority="45"/>
-    <w:lsdException w:name="Grid Table Light" w:uiPriority="40"/>
-    <w:lsdException w:name="Grid Table 1 Light" w:uiPriority="46"/>
-    <w:lsdException w:name="Grid Table 2" w:uiPriority="47"/>
-    <w:lsdException w:name="Grid Table 3" w:uiPriority="48"/>
-    <w:lsdException w:name="Grid Table 4" w:uiPriority="49"/>
-    <w:lsdException w:name="Grid Table 5 Dark" w:uiPriority="50"/>
-    <w:lsdException w:name="Grid Table 6 Colorful" w:uiPriority="51"/>
-    <w:lsdException w:name="Grid Table 7 Colorful" w:uiPriority="52"/>
-    <w:lsdException w:name="Grid Table 1 Light Accent 1" w:uiPriority="46"/>
-    <w:lsdException w:name="Grid Table 2 Accent 1" w:uiPriority="47"/>
-    <w:lsdException w:name="Grid Table 3 Accent 1" w:uiPriority="48"/>
-    <w:lsdException w:name="Grid Table 4 Accent 1" w:uiPriority="49"/>
-    <w:lsdException w:name="Grid Table 5 Dark Accent 1" w:uiPriority="50"/>
-    <w:lsdException w:name="Grid Table 6 Colorful Accent 1" w:uiPriority="51"/>
-    <w:lsdException w:name="Grid Table 7 Colorful Accent 1" w:uiPriority="52"/>
-    <w:lsdException w:name="Grid Table 1 Light Accent 2" w:uiPriority="46"/>
-    <w:lsdException w:name="Grid Table 2 Accent 2" w:uiPriority="47"/>
-    <w:lsdException w:name="Grid Table 3 Accent 2" w:uiPriority="48"/>
-    <w:lsdException w:name="Grid Table 4 Accent 2" w:uiPriority="49"/>
-    <w:lsdException w:name="Grid Table 5 Dark Accent 2" w:uiPriority="50"/>
-    <w:lsdException w:name="Grid Table 6 Colorful Accent 2" w:uiPriority="51"/>
-    <w:lsdException w:name="Grid Table 7 Colorful Accent 2" w:uiPriority="52"/>
-    <w:lsdException w:name="Grid Table 1 Light Accent 3" w:uiPriority="46"/>
-    <w:lsdException w:name="Grid Table 2 Accent 3" w:uiPriority="47"/>
-    <w:lsdException w:name="Grid Table 3 Accent 3" w:uiPriority="48"/>
-    <w:lsdException w:name="Grid Table 4 Accent 3" w:uiPriority="49"/>
-    <w:lsdException w:name="Grid Table 5 Dark Accent 3" w:uiPriority="50"/>
-    <w:lsdException w:name="Grid Table 6 Colorful Accent 3" w:uiPriority="51"/>
-    <w:lsdException w:name="Grid Table 7 Colorful Accent 3" w:uiPriority="52"/>
-    <w:lsdException w:name="Grid Table 1 Light Accent 4" w:uiPriority="46"/>
-    <w:lsdException w:name="Grid Table 2 Accent 4" w:uiPriority="47"/>
-    <w:lsdException w:name="Grid Table 3 Accent 4" w:uiPriority="48"/>
-    <w:lsdException w:name="Grid Table 4 Accent 4" w:uiPriority="49"/>
-    <w:lsdException w:name="Grid Table 5 Dark Accent 4" w:uiPriority="50"/>
-    <w:lsdException w:name="Grid Table 6 Colorful Accent 4" w:uiPriority="51"/>
-    <w:lsdException w:name="Grid Table 7 Colorful Accent 4" w:uiPriority="52"/>
-    <w:lsdException w:name="Grid Table 1 Light Accent 5" w:uiPriority="46"/>
-    <w:lsdException w:name="Grid Table 2 Accent 5" w:uiPriority="47"/>
-    <w:lsdException w:name="Grid Table 3 Accent 5" w:uiPriority="48"/>
-    <w:lsdException w:name="Grid Table 4 Accent 5" w:uiPriority="49"/>
-    <w:lsdException w:name="Grid Table 5 Dark Accent 5" w:uiPriority="50"/>
-    <w:lsdException w:name="Grid Table 6 Colorful Accent 5" w:uiPriority="51"/>
-    <w:lsdException w:name="Grid Table 7 Colorful Accent 5" w:uiPriority="52"/>
-    <w:lsdException w:name="Grid Table 1 Light Accent 6" w:uiPriority="46"/>
-    <w:lsdException w:name="Grid Table 2 Accent 6" w:uiPriority="47"/>
-    <w:lsdException w:name="Grid Table 3 Accent 6" w:uiPriority="48"/>
-    <w:lsdException w:name="Grid Table 4 Accent 6" w:uiPriority="49"/>
-    <w:lsdException w:name="Grid Table 5 Dark Accent 6" w:uiPriority="50"/>
-    <w:lsdException w:name="Grid Table 6 Colorful Accent 6" w:uiPriority="51"/>
-    <w:lsdException w:name="Grid Table 7 Colorful Accent 6" w:uiPriority="52"/>
-    <w:lsdException w:name="List Table 1 Light" w:uiPriority="46"/>
-    <w:lsdException w:name="List Table 2" w:uiPriority="47"/>
-    <w:lsdException w:name="List Table 3" w:uiPriority="48"/>
-    <w:lsdException w:name="List Table 4" w:uiPriority="49"/>
-    <w:lsdException w:name="List Table 5 Dark" w:uiPriority="50"/>
-    <w:lsdException w:name="List Table 6 Colorful" w:uiPriority="51"/>
-    <w:lsdException w:name="List Table 7 Colorful" w:uiPriority="52"/>
-    <w:lsdException w:name="List Table 1 Light Accent 1" w:uiPriority="46"/>
-    <w:lsdException w:name="List Table 2 Accent 1" w:uiPriority="47"/>
-    <w:lsdException w:name="List Table 3 Accent 1" w:uiPriority="48"/>
-    <w:lsdException w:name="List Table 4 Accent 1" w:uiPriority="49"/>
-    <w:lsdException w:name="List Table 5 Dark Accent 1" w:uiPriority="50"/>
-    <w:lsdException w:name="List Table 6 Colorful Accent 1" w:uiPriority="51"/>
-    <w:lsdException w:name="List Table 7 Colorful Accent 1" w:uiPriority="52"/>
-    <w:lsdException w:name="List Table 1 Light Accent 2" w:uiPriority="46"/>
-    <w:lsdException w:name="List Table 2 Accent 2" w:uiPriority="47"/>
-    <w:lsdException w:name="List Table 3 Accent 2" w:uiPriority="48"/>
-    <w:lsdException w:name="List Table 4 Accent 2" w:uiPriority="49"/>
-    <w:lsdException w:name="List Table 5 Dark Accent 2" w:uiPriority="50"/>
-    <w:lsdException w:name="List Table 6 Colorful Accent 2" w:uiPriority="51"/>
-    <w:lsdException w:name="List Table 7 Colorful Accent 2" w:uiPriority="52"/>
-    <w:lsdException w:name="List Table 1 Light Accent 3" w:uiPriority="46"/>
-    <w:lsdException w:name="List Table 2 Accent 3" w:uiPriority="47"/>
-    <w:lsdException w:name="List Table 3 Accent 3" w:uiPriority="48"/>
-    <w:lsdException w:name="List Table 4 Accent 3" w:uiPriority="49"/>
-    <w:lsdException w:name="List Table 5 Dark Accent 3" w:uiPriority="50"/>
-    <w:lsdException w:name="List Table 6 Colorful Accent 3" w:uiPriority="51"/>
-    <w:lsdException w:name="List Table 7 Colorful Accent 3" w:uiPriority="52"/>
-    <w:lsdException w:name="List Table 1 Light Accent 4" w:uiPriority="46"/>
-    <w:lsdException w:name="List Table 2 Accent 4" w:uiPriority="47"/>
-    <w:lsdException w:name="List Table 3 Accent 4" w:uiPriority="48"/>
-    <w:lsdException w:name="List Table 4 Accent 4" w:uiPriority="49"/>
-    <w:lsdException w:name="List Table 5 Dark Accent 4" w:uiPriority="50"/>
-    <w:lsdException w:name="List Table 6 Colorful Accent 4" w:uiPriority="51"/>
-    <w:lsdException w:name="List Table 7 Colorful Accent 4" w:uiPriority="52"/>
-    <w:lsdException w:name="List Table 1 Light Accent 5" w:uiPriority="46"/>
-    <w:lsdException w:name="List Table 2 Accent 5" w:uiPriority="47"/>
-    <w:lsdException w:name="List Table 3 Accent 5" w:uiPriority="48"/>
-    <w:lsdException w:name="List Table 4 Accent 5" w:uiPriority="49"/>
-    <w:lsdException w:name="List Table 5 Dark Accent 5" w:uiPriority="50"/>
-    <w:lsdException w:name="List Table 6 Colorful Accent 5" w:uiPriority="51"/>
-    <w:lsdException w:name="List Table 7 Colorful Accent 5" w:uiPriority="52"/>
-    <w:lsdException w:name="List Table 1 Light Accent 6" w:uiPriority="46"/>
-    <w:lsdException w:name="List Table 2 Accent 6" w:uiPriority="47"/>
-    <w:lsdException w:name="List Table 3 Accent 6" w:uiPriority="48"/>
-    <w:lsdException w:name="List Table 4 Accent 6" w:uiPriority="49"/>
-    <w:lsdException w:name="List Table 5 Dark Accent 6" w:uiPriority="50"/>
-    <w:lsdException w:name="List Table 6 Colorful Accent 6" w:uiPriority="51"/>
-    <w:lsdException w:name="List Table 7 Colorful Accent 6" w:uiPriority="52"/>
+  <w:latentStyles w:defLockedState="0" w:defUIPriority="99" w:defSemiHidden="1" w:defUnhideWhenUsed="1" w:defQFormat="0" w:count="267">
+    <w:lsdException w:name="Normal" w:semiHidden="0" w:uiPriority="0" w:unhideWhenUsed="0" w:qFormat="1"/>
+    <w:lsdException w:name="heading 1" w:semiHidden="0" w:uiPriority="9" w:unhideWhenUsed="0" w:qFormat="1"/>
+    <w:lsdException w:name="heading 2" w:uiPriority="9" w:qFormat="1"/>
+    <w:lsdException w:name="heading 3" w:uiPriority="9" w:qFormat="1"/>
+    <w:lsdException w:name="heading 4" w:uiPriority="9" w:qFormat="1"/>
+    <w:lsdException w:name="heading 5" w:uiPriority="9" w:qFormat="1"/>
+    <w:lsdException w:name="heading 6" w:uiPriority="9" w:qFormat="1"/>
+    <w:lsdException w:name="heading 7" w:uiPriority="9" w:qFormat="1"/>
+    <w:lsdException w:name="heading 8" w:uiPriority="9" w:qFormat="1"/>
+    <w:lsdException w:name="heading 9" w:uiPriority="9" w:qFormat="1"/>
+    <w:lsdException w:name="toc 1" w:uiPriority="39"/>
+    <w:lsdException w:name="toc 2" w:uiPriority="39"/>
+    <w:lsdException w:name="toc 3" w:uiPriority="39"/>
+    <w:lsdException w:name="toc 4" w:uiPriority="39"/>
+    <w:lsdException w:name="toc 5" w:uiPriority="39"/>
+    <w:lsdException w:name="toc 6" w:uiPriority="39"/>
+    <w:lsdException w:name="toc 7" w:uiPriority="39"/>
+    <w:lsdException w:name="toc 8" w:uiPriority="39"/>
+    <w:lsdException w:name="toc 9" w:uiPriority="39"/>
+    <w:lsdException w:name="caption" w:uiPriority="35" w:qFormat="1"/>
+    <w:lsdException w:name="Title" w:semiHidden="0" w:uiPriority="10" w:unhideWhenUsed="0" w:qFormat="1"/>
+    <w:lsdException w:name="Default Paragraph Font" w:uiPriority="1"/>
+    <w:lsdException w:name="Subtitle" w:semiHidden="0" w:uiPriority="11" w:unhideWhenUsed="0" w:qFormat="1"/>
+    <w:lsdException w:name="Strong" w:semiHidden="0" w:uiPriority="22" w:unhideWhenUsed="0" w:qFormat="1"/>
+    <w:lsdException w:name="Emphasis" w:semiHidden="0" w:uiPriority="20" w:unhideWhenUsed="0" w:qFormat="1"/>
+    <w:lsdException w:name="Table Grid" w:semiHidden="0" w:uiPriority="59" w:unhideWhenUsed="0"/>
+    <w:lsdException w:name="Placeholder Text" w:unhideWhenUsed="0"/>
+    <w:lsdException w:name="No Spacing" w:semiHidden="0" w:uiPriority="1" w:unhideWhenUsed="0" w:qFormat="1"/>
+    <w:lsdException w:name="Light Shading" w:semiHidden="0" w:uiPriority="60" w:unhideWhenUsed="0"/>
+    <w:lsdException w:name="Light List" w:semiHidden="0" w:uiPriority="61" w:unhideWhenUsed="0"/>
+    <w:lsdException w:name="Light Grid" w:semiHidden="0" w:uiPriority="62" w:unhideWhenUsed="0"/>
+    <w:lsdException w:name="Medium Shading 1" w:semiHidden="0" w:uiPriority="63" w:unhideWhenUsed="0"/>
+    <w:lsdException w:name="Medium Shading 2" w:semiHidden="0" w:uiPriority="64" w:unhideWhenUsed="0"/>
+    <w:lsdException w:name="Medium List 1" w:semiHidden="0" w:uiPriority="65" w:unhideWhenUsed="0"/>
+    <w:lsdException w:name="Medium List 2" w:semiHidden="0" w:uiPriority="66" w:unhideWhenUsed="0"/>
+    <w:lsdException w:name="Medium Grid 1" w:semiHidden="0" w:uiPriority="67" w:unhideWhenUsed="0"/>
+    <w:lsdException w:name="Medium Grid 2" w:semiHidden="0" w:uiPriority="68" w:unhideWhenUsed="0"/>
+    <w:lsdException w:name="Medium Grid 3" w:semiHidden="0" w:uiPriority="69" w:unhideWhenUsed="0"/>
+    <w:lsdException w:name="Dark List" w:semiHidden="0" w:uiPriority="70" w:unhideWhenUsed="0"/>
+    <w:lsdException w:name="Colorful Shading" w:semiHidden="0" w:uiPriority="71" w:unhideWhenUsed="0"/>
+    <w:lsdException w:name="Colorful List" w:semiHidden="0" w:uiPriority="72" w:unhideWhenUsed="0"/>
+    <w:lsdException w:name="Colorful Grid" w:semiHidden="0" w:uiPriority="73" w:unhideWhenUsed="0"/>
+    <w:lsdException w:name="Light Shading Accent 1" w:semiHidden="0" w:uiPriority="60" w:unhideWhenUsed="0"/>
+    <w:lsdException w:name="Light List Accent 1" w:semiHidden="0" w:uiPriority="61" w:unhideWhenUsed="0"/>
+    <w:lsdException w:name="Light Grid Accent 1" w:semiHidden="0" w:uiPriority="62" w:unhideWhenUsed="0"/>
+    <w:lsdException w:name="Medium Shading 1 Accent 1" w:semiHidden="0" w:uiPriority="63" w:unhideWhenUsed="0"/>
+    <w:lsdException w:name="Medium Shading 2 Accent 1" w:semiHidden="0" w:uiPriority="64" w:unhideWhenUsed="0"/>
+    <w:lsdException w:name="Medium List 1 Accent 1" w:semiHidden="0" w:uiPriority="65" w:unhideWhenUsed="0"/>
+    <w:lsdException w:name="Revision" w:unhideWhenUsed="0"/>
+    <w:lsdException w:name="List Paragraph" w:semiHidden="0" w:uiPriority="34" w:unhideWhenUsed="0" w:qFormat="1"/>
+    <w:lsdException w:name="Quote" w:semiHidden="0" w:uiPriority="29" w:unhideWhenUsed="0" w:qFormat="1"/>
+    <w:lsdException w:name="Intense Quote" w:semiHidden="0" w:uiPriority="30" w:unhideWhenUsed="0" w:qFormat="1"/>
+    <w:lsdException w:name="Medium List 2 Accent 1" w:semiHidden="0" w:uiPriority="66" w:unhideWhenUsed="0"/>
+    <w:lsdException w:name="Medium Grid 1 Accent 1" w:semiHidden="0" w:uiPriority="67" w:unhideWhenUsed="0"/>
+    <w:lsdException w:name="Medium Grid 2 Accent 1" w:semiHidden="0" w:uiPriority="68" w:unhideWhenUsed="0"/>
+    <w:lsdException w:name="Medium Grid 3 Accent 1" w:semiHidden="0" w:uiPriority="69" w:unhideWhenUsed="0"/>
+    <w:lsdException w:name="Dark List Accent 1" w:semiHidden="0" w:uiPriority="70" w:unhideWhenUsed="0"/>
+    <w:lsdException w:name="Colorful Shading Accent 1" w:semiHidden="0" w:uiPriority="71" w:unhideWhenUsed="0"/>
+    <w:lsdException w:name="Colorful List Accent 1" w:semiHidden="0" w:uiPriority="72" w:unhideWhenUsed="0"/>
+    <w:lsdException w:name="Colorful Grid Accent 1" w:semiHidden="0" w:uiPriority="73" w:unhideWhenUsed="0"/>
+    <w:lsdException w:name="Light Shading Accent 2" w:semiHidden="0" w:uiPriority="60" w:unhideWhenUsed="0"/>
+    <w:lsdException w:name="Light List Accent 2" w:semiHidden="0" w:uiPriority="61" w:unhideWhenUsed="0"/>
+    <w:lsdException w:name="Light Grid Accent 2" w:semiHidden="0" w:uiPriority="62" w:unhideWhenUsed="0"/>
+    <w:lsdException w:name="Medium Shading 1 Accent 2" w:semiHidden="0" w:uiPriority="63" w:unhideWhenUsed="0"/>
+    <w:lsdException w:name="Medium Shading 2 Accent 2" w:semiHidden="0" w:uiPriority="64" w:unhideWhenUsed="0"/>
+    <w:lsdException w:name="Medium List 1 Accent 2" w:semiHidden="0" w:uiPriority="65" w:unhideWhenUsed="0"/>
+    <w:lsdException w:name="Medium List 2 Accent 2" w:semiHidden="0" w:uiPriority="66" w:unhideWhenUsed="0"/>
+    <w:lsdException w:name="Medium Grid 1 Accent 2" w:semiHidden="0" w:uiPriority="67" w:unhideWhenUsed="0"/>
+    <w:lsdException w:name="Medium Grid 2 Accent 2" w:semiHidden="0" w:uiPriority="68" w:unhideWhenUsed="0"/>
+    <w:lsdException w:name="Medium Grid 3 Accent 2" w:semiHidden="0" w:uiPriority="69" w:unhideWhenUsed="0"/>
+    <w:lsdException w:name="Dark List Accent 2" w:semiHidden="0" w:uiPriority="70" w:unhideWhenUsed="0"/>
+    <w:lsdException w:name="Colorful Shading Accent 2" w:semiHidden="0" w:uiPriority="71" w:unhideWhenUsed="0"/>
+    <w:lsdException w:name="Colorful List Accent 2" w:semiHidden="0" w:uiPriority="72" w:unhideWhenUsed="0"/>
+    <w:lsdException w:name="Colorful Grid Accent 2" w:semiHidden="0" w:uiPriority="73" w:unhideWhenUsed="0"/>
+    <w:lsdException w:name="Light Shading Accent 3" w:semiHidden="0" w:uiPriority="60" w:unhideWhenUsed="0"/>
+    <w:lsdException w:name="Light List Accent 3" w:semiHidden="0" w:uiPriority="61" w:unhideWhenUsed="0"/>
+    <w:lsdException w:name="Light Grid Accent 3" w:semiHidden="0" w:uiPriority="62" w:unhideWhenUsed="0"/>
+    <w:lsdException w:name="Medium Shading 1 Accent 3" w:semiHidden="0" w:uiPriority="63" w:unhideWhenUsed="0"/>
+    <w:lsdException w:name="Medium Shading 2 Accent 3" w:semiHidden="0" w:uiPriority="64" w:unhideWhenUsed="0"/>
+    <w:lsdException w:name="Medium List 1 Accent 3" w:semiHidden="0" w:uiPriority="65" w:unhideWhenUsed="0"/>
+    <w:lsdException w:name="Medium List 2 Accent 3" w:semiHidden="0" w:uiPriority="66" w:unhideWhenUsed="0"/>
+    <w:lsdException w:name="Medium Grid 1 Accent 3" w:semiHidden="0" w:uiPriority="67" w:unhideWhenUsed="0"/>
+    <w:lsdException w:name="Medium Grid 2 Accent 3" w:semiHidden="0" w:uiPriority="68" w:unhideWhenUsed="0"/>
+    <w:lsdException w:name="Medium Grid 3 Accent 3" w:semiHidden="0" w:uiPriority="69" w:unhideWhenUsed="0"/>
+    <w:lsdException w:name="Dark List Accent 3" w:semiHidden="0" w:uiPriority="70" w:unhideWhenUsed="0"/>
+    <w:lsdException w:name="Colorful Shading Accent 3" w:semiHidden="0" w:uiPriority="71" w:unhideWhenUsed="0"/>
+    <w:lsdException w:name="Colorful List Accent 3" w:semiHidden="0" w:uiPriority="72" w:unhideWhenUsed="0"/>
+    <w:lsdException w:name="Colorful Grid Accent 3" w:semiHidden="0" w:uiPriority="73" w:unhideWhenUsed="0"/>
+    <w:lsdException w:name="Light Shading Accent 4" w:semiHidden="0" w:uiPriority="60" w:unhideWhenUsed="0"/>
+    <w:lsdException w:name="Light List Accent 4" w:semiHidden="0" w:uiPriority="61" w:unhideWhenUsed="0"/>
+    <w:lsdException w:name="Light Grid Accent 4" w:semiHidden="0" w:uiPriority="62" w:unhideWhenUsed="0"/>
+    <w:lsdException w:name="Medium Shading 1 Accent 4" w:semiHidden="0" w:uiPriority="63" w:unhideWhenUsed="0"/>
+    <w:lsdException w:name="Medium Shading 2 Accent 4" w:semiHidden="0" w:uiPriority="64" w:unhideWhenUsed="0"/>
+    <w:lsdException w:name="Medium List 1 Accent 4" w:semiHidden="0" w:uiPriority="65" w:unhideWhenUsed="0"/>
+    <w:lsdException w:name="Medium List 2 Accent 4" w:semiHidden="0" w:uiPriority="66" w:unhideWhenUsed="0"/>
+    <w:lsdException w:name="Medium Grid 1 Accent 4" w:semiHidden="0" w:uiPriority="67" w:unhideWhenUsed="0"/>
+    <w:lsdException w:name="Medium Grid 2 Accent 4" w:semiHidden="0" w:uiPriority="68" w:unhideWhenUsed="0"/>
+    <w:lsdException w:name="Medium Grid 3 Accent 4" w:semiHidden="0" w:uiPriority="69" w:unhideWhenUsed="0"/>
+    <w:lsdException w:name="Dark List Accent 4" w:semiHidden="0" w:uiPriority="70" w:unhideWhenUsed="0"/>
+    <w:lsdException w:name="Colorful Shading Accent 4" w:semiHidden="0" w:uiPriority="71" w:unhideWhenUsed="0"/>
+    <w:lsdException w:name="Colorful List Accent 4" w:semiHidden="0" w:uiPriority="72" w:unhideWhenUsed="0"/>
+    <w:lsdException w:name="Colorful Grid Accent 4" w:semiHidden="0" w:uiPriority="73" w:unhideWhenUsed="0"/>
+    <w:lsdException w:name="Light Shading Accent 5" w:semiHidden="0" w:uiPriority="60" w:unhideWhenUsed="0"/>
+    <w:lsdException w:name="Light List Accent 5" w:semiHidden="0" w:uiPriority="61" w:unhideWhenUsed="0"/>
+    <w:lsdException w:name="Light Grid Accent 5" w:semiHidden="0" w:uiPriority="62" w:unhideWhenUsed="0"/>
+    <w:lsdException w:name="Medium Shading 1 Accent 5" w:semiHidden="0" w:uiPriority="63" w:unhideWhenUsed="0"/>
+    <w:lsdException w:name="Medium Shading 2 Accent 5" w:semiHidden="0" w:uiPriority="64" w:unhideWhenUsed="0"/>
+    <w:lsdException w:name="Medium List 1 Accent 5" w:semiHidden="0" w:uiPriority="65" w:unhideWhenUsed="0"/>
+    <w:lsdException w:name="Medium List 2 Accent 5" w:semiHidden="0" w:uiPriority="66" w:unhideWhenUsed="0"/>
+    <w:lsdException w:name="Medium Grid 1 Accent 5" w:semiHidden="0" w:uiPriority="67" w:unhideWhenUsed="0"/>
+    <w:lsdException w:name="Medium Grid 2 Accent 5" w:semiHidden="0" w:uiPriority="68" w:unhideWhenUsed="0"/>
+    <w:lsdException w:name="Medium Grid 3 Accent 5" w:semiHidden="0" w:uiPriority="69" w:unhideWhenUsed="0"/>
+    <w:lsdException w:name="Dark List Accent 5" w:semiHidden="0" w:uiPriority="70" w:unhideWhenUsed="0"/>
+    <w:lsdException w:name="Colorful Shading Accent 5" w:semiHidden="0" w:uiPriority="71" w:unhideWhenUsed="0"/>
+    <w:lsdException w:name="Colorful List Accent 5" w:semiHidden="0" w:uiPriority="72" w:unhideWhenUsed="0"/>
+    <w:lsdException w:name="Colorful Grid Accent 5" w:semiHidden="0" w:uiPriority="73" w:unhideWhenUsed="0"/>
+    <w:lsdException w:name="Light Shading Accent 6" w:semiHidden="0" w:uiPriority="60" w:unhideWhenUsed="0"/>
+    <w:lsdException w:name="Light List Accent 6" w:semiHidden="0" w:uiPriority="61" w:unhideWhenUsed="0"/>
+    <w:lsdException w:name="Light Grid Accent 6" w:semiHidden="0" w:uiPriority="62" w:unhideWhenUsed="0"/>
+    <w:lsdException w:name="Medium Shading 1 Accent 6" w:semiHidden="0" w:uiPriority="63" w:unhideWhenUsed="0"/>
+    <w:lsdException w:name="Medium Shading 2 Accent 6" w:semiHidden="0" w:uiPriority="64" w:unhideWhenUsed="0"/>
+    <w:lsdException w:name="Medium List 1 Accent 6" w:semiHidden="0" w:uiPriority="65" w:unhideWhenUsed="0"/>
+    <w:lsdException w:name="Medium List 2 Accent 6" w:semiHidden="0" w:uiPriority="66" w:unhideWhenUsed="0"/>
+    <w:lsdException w:name="Medium Grid 1 Accent 6" w:semiHidden="0" w:uiPriority="67" w:unhideWhenUsed="0"/>
+    <w:lsdException w:name="Medium Grid 2 Accent 6" w:semiHidden="0" w:uiPriority="68" w:unhideWhenUsed="0"/>
+    <w:lsdException w:name="Medium Grid 3 Accent 6" w:semiHidden="0" w:uiPriority="69" w:unhideWhenUsed="0"/>
+    <w:lsdException w:name="Dark List Accent 6" w:semiHidden="0" w:uiPriority="70" w:unhideWhenUsed="0"/>
+    <w:lsdException w:name="Colorful Shading Accent 6" w:semiHidden="0" w:uiPriority="71" w:unhideWhenUsed="0"/>
+    <w:lsdException w:name="Colorful List Accent 6" w:semiHidden="0" w:uiPriority="72" w:unhideWhenUsed="0"/>
+    <w:lsdException w:name="Colorful Grid Accent 6" w:semiHidden="0" w:uiPriority="73" w:unhideWhenUsed="0"/>
+    <w:lsdException w:name="Subtle Emphasis" w:semiHidden="0" w:uiPriority="19" w:unhideWhenUsed="0" w:qFormat="1"/>
+    <w:lsdException w:name="Intense Emphasis" w:semiHidden="0" w:uiPriority="21" w:unhideWhenUsed="0" w:qFormat="1"/>
+    <w:lsdException w:name="Subtle Reference" w:semiHidden="0" w:uiPriority="31" w:unhideWhenUsed="0" w:qFormat="1"/>
+    <w:lsdException w:name="Intense Reference" w:semiHidden="0" w:uiPriority="32" w:unhideWhenUsed="0" w:qFormat="1"/>
+    <w:lsdException w:name="Book Title" w:semiHidden="0" w:uiPriority="33" w:unhideWhenUsed="0" w:qFormat="1"/>
+    <w:lsdException w:name="Bibliography" w:uiPriority="37"/>
+    <w:lsdException w:name="TOC Heading" w:uiPriority="39" w:qFormat="1"/>
   </w:latentStyles>
   <w:style w:type="paragraph" w:default="1" w:styleId="Normal">
     <w:name w:val="Normal"/>
@@ -3959,6 +4889,237 @@
       <w:lang w:val="hr-HR" w:eastAsia="hr-HR"/>
     </w:rPr>
   </w:style>
+  <w:style w:type="paragraph" w:styleId="Title">
+    <w:name w:val="Title"/>
+    <w:basedOn w:val="Normal"/>
+    <w:next w:val="Normal"/>
+    <w:link w:val="TitleChar"/>
+    <w:uiPriority w:val="10"/>
+    <w:qFormat/>
+    <w:rsid w:val="00523805"/>
+    <w:pPr>
+      <w:pBdr>
+        <w:bottom w:val="single" w:sz="8" w:space="4" w:color="4F81BD" w:themeColor="accent1"/>
+      </w:pBdr>
+      <w:spacing w:before="0" w:after="300"/>
+      <w:contextualSpacing/>
+    </w:pPr>
+    <w:rPr>
+      <w:rFonts w:asciiTheme="majorHAnsi" w:eastAsiaTheme="majorEastAsia" w:hAnsiTheme="majorHAnsi" w:cstheme="majorBidi"/>
+      <w:color w:val="17365D" w:themeColor="text2" w:themeShade="BF"/>
+      <w:spacing w:val="5"/>
+      <w:kern w:val="28"/>
+      <w:sz w:val="52"/>
+      <w:szCs w:val="52"/>
+      <w:lang w:eastAsia="en-US"/>
+    </w:rPr>
+  </w:style>
+  <w:style w:type="character" w:customStyle="1" w:styleId="TitleChar">
+    <w:name w:val="Title Char"/>
+    <w:basedOn w:val="DefaultParagraphFont"/>
+    <w:link w:val="Title"/>
+    <w:uiPriority w:val="10"/>
+    <w:rsid w:val="00523805"/>
+    <w:rPr>
+      <w:rFonts w:asciiTheme="majorHAnsi" w:eastAsiaTheme="majorEastAsia" w:hAnsiTheme="majorHAnsi" w:cstheme="majorBidi"/>
+      <w:color w:val="17365D" w:themeColor="text2" w:themeShade="BF"/>
+      <w:spacing w:val="5"/>
+      <w:kern w:val="28"/>
+      <w:sz w:val="52"/>
+      <w:szCs w:val="52"/>
+      <w:lang w:val="hr-HR"/>
+    </w:rPr>
+  </w:style>
+</w:styles>
+</file>
+
+<file path=word/stylesWithEffects.xml><?xml version="1.0" encoding="utf-8"?>
+<w:styles xmlns:wpc="http://schemas.microsoft.com/office/word/2010/wordprocessingCanvas" xmlns:mc="http://schemas.openxmlformats.org/markup-compatibility/2006" xmlns:o="urn:schemas-microsoft-com:office:office" xmlns:r="http://schemas.openxmlformats.org/officeDocument/2006/relationships" xmlns:m="http://schemas.openxmlformats.org/officeDocument/2006/math" xmlns:v="urn:schemas-microsoft-com:vml" xmlns:wp14="http://schemas.microsoft.com/office/word/2010/wordprocessingDrawing" xmlns:wp="http://schemas.openxmlformats.org/drawingml/2006/wordprocessingDrawing" xmlns:w10="urn:schemas-microsoft-com:office:word" xmlns:w="http://schemas.openxmlformats.org/wordprocessingml/2006/main" xmlns:w14="http://schemas.microsoft.com/office/word/2010/wordml" xmlns:wpg="http://schemas.microsoft.com/office/word/2010/wordprocessingGroup" xmlns:wpi="http://schemas.microsoft.com/office/word/2010/wordprocessingInk" xmlns:wne="http://schemas.microsoft.com/office/word/2006/wordml" xmlns:wps="http://schemas.microsoft.com/office/word/2010/wordprocessingShape" mc:Ignorable="w14 wp14">
+  <w:docDefaults>
+    <w:rPrDefault>
+      <w:rPr>
+        <w:rFonts w:asciiTheme="minorHAnsi" w:eastAsiaTheme="minorEastAsia" w:hAnsiTheme="minorHAnsi" w:cstheme="minorBidi"/>
+        <w:sz w:val="22"/>
+        <w:szCs w:val="22"/>
+        <w:lang w:val="en-US" w:eastAsia="en-US" w:bidi="ar-SA"/>
+      </w:rPr>
+    </w:rPrDefault>
+    <w:pPrDefault>
+      <w:pPr>
+        <w:spacing w:after="200" w:line="276" w:lineRule="auto"/>
+      </w:pPr>
+    </w:pPrDefault>
+  </w:docDefaults>
+  <w:latentStyles w:defLockedState="0" w:defUIPriority="99" w:defSemiHidden="1" w:defUnhideWhenUsed="1" w:defQFormat="0" w:count="267">
+    <w:lsdException w:name="Normal" w:semiHidden="0" w:uiPriority="0" w:unhideWhenUsed="0" w:qFormat="1"/>
+    <w:lsdException w:name="heading 1" w:semiHidden="0" w:uiPriority="9" w:unhideWhenUsed="0" w:qFormat="1"/>
+    <w:lsdException w:name="heading 2" w:uiPriority="9" w:qFormat="1"/>
+    <w:lsdException w:name="heading 3" w:uiPriority="9" w:qFormat="1"/>
+    <w:lsdException w:name="heading 4" w:uiPriority="9" w:qFormat="1"/>
+    <w:lsdException w:name="heading 5" w:uiPriority="9" w:qFormat="1"/>
+    <w:lsdException w:name="heading 6" w:uiPriority="9" w:qFormat="1"/>
+    <w:lsdException w:name="heading 7" w:uiPriority="9" w:qFormat="1"/>
+    <w:lsdException w:name="heading 8" w:uiPriority="9" w:qFormat="1"/>
+    <w:lsdException w:name="heading 9" w:uiPriority="9" w:qFormat="1"/>
+    <w:lsdException w:name="toc 1" w:uiPriority="39"/>
+    <w:lsdException w:name="toc 2" w:uiPriority="39"/>
+    <w:lsdException w:name="toc 3" w:uiPriority="39"/>
+    <w:lsdException w:name="toc 4" w:uiPriority="39"/>
+    <w:lsdException w:name="toc 5" w:uiPriority="39"/>
+    <w:lsdException w:name="toc 6" w:uiPriority="39"/>
+    <w:lsdException w:name="toc 7" w:uiPriority="39"/>
+    <w:lsdException w:name="toc 8" w:uiPriority="39"/>
+    <w:lsdException w:name="toc 9" w:uiPriority="39"/>
+    <w:lsdException w:name="caption" w:uiPriority="35" w:qFormat="1"/>
+    <w:lsdException w:name="Title" w:semiHidden="0" w:uiPriority="10" w:unhideWhenUsed="0" w:qFormat="1"/>
+    <w:lsdException w:name="Default Paragraph Font" w:uiPriority="1"/>
+    <w:lsdException w:name="Subtitle" w:semiHidden="0" w:uiPriority="11" w:unhideWhenUsed="0" w:qFormat="1"/>
+    <w:lsdException w:name="Strong" w:semiHidden="0" w:uiPriority="22" w:unhideWhenUsed="0" w:qFormat="1"/>
+    <w:lsdException w:name="Emphasis" w:semiHidden="0" w:uiPriority="20" w:unhideWhenUsed="0" w:qFormat="1"/>
+    <w:lsdException w:name="Table Grid" w:semiHidden="0" w:uiPriority="59" w:unhideWhenUsed="0"/>
+    <w:lsdException w:name="Placeholder Text" w:unhideWhenUsed="0"/>
+    <w:lsdException w:name="No Spacing" w:semiHidden="0" w:uiPriority="1" w:unhideWhenUsed="0" w:qFormat="1"/>
+    <w:lsdException w:name="Light Shading" w:semiHidden="0" w:uiPriority="60" w:unhideWhenUsed="0"/>
+    <w:lsdException w:name="Light List" w:semiHidden="0" w:uiPriority="61" w:unhideWhenUsed="0"/>
+    <w:lsdException w:name="Light Grid" w:semiHidden="0" w:uiPriority="62" w:unhideWhenUsed="0"/>
+    <w:lsdException w:name="Medium Shading 1" w:semiHidden="0" w:uiPriority="63" w:unhideWhenUsed="0"/>
+    <w:lsdException w:name="Medium Shading 2" w:semiHidden="0" w:uiPriority="64" w:unhideWhenUsed="0"/>
+    <w:lsdException w:name="Medium List 1" w:semiHidden="0" w:uiPriority="65" w:unhideWhenUsed="0"/>
+    <w:lsdException w:name="Medium List 2" w:semiHidden="0" w:uiPriority="66" w:unhideWhenUsed="0"/>
+    <w:lsdException w:name="Medium Grid 1" w:semiHidden="0" w:uiPriority="67" w:unhideWhenUsed="0"/>
+    <w:lsdException w:name="Medium Grid 2" w:semiHidden="0" w:uiPriority="68" w:unhideWhenUsed="0"/>
+    <w:lsdException w:name="Medium Grid 3" w:semiHidden="0" w:uiPriority="69" w:unhideWhenUsed="0"/>
+    <w:lsdException w:name="Dark List" w:semiHidden="0" w:uiPriority="70" w:unhideWhenUsed="0"/>
+    <w:lsdException w:name="Colorful Shading" w:semiHidden="0" w:uiPriority="71" w:unhideWhenUsed="0"/>
+    <w:lsdException w:name="Colorful List" w:semiHidden="0" w:uiPriority="72" w:unhideWhenUsed="0"/>
+    <w:lsdException w:name="Colorful Grid" w:semiHidden="0" w:uiPriority="73" w:unhideWhenUsed="0"/>
+    <w:lsdException w:name="Light Shading Accent 1" w:semiHidden="0" w:uiPriority="60" w:unhideWhenUsed="0"/>
+    <w:lsdException w:name="Light List Accent 1" w:semiHidden="0" w:uiPriority="61" w:unhideWhenUsed="0"/>
+    <w:lsdException w:name="Light Grid Accent 1" w:semiHidden="0" w:uiPriority="62" w:unhideWhenUsed="0"/>
+    <w:lsdException w:name="Medium Shading 1 Accent 1" w:semiHidden="0" w:uiPriority="63" w:unhideWhenUsed="0"/>
+    <w:lsdException w:name="Medium Shading 2 Accent 1" w:semiHidden="0" w:uiPriority="64" w:unhideWhenUsed="0"/>
+    <w:lsdException w:name="Medium List 1 Accent 1" w:semiHidden="0" w:uiPriority="65" w:unhideWhenUsed="0"/>
+    <w:lsdException w:name="Revision" w:unhideWhenUsed="0"/>
+    <w:lsdException w:name="List Paragraph" w:semiHidden="0" w:uiPriority="34" w:unhideWhenUsed="0" w:qFormat="1"/>
+    <w:lsdException w:name="Quote" w:semiHidden="0" w:uiPriority="29" w:unhideWhenUsed="0" w:qFormat="1"/>
+    <w:lsdException w:name="Intense Quote" w:semiHidden="0" w:uiPriority="30" w:unhideWhenUsed="0" w:qFormat="1"/>
+    <w:lsdException w:name="Medium List 2 Accent 1" w:semiHidden="0" w:uiPriority="66" w:unhideWhenUsed="0"/>
+    <w:lsdException w:name="Medium Grid 1 Accent 1" w:semiHidden="0" w:uiPriority="67" w:unhideWhenUsed="0"/>
+    <w:lsdException w:name="Medium Grid 2 Accent 1" w:semiHidden="0" w:uiPriority="68" w:unhideWhenUsed="0"/>
+    <w:lsdException w:name="Medium Grid 3 Accent 1" w:semiHidden="0" w:uiPriority="69" w:unhideWhenUsed="0"/>
+    <w:lsdException w:name="Dark List Accent 1" w:semiHidden="0" w:uiPriority="70" w:unhideWhenUsed="0"/>
+    <w:lsdException w:name="Colorful Shading Accent 1" w:semiHidden="0" w:uiPriority="71" w:unhideWhenUsed="0"/>
+    <w:lsdException w:name="Colorful List Accent 1" w:semiHidden="0" w:uiPriority="72" w:unhideWhenUsed="0"/>
+    <w:lsdException w:name="Colorful Grid Accent 1" w:semiHidden="0" w:uiPriority="73" w:unhideWhenUsed="0"/>
+    <w:lsdException w:name="Light Shading Accent 2" w:semiHidden="0" w:uiPriority="60" w:unhideWhenUsed="0"/>
+    <w:lsdException w:name="Light List Accent 2" w:semiHidden="0" w:uiPriority="61" w:unhideWhenUsed="0"/>
+    <w:lsdException w:name="Light Grid Accent 2" w:semiHidden="0" w:uiPriority="62" w:unhideWhenUsed="0"/>
+    <w:lsdException w:name="Medium Shading 1 Accent 2" w:semiHidden="0" w:uiPriority="63" w:unhideWhenUsed="0"/>
+    <w:lsdException w:name="Medium Shading 2 Accent 2" w:semiHidden="0" w:uiPriority="64" w:unhideWhenUsed="0"/>
+    <w:lsdException w:name="Medium List 1 Accent 2" w:semiHidden="0" w:uiPriority="65" w:unhideWhenUsed="0"/>
+    <w:lsdException w:name="Medium List 2 Accent 2" w:semiHidden="0" w:uiPriority="66" w:unhideWhenUsed="0"/>
+    <w:lsdException w:name="Medium Grid 1 Accent 2" w:semiHidden="0" w:uiPriority="67" w:unhideWhenUsed="0"/>
+    <w:lsdException w:name="Medium Grid 2 Accent 2" w:semiHidden="0" w:uiPriority="68" w:unhideWhenUsed="0"/>
+    <w:lsdException w:name="Medium Grid 3 Accent 2" w:semiHidden="0" w:uiPriority="69" w:unhideWhenUsed="0"/>
+    <w:lsdException w:name="Dark List Accent 2" w:semiHidden="0" w:uiPriority="70" w:unhideWhenUsed="0"/>
+    <w:lsdException w:name="Colorful Shading Accent 2" w:semiHidden="0" w:uiPriority="71" w:unhideWhenUsed="0"/>
+    <w:lsdException w:name="Colorful List Accent 2" w:semiHidden="0" w:uiPriority="72" w:unhideWhenUsed="0"/>
+    <w:lsdException w:name="Colorful Grid Accent 2" w:semiHidden="0" w:uiPriority="73" w:unhideWhenUsed="0"/>
+    <w:lsdException w:name="Light Shading Accent 3" w:semiHidden="0" w:uiPriority="60" w:unhideWhenUsed="0"/>
+    <w:lsdException w:name="Light List Accent 3" w:semiHidden="0" w:uiPriority="61" w:unhideWhenUsed="0"/>
+    <w:lsdException w:name="Light Grid Accent 3" w:semiHidden="0" w:uiPriority="62" w:unhideWhenUsed="0"/>
+    <w:lsdException w:name="Medium Shading 1 Accent 3" w:semiHidden="0" w:uiPriority="63" w:unhideWhenUsed="0"/>
+    <w:lsdException w:name="Medium Shading 2 Accent 3" w:semiHidden="0" w:uiPriority="64" w:unhideWhenUsed="0"/>
+    <w:lsdException w:name="Medium List 1 Accent 3" w:semiHidden="0" w:uiPriority="65" w:unhideWhenUsed="0"/>
+    <w:lsdException w:name="Medium List 2 Accent 3" w:semiHidden="0" w:uiPriority="66" w:unhideWhenUsed="0"/>
+    <w:lsdException w:name="Medium Grid 1 Accent 3" w:semiHidden="0" w:uiPriority="67" w:unhideWhenUsed="0"/>
+    <w:lsdException w:name="Medium Grid 2 Accent 3" w:semiHidden="0" w:uiPriority="68" w:unhideWhenUsed="0"/>
+    <w:lsdException w:name="Medium Grid 3 Accent 3" w:semiHidden="0" w:uiPriority="69" w:unhideWhenUsed="0"/>
+    <w:lsdException w:name="Dark List Accent 3" w:semiHidden="0" w:uiPriority="70" w:unhideWhenUsed="0"/>
+    <w:lsdException w:name="Colorful Shading Accent 3" w:semiHidden="0" w:uiPriority="71" w:unhideWhenUsed="0"/>
+    <w:lsdException w:name="Colorful List Accent 3" w:semiHidden="0" w:uiPriority="72" w:unhideWhenUsed="0"/>
+    <w:lsdException w:name="Colorful Grid Accent 3" w:semiHidden="0" w:uiPriority="73" w:unhideWhenUsed="0"/>
+    <w:lsdException w:name="Light Shading Accent 4" w:semiHidden="0" w:uiPriority="60" w:unhideWhenUsed="0"/>
+    <w:lsdException w:name="Light List Accent 4" w:semiHidden="0" w:uiPriority="61" w:unhideWhenUsed="0"/>
+    <w:lsdException w:name="Light Grid Accent 4" w:semiHidden="0" w:uiPriority="62" w:unhideWhenUsed="0"/>
+    <w:lsdException w:name="Medium Shading 1 Accent 4" w:semiHidden="0" w:uiPriority="63" w:unhideWhenUsed="0"/>
+    <w:lsdException w:name="Medium Shading 2 Accent 4" w:semiHidden="0" w:uiPriority="64" w:unhideWhenUsed="0"/>
+    <w:lsdException w:name="Medium List 1 Accent 4" w:semiHidden="0" w:uiPriority="65" w:unhideWhenUsed="0"/>
+    <w:lsdException w:name="Medium List 2 Accent 4" w:semiHidden="0" w:uiPriority="66" w:unhideWhenUsed="0"/>
+    <w:lsdException w:name="Medium Grid 1 Accent 4" w:semiHidden="0" w:uiPriority="67" w:unhideWhenUsed="0"/>
+    <w:lsdException w:name="Medium Grid 2 Accent 4" w:semiHidden="0" w:uiPriority="68" w:unhideWhenUsed="0"/>
+    <w:lsdException w:name="Medium Grid 3 Accent 4" w:semiHidden="0" w:uiPriority="69" w:unhideWhenUsed="0"/>
+    <w:lsdException w:name="Dark List Accent 4" w:semiHidden="0" w:uiPriority="70" w:unhideWhenUsed="0"/>
+    <w:lsdException w:name="Colorful Shading Accent 4" w:semiHidden="0" w:uiPriority="71" w:unhideWhenUsed="0"/>
+    <w:lsdException w:name="Colorful List Accent 4" w:semiHidden="0" w:uiPriority="72" w:unhideWhenUsed="0"/>
+    <w:lsdException w:name="Colorful Grid Accent 4" w:semiHidden="0" w:uiPriority="73" w:unhideWhenUsed="0"/>
+    <w:lsdException w:name="Light Shading Accent 5" w:semiHidden="0" w:uiPriority="60" w:unhideWhenUsed="0"/>
+    <w:lsdException w:name="Light List Accent 5" w:semiHidden="0" w:uiPriority="61" w:unhideWhenUsed="0"/>
+    <w:lsdException w:name="Light Grid Accent 5" w:semiHidden="0" w:uiPriority="62" w:unhideWhenUsed="0"/>
+    <w:lsdException w:name="Medium Shading 1 Accent 5" w:semiHidden="0" w:uiPriority="63" w:unhideWhenUsed="0"/>
+    <w:lsdException w:name="Medium Shading 2 Accent 5" w:semiHidden="0" w:uiPriority="64" w:unhideWhenUsed="0"/>
+    <w:lsdException w:name="Medium List 1 Accent 5" w:semiHidden="0" w:uiPriority="65" w:unhideWhenUsed="0"/>
+    <w:lsdException w:name="Medium List 2 Accent 5" w:semiHidden="0" w:uiPriority="66" w:unhideWhenUsed="0"/>
+    <w:lsdException w:name="Medium Grid 1 Accent 5" w:semiHidden="0" w:uiPriority="67" w:unhideWhenUsed="0"/>
+    <w:lsdException w:name="Medium Grid 2 Accent 5" w:semiHidden="0" w:uiPriority="68" w:unhideWhenUsed="0"/>
+    <w:lsdException w:name="Medium Grid 3 Accent 5" w:semiHidden="0" w:uiPriority="69" w:unhideWhenUsed="0"/>
+    <w:lsdException w:name="Dark List Accent 5" w:semiHidden="0" w:uiPriority="70" w:unhideWhenUsed="0"/>
+    <w:lsdException w:name="Colorful Shading Accent 5" w:semiHidden="0" w:uiPriority="71" w:unhideWhenUsed="0"/>
+    <w:lsdException w:name="Colorful List Accent 5" w:semiHidden="0" w:uiPriority="72" w:unhideWhenUsed="0"/>
+    <w:lsdException w:name="Colorful Grid Accent 5" w:semiHidden="0" w:uiPriority="73" w:unhideWhenUsed="0"/>
+    <w:lsdException w:name="Light Shading Accent 6" w:semiHidden="0" w:uiPriority="60" w:unhideWhenUsed="0"/>
+    <w:lsdException w:name="Light List Accent 6" w:semiHidden="0" w:uiPriority="61" w:unhideWhenUsed="0"/>
+    <w:lsdException w:name="Light Grid Accent 6" w:semiHidden="0" w:uiPriority="62" w:unhideWhenUsed="0"/>
+    <w:lsdException w:name="Medium Shading 1 Accent 6" w:semiHidden="0" w:uiPriority="63" w:unhideWhenUsed="0"/>
+    <w:lsdException w:name="Medium Shading 2 Accent 6" w:semiHidden="0" w:uiPriority="64" w:unhideWhenUsed="0"/>
+    <w:lsdException w:name="Medium List 1 Accent 6" w:semiHidden="0" w:uiPriority="65" w:unhideWhenUsed="0"/>
+    <w:lsdException w:name="Medium List 2 Accent 6" w:semiHidden="0" w:uiPriority="66" w:unhideWhenUsed="0"/>
+    <w:lsdException w:name="Medium Grid 1 Accent 6" w:semiHidden="0" w:uiPriority="67" w:unhideWhenUsed="0"/>
+    <w:lsdException w:name="Medium Grid 2 Accent 6" w:semiHidden="0" w:uiPriority="68" w:unhideWhenUsed="0"/>
+    <w:lsdException w:name="Medium Grid 3 Accent 6" w:semiHidden="0" w:uiPriority="69" w:unhideWhenUsed="0"/>
+    <w:lsdException w:name="Dark List Accent 6" w:semiHidden="0" w:uiPriority="70" w:unhideWhenUsed="0"/>
+    <w:lsdException w:name="Colorful Shading Accent 6" w:semiHidden="0" w:uiPriority="71" w:unhideWhenUsed="0"/>
+    <w:lsdException w:name="Colorful List Accent 6" w:semiHidden="0" w:uiPriority="72" w:unhideWhenUsed="0"/>
+    <w:lsdException w:name="Colorful Grid Accent 6" w:semiHidden="0" w:uiPriority="73" w:unhideWhenUsed="0"/>
+    <w:lsdException w:name="Subtle Emphasis" w:semiHidden="0" w:uiPriority="19" w:unhideWhenUsed="0" w:qFormat="1"/>
+    <w:lsdException w:name="Intense Emphasis" w:semiHidden="0" w:uiPriority="21" w:unhideWhenUsed="0" w:qFormat="1"/>
+    <w:lsdException w:name="Subtle Reference" w:semiHidden="0" w:uiPriority="31" w:unhideWhenUsed="0" w:qFormat="1"/>
+    <w:lsdException w:name="Intense Reference" w:semiHidden="0" w:uiPriority="32" w:unhideWhenUsed="0" w:qFormat="1"/>
+    <w:lsdException w:name="Book Title" w:semiHidden="0" w:uiPriority="33" w:unhideWhenUsed="0" w:qFormat="1"/>
+    <w:lsdException w:name="Bibliography" w:uiPriority="37"/>
+    <w:lsdException w:name="TOC Heading" w:uiPriority="39" w:qFormat="1"/>
+  </w:latentStyles>
+  <w:style w:type="paragraph" w:default="1" w:styleId="Normal">
+    <w:name w:val="Normal"/>
+    <w:qFormat/>
+  </w:style>
+  <w:style w:type="character" w:default="1" w:styleId="DefaultParagraphFont">
+    <w:name w:val="Default Paragraph Font"/>
+    <w:uiPriority w:val="1"/>
+    <w:semiHidden/>
+    <w:unhideWhenUsed/>
+  </w:style>
+  <w:style w:type="table" w:default="1" w:styleId="TableNormal">
+    <w:name w:val="Normal Table"/>
+    <w:uiPriority w:val="99"/>
+    <w:semiHidden/>
+    <w:unhideWhenUsed/>
+    <w:tblPr>
+      <w:tblInd w:w="0" w:type="dxa"/>
+      <w:tblCellMar>
+        <w:top w:w="0" w:type="dxa"/>
+        <w:left w:w="108" w:type="dxa"/>
+        <w:bottom w:w="0" w:type="dxa"/>
+        <w:right w:w="108" w:type="dxa"/>
+      </w:tblCellMar>
+    </w:tblPr>
+  </w:style>
+  <w:style w:type="numbering" w:default="1" w:styleId="NoList">
+    <w:name w:val="No List"/>
+    <w:uiPriority w:val="99"/>
+    <w:semiHidden/>
+    <w:unhideWhenUsed/>
+  </w:style>
 </w:styles>
 </file>
 
@@ -4250,7 +5411,7 @@
 </file>
 
 <file path=customXml/itemProps1.xml><?xml version="1.0" encoding="utf-8"?>
-<ds:datastoreItem xmlns:ds="http://schemas.openxmlformats.org/officeDocument/2006/customXml" ds:itemID="{00107476-FE6E-4F2A-A1B9-0FEB5AEA586C}">
+<ds:datastoreItem xmlns:ds="http://schemas.openxmlformats.org/officeDocument/2006/customXml" ds:itemID="{F432A047-D2C2-462E-937F-DA52FE5D924E}">
   <ds:schemaRefs>
     <ds:schemaRef ds:uri="http://schemas.openxmlformats.org/officeDocument/2006/bibliography"/>
   </ds:schemaRefs>

</xml_diff>

<commit_message>
Zadnja verzija tehnicke dokumetnacije
</commit_message>
<xml_diff>
--- a/Projektna dokumentacija/Tehnicka dokumentacija.docx
+++ b/Projektna dokumentacija/Tehnicka dokumentacija.docx
@@ -560,6 +560,12 @@
     <w:p>
       <w:pPr>
         <w:pStyle w:val="TOC1"/>
+        <w:rPr>
+          <w:rFonts w:asciiTheme="minorHAnsi" w:eastAsiaTheme="minorEastAsia" w:hAnsiTheme="minorHAnsi" w:cstheme="minorBidi"/>
+          <w:noProof/>
+          <w:sz w:val="22"/>
+          <w:szCs w:val="22"/>
+        </w:rPr>
       </w:pPr>
       <w:r>
         <w:fldChar w:fldCharType="begin"/>
@@ -570,15 +576,608 @@
       <w:r>
         <w:fldChar w:fldCharType="separate"/>
       </w:r>
-      <w:r>
-        <w:rPr>
-          <w:b/>
-          <w:bCs/>
+      <w:hyperlink w:anchor="_Toc386404152" w:history="1">
+        <w:r>
+          <w:rPr>
+            <w:rStyle w:val="Hyperlink"/>
+            <w:noProof/>
+          </w:rPr>
+          <w:t>1.</w:t>
+        </w:r>
+        <w:r>
+          <w:rPr>
+            <w:rFonts w:asciiTheme="minorHAnsi" w:eastAsiaTheme="minorEastAsia" w:hAnsiTheme="minorHAnsi" w:cstheme="minorBidi"/>
+            <w:noProof/>
+            <w:sz w:val="22"/>
+            <w:szCs w:val="22"/>
+          </w:rPr>
+          <w:tab/>
+        </w:r>
+        <w:r>
+          <w:rPr>
+            <w:rStyle w:val="Hyperlink"/>
+            <w:noProof/>
+          </w:rPr>
+          <w:t>Uvod</w:t>
+        </w:r>
+        <w:r>
+          <w:rPr>
+            <w:noProof/>
+            <w:webHidden/>
+          </w:rPr>
+          <w:tab/>
+        </w:r>
+        <w:r>
+          <w:rPr>
+            <w:noProof/>
+            <w:webHidden/>
+          </w:rPr>
+          <w:fldChar w:fldCharType="begin"/>
+        </w:r>
+        <w:r>
+          <w:rPr>
+            <w:noProof/>
+            <w:webHidden/>
+          </w:rPr>
+          <w:instrText xml:space="preserve"> PAGEREF _Toc386404152 \h </w:instrText>
+        </w:r>
+        <w:r>
+          <w:rPr>
+            <w:noProof/>
+            <w:webHidden/>
+          </w:rPr>
+        </w:r>
+        <w:r>
+          <w:rPr>
+            <w:noProof/>
+            <w:webHidden/>
+          </w:rPr>
+          <w:fldChar w:fldCharType="separate"/>
+        </w:r>
+        <w:r>
+          <w:rPr>
+            <w:noProof/>
+            <w:webHidden/>
+          </w:rPr>
+          <w:t>1</w:t>
+        </w:r>
+        <w:r>
+          <w:rPr>
+            <w:noProof/>
+            <w:webHidden/>
+          </w:rPr>
+          <w:fldChar w:fldCharType="end"/>
+        </w:r>
+      </w:hyperlink>
+    </w:p>
+    <w:p>
+      <w:pPr>
+        <w:pStyle w:val="TOC1"/>
+        <w:rPr>
+          <w:rFonts w:asciiTheme="minorHAnsi" w:eastAsiaTheme="minorEastAsia" w:hAnsiTheme="minorHAnsi" w:cstheme="minorBidi"/>
           <w:noProof/>
-          <w:lang w:val="en-US"/>
-        </w:rPr>
-        <w:t>No table of contents entries found.</w:t>
-      </w:r>
+          <w:sz w:val="22"/>
+          <w:szCs w:val="22"/>
+        </w:rPr>
+      </w:pPr>
+      <w:hyperlink w:anchor="_Toc386404153" w:history="1">
+        <w:r>
+          <w:rPr>
+            <w:rStyle w:val="Hyperlink"/>
+            <w:noProof/>
+          </w:rPr>
+          <w:t>2.</w:t>
+        </w:r>
+        <w:r>
+          <w:rPr>
+            <w:rFonts w:asciiTheme="minorHAnsi" w:eastAsiaTheme="minorEastAsia" w:hAnsiTheme="minorHAnsi" w:cstheme="minorBidi"/>
+            <w:noProof/>
+            <w:sz w:val="22"/>
+            <w:szCs w:val="22"/>
+          </w:rPr>
+          <w:tab/>
+        </w:r>
+        <w:r>
+          <w:rPr>
+            <w:rStyle w:val="Hyperlink"/>
+            <w:noProof/>
+          </w:rPr>
+          <w:t>Use Case dijagrami</w:t>
+        </w:r>
+        <w:r>
+          <w:rPr>
+            <w:noProof/>
+            <w:webHidden/>
+          </w:rPr>
+          <w:tab/>
+        </w:r>
+        <w:r>
+          <w:rPr>
+            <w:noProof/>
+            <w:webHidden/>
+          </w:rPr>
+          <w:fldChar w:fldCharType="begin"/>
+        </w:r>
+        <w:r>
+          <w:rPr>
+            <w:noProof/>
+            <w:webHidden/>
+          </w:rPr>
+          <w:instrText xml:space="preserve"> PAGEREF _Toc386404153 \h </w:instrText>
+        </w:r>
+        <w:r>
+          <w:rPr>
+            <w:noProof/>
+            <w:webHidden/>
+          </w:rPr>
+        </w:r>
+        <w:r>
+          <w:rPr>
+            <w:noProof/>
+            <w:webHidden/>
+          </w:rPr>
+          <w:fldChar w:fldCharType="separate"/>
+        </w:r>
+        <w:r>
+          <w:rPr>
+            <w:noProof/>
+            <w:webHidden/>
+          </w:rPr>
+          <w:t>2</w:t>
+        </w:r>
+        <w:r>
+          <w:rPr>
+            <w:noProof/>
+            <w:webHidden/>
+          </w:rPr>
+          <w:fldChar w:fldCharType="end"/>
+        </w:r>
+      </w:hyperlink>
+    </w:p>
+    <w:p>
+      <w:pPr>
+        <w:pStyle w:val="TOC1"/>
+        <w:rPr>
+          <w:rFonts w:asciiTheme="minorHAnsi" w:eastAsiaTheme="minorEastAsia" w:hAnsiTheme="minorHAnsi" w:cstheme="minorBidi"/>
+          <w:noProof/>
+          <w:sz w:val="22"/>
+          <w:szCs w:val="22"/>
+        </w:rPr>
+      </w:pPr>
+      <w:hyperlink w:anchor="_Toc386404154" w:history="1">
+        <w:r>
+          <w:rPr>
+            <w:rStyle w:val="Hyperlink"/>
+            <w:noProof/>
+          </w:rPr>
+          <w:t>3.</w:t>
+        </w:r>
+        <w:r>
+          <w:rPr>
+            <w:rFonts w:asciiTheme="minorHAnsi" w:eastAsiaTheme="minorEastAsia" w:hAnsiTheme="minorHAnsi" w:cstheme="minorBidi"/>
+            <w:noProof/>
+            <w:sz w:val="22"/>
+            <w:szCs w:val="22"/>
+          </w:rPr>
+          <w:tab/>
+        </w:r>
+        <w:r>
+          <w:rPr>
+            <w:rStyle w:val="Hyperlink"/>
+            <w:noProof/>
+          </w:rPr>
+          <w:t>Activity dijagrami</w:t>
+        </w:r>
+        <w:r>
+          <w:rPr>
+            <w:noProof/>
+            <w:webHidden/>
+          </w:rPr>
+          <w:tab/>
+        </w:r>
+        <w:r>
+          <w:rPr>
+            <w:noProof/>
+            <w:webHidden/>
+          </w:rPr>
+          <w:fldChar w:fldCharType="begin"/>
+        </w:r>
+        <w:r>
+          <w:rPr>
+            <w:noProof/>
+            <w:webHidden/>
+          </w:rPr>
+          <w:instrText xml:space="preserve"> PAGEREF _Toc386404154 \h </w:instrText>
+        </w:r>
+        <w:r>
+          <w:rPr>
+            <w:noProof/>
+            <w:webHidden/>
+          </w:rPr>
+        </w:r>
+        <w:r>
+          <w:rPr>
+            <w:noProof/>
+            <w:webHidden/>
+          </w:rPr>
+          <w:fldChar w:fldCharType="separate"/>
+        </w:r>
+        <w:r>
+          <w:rPr>
+            <w:noProof/>
+            <w:webHidden/>
+          </w:rPr>
+          <w:t>4</w:t>
+        </w:r>
+        <w:r>
+          <w:rPr>
+            <w:noProof/>
+            <w:webHidden/>
+          </w:rPr>
+          <w:fldChar w:fldCharType="end"/>
+        </w:r>
+      </w:hyperlink>
+    </w:p>
+    <w:p>
+      <w:pPr>
+        <w:pStyle w:val="TOC1"/>
+        <w:rPr>
+          <w:rFonts w:asciiTheme="minorHAnsi" w:eastAsiaTheme="minorEastAsia" w:hAnsiTheme="minorHAnsi" w:cstheme="minorBidi"/>
+          <w:noProof/>
+          <w:sz w:val="22"/>
+          <w:szCs w:val="22"/>
+        </w:rPr>
+      </w:pPr>
+      <w:hyperlink w:anchor="_Toc386404155" w:history="1">
+        <w:r>
+          <w:rPr>
+            <w:rStyle w:val="Hyperlink"/>
+            <w:noProof/>
+          </w:rPr>
+          <w:t>4.</w:t>
+        </w:r>
+        <w:r>
+          <w:rPr>
+            <w:rFonts w:asciiTheme="minorHAnsi" w:eastAsiaTheme="minorEastAsia" w:hAnsiTheme="minorHAnsi" w:cstheme="minorBidi"/>
+            <w:noProof/>
+            <w:sz w:val="22"/>
+            <w:szCs w:val="22"/>
+          </w:rPr>
+          <w:tab/>
+        </w:r>
+        <w:r>
+          <w:rPr>
+            <w:rStyle w:val="Hyperlink"/>
+            <w:noProof/>
+          </w:rPr>
+          <w:t>Class dijagram</w:t>
+        </w:r>
+        <w:r>
+          <w:rPr>
+            <w:noProof/>
+            <w:webHidden/>
+          </w:rPr>
+          <w:tab/>
+        </w:r>
+        <w:r>
+          <w:rPr>
+            <w:noProof/>
+            <w:webHidden/>
+          </w:rPr>
+          <w:fldChar w:fldCharType="begin"/>
+        </w:r>
+        <w:r>
+          <w:rPr>
+            <w:noProof/>
+            <w:webHidden/>
+          </w:rPr>
+          <w:instrText xml:space="preserve"> PAGEREF _Toc386404155 \h </w:instrText>
+        </w:r>
+        <w:r>
+          <w:rPr>
+            <w:noProof/>
+            <w:webHidden/>
+          </w:rPr>
+        </w:r>
+        <w:r>
+          <w:rPr>
+            <w:noProof/>
+            <w:webHidden/>
+          </w:rPr>
+          <w:fldChar w:fldCharType="separate"/>
+        </w:r>
+        <w:r>
+          <w:rPr>
+            <w:noProof/>
+            <w:webHidden/>
+          </w:rPr>
+          <w:t>12</w:t>
+        </w:r>
+        <w:r>
+          <w:rPr>
+            <w:noProof/>
+            <w:webHidden/>
+          </w:rPr>
+          <w:fldChar w:fldCharType="end"/>
+        </w:r>
+      </w:hyperlink>
+    </w:p>
+    <w:p>
+      <w:pPr>
+        <w:pStyle w:val="TOC1"/>
+        <w:rPr>
+          <w:rFonts w:asciiTheme="minorHAnsi" w:eastAsiaTheme="minorEastAsia" w:hAnsiTheme="minorHAnsi" w:cstheme="minorBidi"/>
+          <w:noProof/>
+          <w:sz w:val="22"/>
+          <w:szCs w:val="22"/>
+        </w:rPr>
+      </w:pPr>
+      <w:hyperlink w:anchor="_Toc386404156" w:history="1">
+        <w:r>
+          <w:rPr>
+            <w:rStyle w:val="Hyperlink"/>
+            <w:noProof/>
+          </w:rPr>
+          <w:t>5.</w:t>
+        </w:r>
+        <w:r>
+          <w:rPr>
+            <w:rFonts w:asciiTheme="minorHAnsi" w:eastAsiaTheme="minorEastAsia" w:hAnsiTheme="minorHAnsi" w:cstheme="minorBidi"/>
+            <w:noProof/>
+            <w:sz w:val="22"/>
+            <w:szCs w:val="22"/>
+          </w:rPr>
+          <w:tab/>
+        </w:r>
+        <w:r>
+          <w:rPr>
+            <w:rStyle w:val="Hyperlink"/>
+            <w:noProof/>
+          </w:rPr>
+          <w:t>ERA model</w:t>
+        </w:r>
+        <w:r>
+          <w:rPr>
+            <w:noProof/>
+            <w:webHidden/>
+          </w:rPr>
+          <w:tab/>
+        </w:r>
+        <w:r>
+          <w:rPr>
+            <w:noProof/>
+            <w:webHidden/>
+          </w:rPr>
+          <w:fldChar w:fldCharType="begin"/>
+        </w:r>
+        <w:r>
+          <w:rPr>
+            <w:noProof/>
+            <w:webHidden/>
+          </w:rPr>
+          <w:instrText xml:space="preserve"> PAGEREF _Toc386404156 \h </w:instrText>
+        </w:r>
+        <w:r>
+          <w:rPr>
+            <w:noProof/>
+            <w:webHidden/>
+          </w:rPr>
+        </w:r>
+        <w:r>
+          <w:rPr>
+            <w:noProof/>
+            <w:webHidden/>
+          </w:rPr>
+          <w:fldChar w:fldCharType="separate"/>
+        </w:r>
+        <w:r>
+          <w:rPr>
+            <w:noProof/>
+            <w:webHidden/>
+          </w:rPr>
+          <w:t>14</w:t>
+        </w:r>
+        <w:r>
+          <w:rPr>
+            <w:noProof/>
+            <w:webHidden/>
+          </w:rPr>
+          <w:fldChar w:fldCharType="end"/>
+        </w:r>
+      </w:hyperlink>
+    </w:p>
+    <w:p>
+      <w:pPr>
+        <w:pStyle w:val="TOC1"/>
+        <w:rPr>
+          <w:rFonts w:asciiTheme="minorHAnsi" w:eastAsiaTheme="minorEastAsia" w:hAnsiTheme="minorHAnsi" w:cstheme="minorBidi"/>
+          <w:noProof/>
+          <w:sz w:val="22"/>
+          <w:szCs w:val="22"/>
+        </w:rPr>
+      </w:pPr>
+      <w:hyperlink w:anchor="_Toc386404157" w:history="1">
+        <w:r>
+          <w:rPr>
+            <w:rStyle w:val="Hyperlink"/>
+            <w:noProof/>
+          </w:rPr>
+          <w:t>6.</w:t>
+        </w:r>
+        <w:r>
+          <w:rPr>
+            <w:rFonts w:asciiTheme="minorHAnsi" w:eastAsiaTheme="minorEastAsia" w:hAnsiTheme="minorHAnsi" w:cstheme="minorBidi"/>
+            <w:noProof/>
+            <w:sz w:val="22"/>
+            <w:szCs w:val="22"/>
+          </w:rPr>
+          <w:tab/>
+        </w:r>
+        <w:r>
+          <w:rPr>
+            <w:rStyle w:val="Hyperlink"/>
+            <w:noProof/>
+          </w:rPr>
+          <w:t>Sequence dijagrami</w:t>
+        </w:r>
+        <w:r>
+          <w:rPr>
+            <w:noProof/>
+            <w:webHidden/>
+          </w:rPr>
+          <w:tab/>
+        </w:r>
+        <w:r>
+          <w:rPr>
+            <w:noProof/>
+            <w:webHidden/>
+          </w:rPr>
+          <w:fldChar w:fldCharType="begin"/>
+        </w:r>
+        <w:r>
+          <w:rPr>
+            <w:noProof/>
+            <w:webHidden/>
+          </w:rPr>
+          <w:instrText xml:space="preserve"> PAGEREF _Toc386404157 \h </w:instrText>
+        </w:r>
+        <w:r>
+          <w:rPr>
+            <w:noProof/>
+            <w:webHidden/>
+          </w:rPr>
+        </w:r>
+        <w:r>
+          <w:rPr>
+            <w:noProof/>
+            <w:webHidden/>
+          </w:rPr>
+          <w:fldChar w:fldCharType="separate"/>
+        </w:r>
+        <w:r>
+          <w:rPr>
+            <w:noProof/>
+            <w:webHidden/>
+          </w:rPr>
+          <w:t>15</w:t>
+        </w:r>
+        <w:r>
+          <w:rPr>
+            <w:noProof/>
+            <w:webHidden/>
+          </w:rPr>
+          <w:fldChar w:fldCharType="end"/>
+        </w:r>
+      </w:hyperlink>
+    </w:p>
+    <w:p>
+      <w:pPr>
+        <w:pStyle w:val="TOC1"/>
+        <w:rPr>
+          <w:rFonts w:asciiTheme="minorHAnsi" w:eastAsiaTheme="minorEastAsia" w:hAnsiTheme="minorHAnsi" w:cstheme="minorBidi"/>
+          <w:noProof/>
+          <w:sz w:val="22"/>
+          <w:szCs w:val="22"/>
+        </w:rPr>
+      </w:pPr>
+      <w:hyperlink w:anchor="_Toc386404158" w:history="1">
+        <w:r>
+          <w:rPr>
+            <w:rStyle w:val="Hyperlink"/>
+            <w:noProof/>
+          </w:rPr>
+          <w:t>7.</w:t>
+        </w:r>
+        <w:r>
+          <w:rPr>
+            <w:rFonts w:asciiTheme="minorHAnsi" w:eastAsiaTheme="minorEastAsia" w:hAnsiTheme="minorHAnsi" w:cstheme="minorBidi"/>
+            <w:noProof/>
+            <w:sz w:val="22"/>
+            <w:szCs w:val="22"/>
+          </w:rPr>
+          <w:tab/>
+        </w:r>
+        <w:r>
+          <w:rPr>
+            <w:rStyle w:val="Hyperlink"/>
+            <w:noProof/>
+          </w:rPr>
+          <w:t>Dizajn aplikacije</w:t>
+        </w:r>
+        <w:r>
+          <w:rPr>
+            <w:noProof/>
+            <w:webHidden/>
+          </w:rPr>
+          <w:tab/>
+        </w:r>
+        <w:r>
+          <w:rPr>
+            <w:noProof/>
+            <w:webHidden/>
+          </w:rPr>
+          <w:fldChar w:fldCharType="begin"/>
+        </w:r>
+        <w:r>
+          <w:rPr>
+            <w:noProof/>
+            <w:webHidden/>
+          </w:rPr>
+          <w:instrText xml:space="preserve"> PAGEREF _Toc386404158 \h </w:instrText>
+        </w:r>
+        <w:r>
+          <w:rPr>
+            <w:noProof/>
+            <w:webHidden/>
+          </w:rPr>
+        </w:r>
+        <w:r>
+          <w:rPr>
+            <w:noProof/>
+            <w:webHidden/>
+          </w:rPr>
+          <w:fldChar w:fldCharType="separate"/>
+        </w:r>
+        <w:r>
+          <w:rPr>
+            <w:noProof/>
+            <w:webHidden/>
+          </w:rPr>
+          <w:t>25</w:t>
+        </w:r>
+        <w:r>
+          <w:rPr>
+            <w:noProof/>
+            <w:webHidden/>
+          </w:rPr>
+          <w:fldChar w:fldCharType="end"/>
+        </w:r>
+      </w:hyperlink>
+    </w:p>
+    <w:p>
+      <w:pPr>
+        <w:pStyle w:val="TOC1"/>
+        <w:rPr>
+          <w:rFonts w:asciiTheme="minorHAnsi" w:eastAsiaTheme="minorEastAsia" w:hAnsiTheme="minorHAnsi" w:cstheme="minorBidi"/>
+          <w:noProof/>
+          <w:sz w:val="22"/>
+          <w:szCs w:val="22"/>
+        </w:rPr>
+      </w:pPr>
+      <w:hyperlink w:anchor="_Toc386404159" w:history="1">
+        <w:r>
+          <w:rPr>
+            <w:noProof/>
+            <w:webHidden/>
+          </w:rPr>
+          <w:tab/>
+        </w:r>
+      </w:hyperlink>
+    </w:p>
+    <w:p>
+      <w:pPr>
+        <w:pStyle w:val="TOC1"/>
+      </w:pPr>
       <w:r>
         <w:rPr>
           <w:b/>
@@ -609,10 +1208,12 @@
       <w:pPr>
         <w:pStyle w:val="FOINaslov1"/>
       </w:pPr>
+      <w:bookmarkStart w:id="0" w:name="_Toc386404152"/>
       <w:r>
         <w:lastRenderedPageBreak/>
         <w:t>Uvod</w:t>
       </w:r>
+      <w:bookmarkEnd w:id="0"/>
     </w:p>
     <w:p>
       <w:pPr>
@@ -714,6 +1315,7 @@
       <w:pPr>
         <w:pStyle w:val="FOINaslov1"/>
       </w:pPr>
+      <w:bookmarkStart w:id="1" w:name="_Toc386404153"/>
       <w:r>
         <w:lastRenderedPageBreak/>
         <w:t>Use Case dijagram</w:t>
@@ -721,6 +1323,7 @@
       <w:r>
         <w:t>i</w:t>
       </w:r>
+      <w:bookmarkEnd w:id="1"/>
     </w:p>
     <w:p>
       <w:r>
@@ -744,7 +1347,7 @@
             <v:path o:extrusionok="f" gradientshapeok="t" o:connecttype="rect"/>
             <o:lock v:ext="edit" aspectratio="t"/>
           </v:shapetype>
-          <v:shape id="_x0000_i1025" type="#_x0000_t75" style="width:453.5pt;height:280.5pt">
+          <v:shape id="_x0000_i1025" type="#_x0000_t75" style="width:453pt;height:280.5pt">
             <v:imagedata r:id="rId10" o:title="velpro_usecase_desktop"/>
           </v:shape>
         </w:pict>
@@ -790,7 +1393,7 @@
       <w:r>
         <w:lastRenderedPageBreak/>
         <w:pict>
-          <v:shape id="_x0000_i1026" type="#_x0000_t75" style="width:453.5pt;height:299.8pt">
+          <v:shape id="_x0000_i1026" type="#_x0000_t75" style="width:453pt;height:300pt">
             <v:imagedata r:id="rId11" o:title="velpro_usecase_mobilna"/>
           </v:shape>
         </w:pict>
@@ -865,10 +1468,12 @@
       <w:pPr>
         <w:pStyle w:val="FOINaslov1"/>
       </w:pPr>
+      <w:bookmarkStart w:id="2" w:name="_Toc386404154"/>
       <w:r>
         <w:lastRenderedPageBreak/>
         <w:t>Activity dijagrami</w:t>
       </w:r>
+      <w:bookmarkEnd w:id="2"/>
     </w:p>
     <w:p>
       <w:pPr>
@@ -2306,15 +2911,17 @@
       <w:pPr>
         <w:pStyle w:val="FOINaslov1"/>
       </w:pPr>
+      <w:bookmarkStart w:id="3" w:name="_Toc386404155"/>
       <w:r>
         <w:lastRenderedPageBreak/>
         <w:t>Class dijagram</w:t>
       </w:r>
+      <w:bookmarkEnd w:id="3"/>
     </w:p>
     <w:p>
       <w:r>
         <w:pict>
-          <v:shape id="_x0000_i1027" type="#_x0000_t75" style="width:453.5pt;height:268.65pt">
+          <v:shape id="_x0000_i1027" type="#_x0000_t75" style="width:454.5pt;height:268.5pt">
             <v:imagedata r:id="rId25" o:title="class_desktop"/>
           </v:shape>
         </w:pict>
@@ -2352,7 +2959,7 @@
       <w:r>
         <w:lastRenderedPageBreak/>
         <w:pict>
-          <v:shape id="_x0000_i1028" type="#_x0000_t75" style="width:453.5pt;height:343.9pt">
+          <v:shape id="_x0000_i1028" type="#_x0000_t75" style="width:453pt;height:343.5pt">
             <v:imagedata r:id="rId26" o:title="class_mobilna"/>
           </v:shape>
         </w:pict>
@@ -2395,15 +3002,17 @@
       <w:pPr>
         <w:pStyle w:val="FOINaslov1"/>
       </w:pPr>
+      <w:bookmarkStart w:id="4" w:name="_Toc386404156"/>
       <w:r>
         <w:lastRenderedPageBreak/>
         <w:t>ERA model</w:t>
       </w:r>
+      <w:bookmarkEnd w:id="4"/>
     </w:p>
     <w:p>
       <w:r>
         <w:pict>
-          <v:shape id="_x0000_i1029" type="#_x0000_t75" style="width:453.5pt;height:386.85pt">
+          <v:shape id="_x0000_i1029" type="#_x0000_t75" style="width:453pt;height:387pt">
             <v:imagedata r:id="rId27" o:title="velpro_era"/>
           </v:shape>
         </w:pict>
@@ -2478,10 +3087,12 @@
       <w:pPr>
         <w:pStyle w:val="FOINaslov1"/>
       </w:pPr>
+      <w:bookmarkStart w:id="5" w:name="_Toc386404157"/>
       <w:r>
         <w:lastRenderedPageBreak/>
         <w:t>Sequence dijagrami</w:t>
       </w:r>
+      <w:bookmarkEnd w:id="5"/>
       <w:r>
         <w:tab/>
       </w:r>
@@ -3548,12 +4159,10 @@
       <w:pPr>
         <w:spacing w:line="360" w:lineRule="auto"/>
       </w:pPr>
-      <w:bookmarkStart w:id="0" w:name="_GoBack"/>
       <w:r>
         <w:t>„Pregled proizvoda“ prikazuje Korisniku cijelokupnu ponudu poduzeća. Pregled je moguće filtrirati i pretražiti, artikle iz ovog pogleda moguće je dodati u košaricu.</w:t>
       </w:r>
     </w:p>
-    <w:bookmarkEnd w:id="0"/>
     <w:p/>
     <w:p/>
     <w:p/>
@@ -3644,54 +4253,33 @@
       <w:pPr>
         <w:pStyle w:val="FOINaslov1"/>
       </w:pPr>
+      <w:bookmarkStart w:id="6" w:name="_Toc386404158"/>
       <w:r>
         <w:t>Dizajn aplikacije</w:t>
       </w:r>
-    </w:p>
-    <w:p>
-      <w:pPr>
-        <w:rPr>
-          <w:b/>
+      <w:bookmarkEnd w:id="6"/>
+    </w:p>
+    <w:p>
+      <w:pPr>
+        <w:rPr>
           <w:u w:val="single"/>
         </w:rPr>
       </w:pPr>
       <w:r>
         <w:rPr>
-          <w:b/>
           <w:u w:val="single"/>
         </w:rPr>
         <w:t>Desktop aplikacija</w:t>
       </w:r>
     </w:p>
-    <w:p>
-      <w:pPr>
-        <w:rPr>
-          <w:b/>
-          <w:u w:val="single"/>
-        </w:rPr>
-      </w:pPr>
-    </w:p>
-    <w:p>
-      <w:r>
-        <w:rPr>
-          <w:b/>
-        </w:rPr>
+    <w:p/>
+    <w:p>
+      <w:r>
         <w:tab/>
-      </w:r>
-      <w:r>
         <w:t>Login stranica</w:t>
       </w:r>
     </w:p>
     <w:p>
-      <w:pPr>
-        <w:pStyle w:val="FOINaslov1"/>
-        <w:numPr>
-          <w:ilvl w:val="0"/>
-          <w:numId w:val="0"/>
-        </w:numPr>
-        <w:ind w:left="720"/>
-        <w:jc w:val="left"/>
-      </w:pPr>
       <w:r>
         <w:rPr>
           <w:noProof/>
@@ -3749,24 +4337,10 @@
         <w:br/>
       </w:r>
       <w:r>
-        <w:rPr>
-          <w:b w:val="0"/>
-          <w:sz w:val="24"/>
-          <w:szCs w:val="24"/>
-        </w:rPr>
         <w:t>Početna stranica zaposlenika</w:t>
       </w:r>
     </w:p>
     <w:p>
-      <w:pPr>
-        <w:pStyle w:val="FOINaslov1"/>
-        <w:numPr>
-          <w:ilvl w:val="0"/>
-          <w:numId w:val="0"/>
-        </w:numPr>
-        <w:ind w:left="720"/>
-        <w:jc w:val="left"/>
-      </w:pPr>
       <w:r>
         <w:rPr>
           <w:noProof/>
@@ -3822,42 +4396,14 @@
       </w:r>
     </w:p>
     <w:p>
-      <w:pPr>
-        <w:pStyle w:val="FOINaslov1"/>
-        <w:numPr>
-          <w:ilvl w:val="0"/>
-          <w:numId w:val="0"/>
-        </w:numPr>
-        <w:ind w:left="720"/>
-        <w:jc w:val="left"/>
-      </w:pPr>
-      <w:r>
-        <w:rPr>
-          <w:b w:val="0"/>
-          <w:sz w:val="24"/>
-          <w:szCs w:val="24"/>
-        </w:rPr>
+      <w:r>
         <w:t xml:space="preserve">Početna stranica </w:t>
       </w:r>
       <w:r>
-        <w:rPr>
-          <w:b w:val="0"/>
-          <w:sz w:val="24"/>
-          <w:szCs w:val="24"/>
-        </w:rPr>
         <w:t>administratora</w:t>
       </w:r>
     </w:p>
     <w:p>
-      <w:pPr>
-        <w:pStyle w:val="FOINaslov1"/>
-        <w:numPr>
-          <w:ilvl w:val="0"/>
-          <w:numId w:val="0"/>
-        </w:numPr>
-        <w:ind w:left="720"/>
-        <w:jc w:val="left"/>
-      </w:pPr>
       <w:r>
         <w:rPr>
           <w:noProof/>
@@ -3912,34 +4458,22 @@
         </w:drawing>
       </w:r>
     </w:p>
-    <w:p>
-      <w:pPr>
-        <w:rPr>
-          <w:b/>
+    <w:p/>
+    <w:p/>
+    <w:p/>
+    <w:p/>
+    <w:p>
+      <w:pPr>
+        <w:rPr>
           <w:u w:val="single"/>
         </w:rPr>
       </w:pPr>
-    </w:p>
-    <w:p>
-      <w:pPr>
-        <w:rPr>
-          <w:b/>
+      <w:r>
+        <w:rPr>
           <w:u w:val="single"/>
         </w:rPr>
-      </w:pPr>
-      <w:r>
-        <w:rPr>
-          <w:b/>
-          <w:u w:val="single"/>
-        </w:rPr>
-        <w:t>Mobilna</w:t>
-      </w:r>
-      <w:r>
-        <w:rPr>
-          <w:b/>
-          <w:u w:val="single"/>
-        </w:rPr>
-        <w:t xml:space="preserve"> aplikacija</w:t>
+        <w:lastRenderedPageBreak/>
+        <w:t>Mobilna aplikacija</w:t>
       </w:r>
     </w:p>
     <w:p>
@@ -3974,6 +4508,9 @@
         <w:ind w:left="720"/>
         <w:jc w:val="left"/>
       </w:pPr>
+      <w:bookmarkStart w:id="7" w:name="_Toc386404159"/>
+      <w:bookmarkStart w:id="8" w:name="_GoBack"/>
+      <w:bookmarkEnd w:id="8"/>
       <w:r>
         <w:rPr>
           <w:noProof/>
@@ -4108,6 +4645,7 @@
           </wp:anchor>
         </w:drawing>
       </w:r>
+      <w:bookmarkEnd w:id="7"/>
     </w:p>
     <w:sectPr>
       <w:footerReference w:type="default" r:id="rId46"/>
@@ -4219,7 +4757,7 @@
       <w:rPr>
         <w:noProof/>
       </w:rPr>
-      <w:t>21</w:t>
+      <w:t>23</w:t>
     </w:r>
     <w:r>
       <w:rPr>
@@ -5826,7 +6364,7 @@
 </file>
 
 <file path=customXml/itemProps1.xml><?xml version="1.0" encoding="utf-8"?>
-<ds:datastoreItem xmlns:ds="http://schemas.openxmlformats.org/officeDocument/2006/customXml" ds:itemID="{D79F4490-6C2B-4B3C-A857-F6E4E63DB729}">
+<ds:datastoreItem xmlns:ds="http://schemas.openxmlformats.org/officeDocument/2006/customXml" ds:itemID="{C103EAED-7779-46D8-90B0-A8E9C454DA4F}">
   <ds:schemaRefs>
     <ds:schemaRef ds:uri="http://schemas.openxmlformats.org/officeDocument/2006/bibliography"/>
   </ds:schemaRefs>

</xml_diff>